<commit_message>
start of project phase 2
</commit_message>
<xml_diff>
--- a/ProjectPhase2/MichaelJanke_CSC555_Phase2_Queries.docx
+++ b/ProjectPhase2/MichaelJanke_CSC555_Phase2_Queries.docx
@@ -268,7 +268,23 @@
             <w:sz w:val="24"/>
             <w:szCs w:val="24"/>
           </w:rPr>
-          <w:t>http://rasinsrv07.cstcis.cti.depaul.edu/CSC555/SSBM1/SSBM_schema_hive.sql</w:t>
+          <w:t>http://rasinsrv07.cstcis.cti.depaul.edu/CSC555/SSBM1/SSB</w:t>
+        </w:r>
+        <w:r>
+          <w:rPr>
+            <w:rStyle w:val="Hyperlink"/>
+            <w:sz w:val="24"/>
+            <w:szCs w:val="24"/>
+          </w:rPr>
+          <w:t>M</w:t>
+        </w:r>
+        <w:r>
+          <w:rPr>
+            <w:rStyle w:val="Hyperlink"/>
+            <w:sz w:val="24"/>
+            <w:szCs w:val="24"/>
+          </w:rPr>
+          <w:t>_schema_hive.sql</w:t>
         </w:r>
       </w:hyperlink>
     </w:p>
@@ -472,10 +488,18 @@
         <w:t>I highly recommend creating a small sample input</w:t>
       </w:r>
       <w:r>
-        <w:t xml:space="preserve"> (e.g., by running head lineorder.tbl &gt; </w:t>
+        <w:t xml:space="preserve"> (e.g., by running head </w:t>
       </w:r>
       <w:proofErr w:type="spellStart"/>
       <w:r>
+        <w:t>lineorder.tbl</w:t>
+      </w:r>
+      <w:proofErr w:type="spellEnd"/>
+      <w:r>
+        <w:t xml:space="preserve"> &gt; </w:t>
+      </w:r>
+      <w:proofErr w:type="spellStart"/>
+      <w:r>
         <w:t>lineorder.tbl.sample</w:t>
       </w:r>
       <w:proofErr w:type="spellEnd"/>
@@ -545,6 +569,12 @@
         </w:rPr>
         <w:t xml:space="preserve"> (15 pts)</w:t>
       </w:r>
+      <w:r>
+        <w:rPr>
+          <w:lang w:val="en-US"/>
+        </w:rPr>
+        <w:t xml:space="preserve"> (5 + 5 + 5)</w:t>
+      </w:r>
     </w:p>
     <w:p>
       <w:r>
@@ -608,6 +638,394 @@
     </w:p>
     <w:p>
       <w:pPr>
+        <w:rPr>
+          <w:b/>
+        </w:rPr>
+      </w:pPr>
+      <w:r>
+        <w:rPr>
+          <w:b/>
+        </w:rPr>
+        <w:t>Hive</w:t>
+      </w:r>
+    </w:p>
+    <w:p>
+      <w:pPr>
+        <w:spacing w:after="0" w:line="240" w:lineRule="auto"/>
+        <w:ind w:left="720"/>
+        <w:rPr>
+          <w:rFonts w:asciiTheme="minorHAnsi" w:hAnsiTheme="minorHAnsi" w:cstheme="minorHAnsi"/>
+        </w:rPr>
+      </w:pPr>
+      <w:r>
+        <w:rPr>
+          <w:rFonts w:asciiTheme="minorHAnsi" w:hAnsiTheme="minorHAnsi" w:cstheme="minorHAnsi"/>
+        </w:rPr>
+        <w:t>CREATE TABLE part (</w:t>
+      </w:r>
+    </w:p>
+    <w:p>
+      <w:pPr>
+        <w:spacing w:after="0" w:line="240" w:lineRule="auto"/>
+        <w:ind w:left="720"/>
+        <w:rPr>
+          <w:rFonts w:asciiTheme="minorHAnsi" w:hAnsiTheme="minorHAnsi" w:cstheme="minorHAnsi"/>
+        </w:rPr>
+      </w:pPr>
+      <w:r>
+        <w:rPr>
+          <w:rFonts w:asciiTheme="minorHAnsi" w:hAnsiTheme="minorHAnsi" w:cstheme="minorHAnsi"/>
+        </w:rPr>
+        <w:t xml:space="preserve">  </w:t>
+      </w:r>
+      <w:proofErr w:type="spellStart"/>
+      <w:proofErr w:type="gramStart"/>
+      <w:r>
+        <w:rPr>
+          <w:rFonts w:asciiTheme="minorHAnsi" w:hAnsiTheme="minorHAnsi" w:cstheme="minorHAnsi"/>
+        </w:rPr>
+        <w:t>p_partkey</w:t>
+      </w:r>
+      <w:proofErr w:type="spellEnd"/>
+      <w:proofErr w:type="gramEnd"/>
+      <w:r>
+        <w:rPr>
+          <w:rFonts w:asciiTheme="minorHAnsi" w:hAnsiTheme="minorHAnsi" w:cstheme="minorHAnsi"/>
+        </w:rPr>
+        <w:t xml:space="preserve">     INT,</w:t>
+      </w:r>
+    </w:p>
+    <w:p>
+      <w:pPr>
+        <w:spacing w:after="0" w:line="240" w:lineRule="auto"/>
+        <w:ind w:left="720"/>
+        <w:rPr>
+          <w:rFonts w:asciiTheme="minorHAnsi" w:hAnsiTheme="minorHAnsi" w:cstheme="minorHAnsi"/>
+        </w:rPr>
+      </w:pPr>
+      <w:r>
+        <w:rPr>
+          <w:rFonts w:asciiTheme="minorHAnsi" w:hAnsiTheme="minorHAnsi" w:cstheme="minorHAnsi"/>
+        </w:rPr>
+        <w:t xml:space="preserve">  </w:t>
+      </w:r>
+      <w:proofErr w:type="spellStart"/>
+      <w:proofErr w:type="gramStart"/>
+      <w:r>
+        <w:rPr>
+          <w:rFonts w:asciiTheme="minorHAnsi" w:hAnsiTheme="minorHAnsi" w:cstheme="minorHAnsi"/>
+        </w:rPr>
+        <w:t>p_name</w:t>
+      </w:r>
+      <w:proofErr w:type="spellEnd"/>
+      <w:proofErr w:type="gramEnd"/>
+      <w:r>
+        <w:rPr>
+          <w:rFonts w:asciiTheme="minorHAnsi" w:hAnsiTheme="minorHAnsi" w:cstheme="minorHAnsi"/>
+        </w:rPr>
+        <w:t xml:space="preserve">        VARCHAR(22),</w:t>
+      </w:r>
+    </w:p>
+    <w:p>
+      <w:pPr>
+        <w:spacing w:after="0" w:line="240" w:lineRule="auto"/>
+        <w:ind w:left="720"/>
+        <w:rPr>
+          <w:rFonts w:asciiTheme="minorHAnsi" w:hAnsiTheme="minorHAnsi" w:cstheme="minorHAnsi"/>
+        </w:rPr>
+      </w:pPr>
+      <w:r>
+        <w:rPr>
+          <w:rFonts w:asciiTheme="minorHAnsi" w:hAnsiTheme="minorHAnsi" w:cstheme="minorHAnsi"/>
+        </w:rPr>
+        <w:t xml:space="preserve">  </w:t>
+      </w:r>
+      <w:proofErr w:type="spellStart"/>
+      <w:proofErr w:type="gramStart"/>
+      <w:r>
+        <w:rPr>
+          <w:rFonts w:asciiTheme="minorHAnsi" w:hAnsiTheme="minorHAnsi" w:cstheme="minorHAnsi"/>
+        </w:rPr>
+        <w:t>p_mfgr</w:t>
+      </w:r>
+      <w:proofErr w:type="spellEnd"/>
+      <w:proofErr w:type="gramEnd"/>
+      <w:r>
+        <w:rPr>
+          <w:rFonts w:asciiTheme="minorHAnsi" w:hAnsiTheme="minorHAnsi" w:cstheme="minorHAnsi"/>
+        </w:rPr>
+        <w:t xml:space="preserve">        VARCHAR(6),</w:t>
+      </w:r>
+    </w:p>
+    <w:p>
+      <w:pPr>
+        <w:spacing w:after="0" w:line="240" w:lineRule="auto"/>
+        <w:ind w:left="720"/>
+        <w:rPr>
+          <w:rFonts w:asciiTheme="minorHAnsi" w:hAnsiTheme="minorHAnsi" w:cstheme="minorHAnsi"/>
+        </w:rPr>
+      </w:pPr>
+      <w:r>
+        <w:rPr>
+          <w:rFonts w:asciiTheme="minorHAnsi" w:hAnsiTheme="minorHAnsi" w:cstheme="minorHAnsi"/>
+        </w:rPr>
+        <w:t xml:space="preserve">  </w:t>
+      </w:r>
+      <w:proofErr w:type="spellStart"/>
+      <w:proofErr w:type="gramStart"/>
+      <w:r>
+        <w:rPr>
+          <w:rFonts w:asciiTheme="minorHAnsi" w:hAnsiTheme="minorHAnsi" w:cstheme="minorHAnsi"/>
+        </w:rPr>
+        <w:t>p_category</w:t>
+      </w:r>
+      <w:proofErr w:type="spellEnd"/>
+      <w:proofErr w:type="gramEnd"/>
+      <w:r>
+        <w:rPr>
+          <w:rFonts w:asciiTheme="minorHAnsi" w:hAnsiTheme="minorHAnsi" w:cstheme="minorHAnsi"/>
+        </w:rPr>
+        <w:t xml:space="preserve">    VARCHAR(7),</w:t>
+      </w:r>
+    </w:p>
+    <w:p>
+      <w:pPr>
+        <w:spacing w:after="0" w:line="240" w:lineRule="auto"/>
+        <w:ind w:left="720"/>
+        <w:rPr>
+          <w:rFonts w:asciiTheme="minorHAnsi" w:hAnsiTheme="minorHAnsi" w:cstheme="minorHAnsi"/>
+        </w:rPr>
+      </w:pPr>
+      <w:r>
+        <w:rPr>
+          <w:rFonts w:asciiTheme="minorHAnsi" w:hAnsiTheme="minorHAnsi" w:cstheme="minorHAnsi"/>
+        </w:rPr>
+        <w:t xml:space="preserve">  </w:t>
+      </w:r>
+      <w:proofErr w:type="gramStart"/>
+      <w:r>
+        <w:rPr>
+          <w:rFonts w:asciiTheme="minorHAnsi" w:hAnsiTheme="minorHAnsi" w:cstheme="minorHAnsi"/>
+        </w:rPr>
+        <w:t>p_brand1</w:t>
+      </w:r>
+      <w:proofErr w:type="gramEnd"/>
+      <w:r>
+        <w:rPr>
+          <w:rFonts w:asciiTheme="minorHAnsi" w:hAnsiTheme="minorHAnsi" w:cstheme="minorHAnsi"/>
+        </w:rPr>
+        <w:t xml:space="preserve">      VARCHAR(9),</w:t>
+      </w:r>
+    </w:p>
+    <w:p>
+      <w:pPr>
+        <w:spacing w:after="0" w:line="240" w:lineRule="auto"/>
+        <w:ind w:left="720"/>
+        <w:rPr>
+          <w:rFonts w:asciiTheme="minorHAnsi" w:hAnsiTheme="minorHAnsi" w:cstheme="minorHAnsi"/>
+        </w:rPr>
+      </w:pPr>
+      <w:r>
+        <w:rPr>
+          <w:rFonts w:asciiTheme="minorHAnsi" w:hAnsiTheme="minorHAnsi" w:cstheme="minorHAnsi"/>
+        </w:rPr>
+        <w:t xml:space="preserve">  </w:t>
+      </w:r>
+      <w:proofErr w:type="spellStart"/>
+      <w:proofErr w:type="gramStart"/>
+      <w:r>
+        <w:rPr>
+          <w:rFonts w:asciiTheme="minorHAnsi" w:hAnsiTheme="minorHAnsi" w:cstheme="minorHAnsi"/>
+        </w:rPr>
+        <w:t>p_color</w:t>
+      </w:r>
+      <w:proofErr w:type="spellEnd"/>
+      <w:proofErr w:type="gramEnd"/>
+      <w:r>
+        <w:rPr>
+          <w:rFonts w:asciiTheme="minorHAnsi" w:hAnsiTheme="minorHAnsi" w:cstheme="minorHAnsi"/>
+        </w:rPr>
+        <w:t xml:space="preserve">       VARCHAR(11),</w:t>
+      </w:r>
+    </w:p>
+    <w:p>
+      <w:pPr>
+        <w:spacing w:after="0" w:line="240" w:lineRule="auto"/>
+        <w:ind w:left="720"/>
+        <w:rPr>
+          <w:rFonts w:asciiTheme="minorHAnsi" w:hAnsiTheme="minorHAnsi" w:cstheme="minorHAnsi"/>
+        </w:rPr>
+      </w:pPr>
+      <w:r>
+        <w:rPr>
+          <w:rFonts w:asciiTheme="minorHAnsi" w:hAnsiTheme="minorHAnsi" w:cstheme="minorHAnsi"/>
+        </w:rPr>
+        <w:t xml:space="preserve">  </w:t>
+      </w:r>
+      <w:proofErr w:type="spellStart"/>
+      <w:proofErr w:type="gramStart"/>
+      <w:r>
+        <w:rPr>
+          <w:rFonts w:asciiTheme="minorHAnsi" w:hAnsiTheme="minorHAnsi" w:cstheme="minorHAnsi"/>
+        </w:rPr>
+        <w:t>p_type</w:t>
+      </w:r>
+      <w:proofErr w:type="spellEnd"/>
+      <w:proofErr w:type="gramEnd"/>
+      <w:r>
+        <w:rPr>
+          <w:rFonts w:asciiTheme="minorHAnsi" w:hAnsiTheme="minorHAnsi" w:cstheme="minorHAnsi"/>
+        </w:rPr>
+        <w:t xml:space="preserve">        VARCHAR(25),</w:t>
+      </w:r>
+    </w:p>
+    <w:p>
+      <w:pPr>
+        <w:spacing w:after="0" w:line="240" w:lineRule="auto"/>
+        <w:ind w:left="720"/>
+        <w:rPr>
+          <w:rFonts w:asciiTheme="minorHAnsi" w:hAnsiTheme="minorHAnsi" w:cstheme="minorHAnsi"/>
+        </w:rPr>
+      </w:pPr>
+      <w:r>
+        <w:rPr>
+          <w:rFonts w:asciiTheme="minorHAnsi" w:hAnsiTheme="minorHAnsi" w:cstheme="minorHAnsi"/>
+        </w:rPr>
+        <w:t xml:space="preserve">  </w:t>
+      </w:r>
+      <w:proofErr w:type="spellStart"/>
+      <w:proofErr w:type="gramStart"/>
+      <w:r>
+        <w:rPr>
+          <w:rFonts w:asciiTheme="minorHAnsi" w:hAnsiTheme="minorHAnsi" w:cstheme="minorHAnsi"/>
+        </w:rPr>
+        <w:t>p_size</w:t>
+      </w:r>
+      <w:proofErr w:type="spellEnd"/>
+      <w:proofErr w:type="gramEnd"/>
+      <w:r>
+        <w:rPr>
+          <w:rFonts w:asciiTheme="minorHAnsi" w:hAnsiTheme="minorHAnsi" w:cstheme="minorHAnsi"/>
+        </w:rPr>
+        <w:t xml:space="preserve">        INT,</w:t>
+      </w:r>
+    </w:p>
+    <w:p>
+      <w:pPr>
+        <w:spacing w:after="0" w:line="240" w:lineRule="auto"/>
+        <w:ind w:left="720"/>
+        <w:rPr>
+          <w:rFonts w:asciiTheme="minorHAnsi" w:hAnsiTheme="minorHAnsi" w:cstheme="minorHAnsi"/>
+        </w:rPr>
+      </w:pPr>
+      <w:r>
+        <w:rPr>
+          <w:rFonts w:asciiTheme="minorHAnsi" w:hAnsiTheme="minorHAnsi" w:cstheme="minorHAnsi"/>
+        </w:rPr>
+        <w:t xml:space="preserve">  </w:t>
+      </w:r>
+      <w:proofErr w:type="spellStart"/>
+      <w:proofErr w:type="gramStart"/>
+      <w:r>
+        <w:rPr>
+          <w:rFonts w:asciiTheme="minorHAnsi" w:hAnsiTheme="minorHAnsi" w:cstheme="minorHAnsi"/>
+        </w:rPr>
+        <w:t>p_container</w:t>
+      </w:r>
+      <w:proofErr w:type="spellEnd"/>
+      <w:proofErr w:type="gramEnd"/>
+      <w:r>
+        <w:rPr>
+          <w:rFonts w:asciiTheme="minorHAnsi" w:hAnsiTheme="minorHAnsi" w:cstheme="minorHAnsi"/>
+        </w:rPr>
+        <w:t xml:space="preserve">   VARCHAR(10)</w:t>
+      </w:r>
+    </w:p>
+    <w:p>
+      <w:pPr>
+        <w:spacing w:after="0" w:line="240" w:lineRule="auto"/>
+        <w:ind w:left="720"/>
+        <w:rPr>
+          <w:rFonts w:asciiTheme="minorHAnsi" w:hAnsiTheme="minorHAnsi" w:cstheme="minorHAnsi"/>
+        </w:rPr>
+      </w:pPr>
+      <w:proofErr w:type="gramStart"/>
+      <w:r>
+        <w:rPr>
+          <w:rFonts w:asciiTheme="minorHAnsi" w:hAnsiTheme="minorHAnsi" w:cstheme="minorHAnsi"/>
+        </w:rPr>
+        <w:t>)ROW</w:t>
+      </w:r>
+      <w:proofErr w:type="gramEnd"/>
+      <w:r>
+        <w:rPr>
+          <w:rFonts w:asciiTheme="minorHAnsi" w:hAnsiTheme="minorHAnsi" w:cstheme="minorHAnsi"/>
+        </w:rPr>
+        <w:t xml:space="preserve"> FORMAT DELIMITED FIELDS </w:t>
+      </w:r>
+    </w:p>
+    <w:p>
+      <w:pPr>
+        <w:spacing w:after="0" w:line="240" w:lineRule="auto"/>
+        <w:ind w:left="720"/>
+        <w:rPr>
+          <w:rFonts w:asciiTheme="minorHAnsi" w:hAnsiTheme="minorHAnsi" w:cstheme="minorHAnsi"/>
+        </w:rPr>
+      </w:pPr>
+      <w:r>
+        <w:rPr>
+          <w:rFonts w:asciiTheme="minorHAnsi" w:hAnsiTheme="minorHAnsi" w:cstheme="minorHAnsi"/>
+        </w:rPr>
+        <w:t>TERMINATED BY '|' STORED AS TEXTFILE;</w:t>
+      </w:r>
+    </w:p>
+    <w:p>
+      <w:pPr>
+        <w:spacing w:after="0" w:line="240" w:lineRule="auto"/>
+        <w:ind w:left="720"/>
+        <w:rPr>
+          <w:rFonts w:asciiTheme="minorHAnsi" w:hAnsiTheme="minorHAnsi" w:cstheme="minorHAnsi"/>
+        </w:rPr>
+      </w:pPr>
+    </w:p>
+    <w:p>
+      <w:pPr>
+        <w:spacing w:after="0" w:line="240" w:lineRule="auto"/>
+        <w:ind w:left="720"/>
+        <w:rPr>
+          <w:rFonts w:asciiTheme="minorHAnsi" w:hAnsiTheme="minorHAnsi" w:cstheme="minorHAnsi"/>
+        </w:rPr>
+      </w:pPr>
+      <w:r>
+        <w:rPr>
+          <w:rFonts w:asciiTheme="minorHAnsi" w:hAnsiTheme="minorHAnsi" w:cstheme="minorHAnsi"/>
+        </w:rPr>
+        <w:t>LOAD DATA LOCAL INPATH '/home/ec2-user/</w:t>
+      </w:r>
+      <w:proofErr w:type="spellStart"/>
+      <w:r>
+        <w:rPr>
+          <w:rFonts w:asciiTheme="minorHAnsi" w:hAnsiTheme="minorHAnsi" w:cstheme="minorHAnsi"/>
+        </w:rPr>
+        <w:t>part.tbl</w:t>
+      </w:r>
+      <w:proofErr w:type="spellEnd"/>
+      <w:r>
+        <w:rPr>
+          <w:rFonts w:asciiTheme="minorHAnsi" w:hAnsiTheme="minorHAnsi" w:cstheme="minorHAnsi"/>
+        </w:rPr>
+        <w:t>' OVERWRITE INTO TABLE part;</w:t>
+      </w:r>
+    </w:p>
+    <w:p>
+      <w:pPr>
+        <w:rPr>
+          <w:b/>
+        </w:rPr>
+      </w:pPr>
+    </w:p>
+    <w:p>
+      <w:pPr>
         <w:pStyle w:val="Heading1"/>
         <w:rPr>
           <w:lang w:val="en-US"/>
@@ -633,6 +1051,12 @@
         </w:rPr>
         <w:t xml:space="preserve"> (25 pts)</w:t>
       </w:r>
+      <w:r>
+        <w:rPr>
+          <w:lang w:val="en-US"/>
+        </w:rPr>
+        <w:t xml:space="preserve"> (5 + 10 + 10)</w:t>
+      </w:r>
     </w:p>
     <w:p>
       <w:pPr>
@@ -840,23 +1264,25 @@
         </w:rPr>
       </w:pPr>
       <w:r>
-        <w:lastRenderedPageBreak/>
         <w:t xml:space="preserve">Part 3: </w:t>
       </w:r>
       <w:r>
-        <w:t>Clusteri</w:t>
+        <w:t>Clustering</w:t>
+      </w:r>
+      <w:r>
+        <w:rPr>
+          <w:lang w:val="en-US"/>
+        </w:rPr>
+        <w:t xml:space="preserve"> (30 pts)</w:t>
+      </w:r>
+      <w:r>
+        <w:rPr>
+          <w:lang w:val="en-US"/>
+        </w:rPr>
+        <w:t xml:space="preserve"> (15 + 15)</w:t>
       </w:r>
       <w:bookmarkStart w:id="0" w:name="_GoBack"/>
       <w:bookmarkEnd w:id="0"/>
-      <w:r>
-        <w:t>ng</w:t>
-      </w:r>
-      <w:r>
-        <w:rPr>
-          <w:lang w:val="en-US"/>
-        </w:rPr>
-        <w:t xml:space="preserve"> (30 pts)</w:t>
-      </w:r>
     </w:p>
     <w:p>
       <w:pPr>
@@ -1144,25 +1570,7 @@
           <w:sz w:val="24"/>
           <w:szCs w:val="24"/>
         </w:rPr>
-        <w:t xml:space="preserve"> streaming command, then get the new centers from HDFS and repeat the command. This will be easiest to do if you write your reducer to output just the centers (without the key) to HDFS. This way, all you have to do is to execute </w:t>
-      </w:r>
-      <w:proofErr w:type="gramStart"/>
-      <w:r>
-        <w:rPr>
-          <w:rFonts w:ascii="Times New Roman" w:hAnsi="Times New Roman"/>
-          <w:sz w:val="24"/>
-          <w:szCs w:val="24"/>
-        </w:rPr>
-        <w:t>the</w:t>
-      </w:r>
-      <w:proofErr w:type="gramEnd"/>
-      <w:r>
-        <w:rPr>
-          <w:rFonts w:ascii="Times New Roman" w:hAnsi="Times New Roman"/>
-          <w:sz w:val="24"/>
-          <w:szCs w:val="24"/>
-        </w:rPr>
-        <w:t xml:space="preserve"> get command to get the new centers (you can hard-code the locations of output in HDFS into your script).</w:t>
+        <w:t xml:space="preserve"> streaming command, then get the new centers from HDFS and repeat the command. This will be easiest to do if you write your reducer to output just the centers (without the key) to HDFS. This way, all you have to do is to execute the get command to get the new centers (you can hard-code the locations of output in HDFS into your script).</w:t>
       </w:r>
     </w:p>
     <w:p>
@@ -2979,6 +3387,18 @@
       <w:szCs w:val="22"/>
     </w:rPr>
   </w:style>
+  <w:style w:type="character" w:styleId="FollowedHyperlink">
+    <w:name w:val="FollowedHyperlink"/>
+    <w:basedOn w:val="DefaultParagraphFont"/>
+    <w:uiPriority w:val="99"/>
+    <w:semiHidden/>
+    <w:unhideWhenUsed/>
+    <w:rsid w:val="008D5570"/>
+    <w:rPr>
+      <w:color w:val="800080" w:themeColor="followedHyperlink"/>
+      <w:u w:val="single"/>
+    </w:rPr>
+  </w:style>
 </w:styles>
 </file>
 
@@ -3354,6 +3774,18 @@
       <w:szCs w:val="22"/>
     </w:rPr>
   </w:style>
+  <w:style w:type="character" w:styleId="FollowedHyperlink">
+    <w:name w:val="FollowedHyperlink"/>
+    <w:basedOn w:val="DefaultParagraphFont"/>
+    <w:uiPriority w:val="99"/>
+    <w:semiHidden/>
+    <w:unhideWhenUsed/>
+    <w:rsid w:val="008D5570"/>
+    <w:rPr>
+      <w:color w:val="800080" w:themeColor="followedHyperlink"/>
+      <w:u w:val="single"/>
+    </w:rPr>
+  </w:style>
 </w:styles>
 </file>
 
@@ -3647,7 +4079,7 @@
 </file>
 
 <file path=customXml/itemProps1.xml><?xml version="1.0" encoding="utf-8"?>
-<ds:datastoreItem xmlns:ds="http://schemas.openxmlformats.org/officeDocument/2006/customXml" ds:itemID="{951B724F-34D3-4BBB-BDA5-E90494556638}">
+<ds:datastoreItem xmlns:ds="http://schemas.openxmlformats.org/officeDocument/2006/customXml" ds:itemID="{142EF438-505E-4D93-AEFD-1D99F7244267}">
   <ds:schemaRefs>
     <ds:schemaRef ds:uri="http://schemas.openxmlformats.org/officeDocument/2006/bibliography"/>
   </ds:schemaRefs>

</xml_diff>

<commit_message>
phase 2 check point
</commit_message>
<xml_diff>
--- a/ProjectPhase2/MichaelJanke_CSC555_Phase2_Queries.docx
+++ b/ProjectPhase2/MichaelJanke_CSC555_Phase2_Queries.docx
@@ -1,6 +1,6 @@
 
 <file path=word/document.xml><?xml version="1.0" encoding="utf-8"?>
-<w:document xmlns:wpc="http://schemas.microsoft.com/office/word/2010/wordprocessingCanvas" xmlns:mc="http://schemas.openxmlformats.org/markup-compatibility/2006" xmlns:o="urn:schemas-microsoft-com:office:office" xmlns:r="http://schemas.openxmlformats.org/officeDocument/2006/relationships" xmlns:m="http://schemas.openxmlformats.org/officeDocument/2006/math" xmlns:v="urn:schemas-microsoft-com:vml" xmlns:wp14="http://schemas.microsoft.com/office/word/2010/wordprocessingDrawing" xmlns:wp="http://schemas.openxmlformats.org/drawingml/2006/wordprocessingDrawing" xmlns:w10="urn:schemas-microsoft-com:office:word" xmlns:w="http://schemas.openxmlformats.org/wordprocessingml/2006/main" xmlns:w14="http://schemas.microsoft.com/office/word/2010/wordml" xmlns:wpg="http://schemas.microsoft.com/office/word/2010/wordprocessingGroup" xmlns:wpi="http://schemas.microsoft.com/office/word/2010/wordprocessingInk" xmlns:wne="http://schemas.microsoft.com/office/word/2006/wordml" xmlns:wps="http://schemas.microsoft.com/office/word/2010/wordprocessingShape" mc:Ignorable="w14 wp14">
+<w:document xmlns:wpc="http://schemas.microsoft.com/office/word/2010/wordprocessingCanvas" xmlns:cx="http://schemas.microsoft.com/office/drawing/2014/chartex" xmlns:cx1="http://schemas.microsoft.com/office/drawing/2015/9/8/chartex" xmlns:cx2="http://schemas.microsoft.com/office/drawing/2015/10/21/chartex" xmlns:cx3="http://schemas.microsoft.com/office/drawing/2016/5/9/chartex" xmlns:cx4="http://schemas.microsoft.com/office/drawing/2016/5/10/chartex" xmlns:cx5="http://schemas.microsoft.com/office/drawing/2016/5/11/chartex" xmlns:cx6="http://schemas.microsoft.com/office/drawing/2016/5/12/chartex" xmlns:cx7="http://schemas.microsoft.com/office/drawing/2016/5/13/chartex" xmlns:cx8="http://schemas.microsoft.com/office/drawing/2016/5/14/chartex" xmlns:mc="http://schemas.openxmlformats.org/markup-compatibility/2006" xmlns:aink="http://schemas.microsoft.com/office/drawing/2016/ink" xmlns:am3d="http://schemas.microsoft.com/office/drawing/2017/model3d" xmlns:o="urn:schemas-microsoft-com:office:office" xmlns:r="http://schemas.openxmlformats.org/officeDocument/2006/relationships" xmlns:m="http://schemas.openxmlformats.org/officeDocument/2006/math" xmlns:v="urn:schemas-microsoft-com:vml" xmlns:wp14="http://schemas.microsoft.com/office/word/2010/wordprocessingDrawing" xmlns:wp="http://schemas.openxmlformats.org/drawingml/2006/wordprocessingDrawing" xmlns:w10="urn:schemas-microsoft-com:office:word" xmlns:w="http://schemas.openxmlformats.org/wordprocessingml/2006/main" xmlns:w14="http://schemas.microsoft.com/office/word/2010/wordml" xmlns:w15="http://schemas.microsoft.com/office/word/2012/wordml" xmlns:w16cid="http://schemas.microsoft.com/office/word/2016/wordml/cid" xmlns:w16se="http://schemas.microsoft.com/office/word/2015/wordml/symex" xmlns:wpg="http://schemas.microsoft.com/office/word/2010/wordprocessingGroup" xmlns:wpi="http://schemas.microsoft.com/office/word/2010/wordprocessingInk" xmlns:wne="http://schemas.microsoft.com/office/word/2006/wordml" xmlns:wps="http://schemas.microsoft.com/office/word/2010/wordprocessingShape" mc:Ignorable="w14 w15 w16se w16cid wp14">
   <w:body>
     <w:p>
       <w:pPr>
@@ -261,30 +261,14 @@
           <w:szCs w:val="24"/>
         </w:rPr>
       </w:pPr>
-      <w:hyperlink r:id="rId9" w:history="1">
+      <w:hyperlink r:id="rId8" w:history="1">
         <w:r>
           <w:rPr>
             <w:rStyle w:val="Hyperlink"/>
             <w:sz w:val="24"/>
             <w:szCs w:val="24"/>
           </w:rPr>
-          <w:t>http://rasinsrv07.cstcis.cti.depaul.edu/CSC555/SSBM1/SSB</w:t>
-        </w:r>
-        <w:r>
-          <w:rPr>
-            <w:rStyle w:val="Hyperlink"/>
-            <w:sz w:val="24"/>
-            <w:szCs w:val="24"/>
-          </w:rPr>
-          <w:t>M</w:t>
-        </w:r>
-        <w:r>
-          <w:rPr>
-            <w:rStyle w:val="Hyperlink"/>
-            <w:sz w:val="24"/>
-            <w:szCs w:val="24"/>
-          </w:rPr>
-          <w:t>_schema_hive.sql</w:t>
+          <w:t>http://rasinsrv07.cstcis.cti.depaul.edu/CSC555/SSBM1/SSBM_schema_hive.sql</w:t>
         </w:r>
       </w:hyperlink>
     </w:p>
@@ -356,7 +340,7 @@
           <w:szCs w:val="24"/>
         </w:rPr>
       </w:pPr>
-      <w:hyperlink r:id="rId10" w:history="1">
+      <w:hyperlink r:id="rId9" w:history="1">
         <w:r>
           <w:rPr>
             <w:rStyle w:val="Hyperlink"/>
@@ -516,107 +500,110 @@
         <w:rPr>
           <w:b/>
         </w:rPr>
-        <w:t>head -</w:t>
-      </w:r>
-      <w:proofErr w:type="gramStart"/>
+        <w:t>head -n 500 lineorder</w:t>
+      </w:r>
       <w:r>
         <w:rPr>
           <w:b/>
         </w:rPr>
-        <w:t>n 500 lineorder</w:t>
-      </w:r>
-      <w:r>
-        <w:rPr>
-          <w:b/>
-        </w:rPr>
         <w:t>.tbl</w:t>
       </w:r>
       <w:r>
-        <w:t xml:space="preserve"> to get a specific number of lines</w:t>
-      </w:r>
-      <w:proofErr w:type="gramEnd"/>
+        <w:t xml:space="preserve"> to get a specific number of lines.</w:t>
+      </w:r>
+    </w:p>
+    <w:p>
+      <w:r>
+        <w:t>NOTE: the total number of points adds up to 70 because Phase I is worth 30 of the project.</w:t>
+      </w:r>
+    </w:p>
+    <w:p>
+      <w:pPr>
+        <w:pStyle w:val="Heading1"/>
+        <w:rPr>
+          <w:lang w:val="en-US"/>
+        </w:rPr>
+      </w:pPr>
+      <w:r>
+        <w:t>Part 1</w:t>
+      </w:r>
+      <w:r>
+        <w:t xml:space="preserve">: </w:t>
+      </w:r>
+      <w:r>
+        <w:t xml:space="preserve">Data </w:t>
+      </w:r>
+      <w:r>
+        <w:t>Transformation</w:t>
+      </w:r>
+      <w:r>
+        <w:rPr>
+          <w:lang w:val="en-US"/>
+        </w:rPr>
+        <w:t xml:space="preserve"> (15 pts)</w:t>
+      </w:r>
+      <w:r>
+        <w:rPr>
+          <w:lang w:val="en-US"/>
+        </w:rPr>
+        <w:t xml:space="preserve"> (5 + 5 + 5)</w:t>
+      </w:r>
+    </w:p>
+    <w:p>
+      <w:r>
+        <w:t xml:space="preserve">Transform </w:t>
+      </w:r>
+      <w:r>
+        <w:t>part</w:t>
+      </w:r>
+      <w:r>
+        <w:t>.tbl</w:t>
+      </w:r>
+      <w:r>
+        <w:t xml:space="preserve"> table in</w:t>
+      </w:r>
+      <w:r>
+        <w:t xml:space="preserve">to a </w:t>
+      </w:r>
+      <w:r>
+        <w:t>*</w:t>
+      </w:r>
+      <w:r>
+        <w:t xml:space="preserve">-separated </w:t>
+      </w:r>
+      <w:r>
+        <w:t>(‘</w:t>
+      </w:r>
+      <w:r>
+        <w:t>*</w:t>
+      </w:r>
+      <w:r>
+        <w:t xml:space="preserve">’) </w:t>
+      </w:r>
+      <w:r>
+        <w:t xml:space="preserve">file: Use Hive, MapReduce with </w:t>
+      </w:r>
+      <w:proofErr w:type="spellStart"/>
+      <w:r>
+        <w:t>HadoopStreaming</w:t>
+      </w:r>
+      <w:proofErr w:type="spellEnd"/>
+      <w:r>
+        <w:t xml:space="preserve"> and Pig (i.e. 3 different solutions)</w:t>
+      </w:r>
       <w:r>
         <w:t>.</w:t>
       </w:r>
     </w:p>
     <w:p>
       <w:r>
-        <w:t>NOTE: the total number of points adds up to 70 because Phase I is worth 30 of the project.</w:t>
-      </w:r>
-    </w:p>
-    <w:p>
-      <w:pPr>
-        <w:pStyle w:val="Heading1"/>
-        <w:rPr>
-          <w:lang w:val="en-US"/>
-        </w:rPr>
-      </w:pPr>
-      <w:r>
-        <w:t>Part 1</w:t>
-      </w:r>
-      <w:r>
-        <w:t xml:space="preserve">: </w:t>
-      </w:r>
-      <w:r>
-        <w:t xml:space="preserve">Data </w:t>
-      </w:r>
-      <w:r>
-        <w:t>Transformation</w:t>
-      </w:r>
-      <w:r>
-        <w:rPr>
-          <w:lang w:val="en-US"/>
-        </w:rPr>
-        <w:t xml:space="preserve"> (15 pts)</w:t>
-      </w:r>
-      <w:r>
-        <w:rPr>
-          <w:lang w:val="en-US"/>
-        </w:rPr>
-        <w:t xml:space="preserve"> (5 + 5 + 5)</w:t>
-      </w:r>
-    </w:p>
-    <w:p>
-      <w:r>
-        <w:t xml:space="preserve">Transform </w:t>
-      </w:r>
-      <w:r>
-        <w:t>part</w:t>
-      </w:r>
-      <w:r>
-        <w:t>.tbl</w:t>
-      </w:r>
-      <w:r>
-        <w:t xml:space="preserve"> table in</w:t>
-      </w:r>
-      <w:r>
-        <w:t xml:space="preserve">to a </w:t>
-      </w:r>
-      <w:r>
-        <w:t>*</w:t>
-      </w:r>
-      <w:r>
-        <w:t xml:space="preserve">-separated </w:t>
-      </w:r>
-      <w:r>
-        <w:t>(‘</w:t>
-      </w:r>
-      <w:r>
-        <w:t>*</w:t>
-      </w:r>
-      <w:r>
-        <w:t xml:space="preserve">’) </w:t>
-      </w:r>
-      <w:r>
-        <w:t xml:space="preserve">file: Use Hive, MapReduce with </w:t>
-      </w:r>
-      <w:proofErr w:type="spellStart"/>
-      <w:r>
-        <w:t>HadoopStreaming</w:t>
-      </w:r>
-      <w:proofErr w:type="spellEnd"/>
-      <w:r>
-        <w:t xml:space="preserve"> and Pig (i.e. 3 different solutions)</w:t>
+        <w:t xml:space="preserve">In </w:t>
+      </w:r>
+      <w:r>
+        <w:t>all solutions you must switch odd and even columns (i.e., switch the positions of columns 1 and 2, columns 3 and 4, etc.). You do not need to transform the columns in any way</w:t>
+      </w:r>
+      <w:r>
+        <w:t>, just a new data file</w:t>
       </w:r>
       <w:r>
         <w:t>.</w:t>
@@ -624,16 +611,13 @@
     </w:p>
     <w:p>
       <w:r>
-        <w:t xml:space="preserve">In </w:t>
-      </w:r>
-      <w:r>
-        <w:t>all solutions you must switch odd and even columns (i.e., switch the positions of columns 1 and 2, columns 3 and 4, etc.). You do not need to transform the columns in any way</w:t>
-      </w:r>
-      <w:r>
-        <w:t>, just a new data file</w:t>
-      </w:r>
-      <w:r>
-        <w:t>.</w:t>
+        <w:t xml:space="preserve">Using my </w:t>
+      </w:r>
+      <w:r>
+        <w:t>multi</w:t>
+      </w:r>
+      <w:r>
+        <w:t>-node cluster</w:t>
       </w:r>
     </w:p>
     <w:p>
@@ -679,7 +663,6 @@
         <w:t xml:space="preserve">  </w:t>
       </w:r>
       <w:proofErr w:type="spellStart"/>
-      <w:proofErr w:type="gramStart"/>
       <w:r>
         <w:rPr>
           <w:rFonts w:asciiTheme="minorHAnsi" w:hAnsiTheme="minorHAnsi" w:cstheme="minorHAnsi"/>
@@ -687,7 +670,6 @@
         <w:t>p_partkey</w:t>
       </w:r>
       <w:proofErr w:type="spellEnd"/>
-      <w:proofErr w:type="gramEnd"/>
       <w:r>
         <w:rPr>
           <w:rFonts w:asciiTheme="minorHAnsi" w:hAnsiTheme="minorHAnsi" w:cstheme="minorHAnsi"/>
@@ -710,7 +692,6 @@
         <w:t xml:space="preserve">  </w:t>
       </w:r>
       <w:proofErr w:type="spellStart"/>
-      <w:proofErr w:type="gramStart"/>
       <w:r>
         <w:rPr>
           <w:rFonts w:asciiTheme="minorHAnsi" w:hAnsiTheme="minorHAnsi" w:cstheme="minorHAnsi"/>
@@ -718,7 +699,6 @@
         <w:t>p_name</w:t>
       </w:r>
       <w:proofErr w:type="spellEnd"/>
-      <w:proofErr w:type="gramEnd"/>
       <w:r>
         <w:rPr>
           <w:rFonts w:asciiTheme="minorHAnsi" w:hAnsiTheme="minorHAnsi" w:cstheme="minorHAnsi"/>
@@ -741,7 +721,6 @@
         <w:t xml:space="preserve">  </w:t>
       </w:r>
       <w:proofErr w:type="spellStart"/>
-      <w:proofErr w:type="gramStart"/>
       <w:r>
         <w:rPr>
           <w:rFonts w:asciiTheme="minorHAnsi" w:hAnsiTheme="minorHAnsi" w:cstheme="minorHAnsi"/>
@@ -749,7 +728,6 @@
         <w:t>p_mfgr</w:t>
       </w:r>
       <w:proofErr w:type="spellEnd"/>
-      <w:proofErr w:type="gramEnd"/>
       <w:r>
         <w:rPr>
           <w:rFonts w:asciiTheme="minorHAnsi" w:hAnsiTheme="minorHAnsi" w:cstheme="minorHAnsi"/>
@@ -772,7 +750,6 @@
         <w:t xml:space="preserve">  </w:t>
       </w:r>
       <w:proofErr w:type="spellStart"/>
-      <w:proofErr w:type="gramStart"/>
       <w:r>
         <w:rPr>
           <w:rFonts w:asciiTheme="minorHAnsi" w:hAnsiTheme="minorHAnsi" w:cstheme="minorHAnsi"/>
@@ -780,7 +757,6 @@
         <w:t>p_category</w:t>
       </w:r>
       <w:proofErr w:type="spellEnd"/>
-      <w:proofErr w:type="gramEnd"/>
       <w:r>
         <w:rPr>
           <w:rFonts w:asciiTheme="minorHAnsi" w:hAnsiTheme="minorHAnsi" w:cstheme="minorHAnsi"/>
@@ -800,21 +776,7 @@
         <w:rPr>
           <w:rFonts w:asciiTheme="minorHAnsi" w:hAnsiTheme="minorHAnsi" w:cstheme="minorHAnsi"/>
         </w:rPr>
-        <w:t xml:space="preserve">  </w:t>
-      </w:r>
-      <w:proofErr w:type="gramStart"/>
-      <w:r>
-        <w:rPr>
-          <w:rFonts w:asciiTheme="minorHAnsi" w:hAnsiTheme="minorHAnsi" w:cstheme="minorHAnsi"/>
-        </w:rPr>
-        <w:t>p_brand1</w:t>
-      </w:r>
-      <w:proofErr w:type="gramEnd"/>
-      <w:r>
-        <w:rPr>
-          <w:rFonts w:asciiTheme="minorHAnsi" w:hAnsiTheme="minorHAnsi" w:cstheme="minorHAnsi"/>
-        </w:rPr>
-        <w:t xml:space="preserve">      VARCHAR(9),</w:t>
+        <w:t xml:space="preserve">  p_brand1      VARCHAR(9),</w:t>
       </w:r>
     </w:p>
     <w:p>
@@ -832,7 +794,6 @@
         <w:t xml:space="preserve">  </w:t>
       </w:r>
       <w:proofErr w:type="spellStart"/>
-      <w:proofErr w:type="gramStart"/>
       <w:r>
         <w:rPr>
           <w:rFonts w:asciiTheme="minorHAnsi" w:hAnsiTheme="minorHAnsi" w:cstheme="minorHAnsi"/>
@@ -840,7 +801,6 @@
         <w:t>p_color</w:t>
       </w:r>
       <w:proofErr w:type="spellEnd"/>
-      <w:proofErr w:type="gramEnd"/>
       <w:r>
         <w:rPr>
           <w:rFonts w:asciiTheme="minorHAnsi" w:hAnsiTheme="minorHAnsi" w:cstheme="minorHAnsi"/>
@@ -863,7 +823,6 @@
         <w:t xml:space="preserve">  </w:t>
       </w:r>
       <w:proofErr w:type="spellStart"/>
-      <w:proofErr w:type="gramStart"/>
       <w:r>
         <w:rPr>
           <w:rFonts w:asciiTheme="minorHAnsi" w:hAnsiTheme="minorHAnsi" w:cstheme="minorHAnsi"/>
@@ -871,7 +830,6 @@
         <w:t>p_type</w:t>
       </w:r>
       <w:proofErr w:type="spellEnd"/>
-      <w:proofErr w:type="gramEnd"/>
       <w:r>
         <w:rPr>
           <w:rFonts w:asciiTheme="minorHAnsi" w:hAnsiTheme="minorHAnsi" w:cstheme="minorHAnsi"/>
@@ -894,7 +852,6 @@
         <w:t xml:space="preserve">  </w:t>
       </w:r>
       <w:proofErr w:type="spellStart"/>
-      <w:proofErr w:type="gramStart"/>
       <w:r>
         <w:rPr>
           <w:rFonts w:asciiTheme="minorHAnsi" w:hAnsiTheme="minorHAnsi" w:cstheme="minorHAnsi"/>
@@ -902,7 +859,6 @@
         <w:t>p_size</w:t>
       </w:r>
       <w:proofErr w:type="spellEnd"/>
-      <w:proofErr w:type="gramEnd"/>
       <w:r>
         <w:rPr>
           <w:rFonts w:asciiTheme="minorHAnsi" w:hAnsiTheme="minorHAnsi" w:cstheme="minorHAnsi"/>
@@ -925,7 +881,6 @@
         <w:t xml:space="preserve">  </w:t>
       </w:r>
       <w:proofErr w:type="spellStart"/>
-      <w:proofErr w:type="gramStart"/>
       <w:r>
         <w:rPr>
           <w:rFonts w:asciiTheme="minorHAnsi" w:hAnsiTheme="minorHAnsi" w:cstheme="minorHAnsi"/>
@@ -933,7 +888,6 @@
         <w:t>p_container</w:t>
       </w:r>
       <w:proofErr w:type="spellEnd"/>
-      <w:proofErr w:type="gramEnd"/>
       <w:r>
         <w:rPr>
           <w:rFonts w:asciiTheme="minorHAnsi" w:hAnsiTheme="minorHAnsi" w:cstheme="minorHAnsi"/>
@@ -949,19 +903,11 @@
           <w:rFonts w:asciiTheme="minorHAnsi" w:hAnsiTheme="minorHAnsi" w:cstheme="minorHAnsi"/>
         </w:rPr>
       </w:pPr>
-      <w:proofErr w:type="gramStart"/>
-      <w:r>
-        <w:rPr>
-          <w:rFonts w:asciiTheme="minorHAnsi" w:hAnsiTheme="minorHAnsi" w:cstheme="minorHAnsi"/>
-        </w:rPr>
-        <w:t>)ROW</w:t>
-      </w:r>
-      <w:proofErr w:type="gramEnd"/>
-      <w:r>
-        <w:rPr>
-          <w:rFonts w:asciiTheme="minorHAnsi" w:hAnsiTheme="minorHAnsi" w:cstheme="minorHAnsi"/>
-        </w:rPr>
-        <w:t xml:space="preserve"> FORMAT DELIMITED FIELDS </w:t>
+      <w:r>
+        <w:rPr>
+          <w:rFonts w:asciiTheme="minorHAnsi" w:hAnsiTheme="minorHAnsi" w:cstheme="minorHAnsi"/>
+        </w:rPr>
+        <w:t xml:space="preserve">)ROW FORMAT DELIMITED FIELDS </w:t>
       </w:r>
     </w:p>
     <w:p>
@@ -1019,270 +965,1309 @@
     </w:p>
     <w:p>
       <w:pPr>
-        <w:rPr>
+        <w:spacing w:after="0" w:line="240" w:lineRule="auto"/>
+        <w:ind w:left="720"/>
+        <w:rPr>
+          <w:rFonts w:asciiTheme="minorHAnsi" w:hAnsiTheme="minorHAnsi" w:cstheme="minorHAnsi"/>
           <w:b/>
         </w:rPr>
       </w:pPr>
+      <w:r>
+        <w:rPr>
+          <w:rFonts w:asciiTheme="minorHAnsi" w:hAnsiTheme="minorHAnsi" w:cstheme="minorHAnsi"/>
+          <w:b/>
+        </w:rPr>
+        <w:lastRenderedPageBreak/>
+        <w:t>Python code</w:t>
+      </w:r>
+      <w:r>
+        <w:rPr>
+          <w:rFonts w:asciiTheme="minorHAnsi" w:hAnsiTheme="minorHAnsi" w:cstheme="minorHAnsi"/>
+          <w:b/>
+        </w:rPr>
+        <w:t xml:space="preserve"> (colSwitcher.py)</w:t>
+      </w:r>
+      <w:r>
+        <w:rPr>
+          <w:rFonts w:asciiTheme="minorHAnsi" w:hAnsiTheme="minorHAnsi" w:cstheme="minorHAnsi"/>
+          <w:b/>
+        </w:rPr>
+        <w:t>:</w:t>
+      </w:r>
+    </w:p>
+    <w:p>
+      <w:pPr>
+        <w:spacing w:after="0" w:line="240" w:lineRule="auto"/>
+        <w:ind w:left="720"/>
+        <w:rPr>
+          <w:rFonts w:asciiTheme="minorHAnsi" w:hAnsiTheme="minorHAnsi" w:cstheme="minorHAnsi"/>
+        </w:rPr>
+      </w:pPr>
+    </w:p>
+    <w:p>
+      <w:pPr>
+        <w:spacing w:after="0" w:line="240" w:lineRule="auto"/>
+        <w:ind w:left="1440"/>
+        <w:rPr>
+          <w:rFonts w:asciiTheme="minorHAnsi" w:hAnsiTheme="minorHAnsi" w:cstheme="minorHAnsi"/>
+        </w:rPr>
+      </w:pPr>
+      <w:r>
+        <w:rPr>
+          <w:rFonts w:asciiTheme="minorHAnsi" w:hAnsiTheme="minorHAnsi" w:cstheme="minorHAnsi"/>
+        </w:rPr>
+        <w:t>#!/</w:t>
+      </w:r>
+      <w:proofErr w:type="spellStart"/>
+      <w:r>
+        <w:rPr>
+          <w:rFonts w:asciiTheme="minorHAnsi" w:hAnsiTheme="minorHAnsi" w:cstheme="minorHAnsi"/>
+        </w:rPr>
+        <w:t>usr</w:t>
+      </w:r>
+      <w:proofErr w:type="spellEnd"/>
+      <w:r>
+        <w:rPr>
+          <w:rFonts w:asciiTheme="minorHAnsi" w:hAnsiTheme="minorHAnsi" w:cstheme="minorHAnsi"/>
+        </w:rPr>
+        <w:t>/bin/python</w:t>
+      </w:r>
+    </w:p>
+    <w:p>
+      <w:pPr>
+        <w:spacing w:after="0" w:line="240" w:lineRule="auto"/>
+        <w:ind w:left="1440"/>
+        <w:rPr>
+          <w:rFonts w:asciiTheme="minorHAnsi" w:hAnsiTheme="minorHAnsi" w:cstheme="minorHAnsi"/>
+        </w:rPr>
+      </w:pPr>
+      <w:r>
+        <w:rPr>
+          <w:rFonts w:asciiTheme="minorHAnsi" w:hAnsiTheme="minorHAnsi" w:cstheme="minorHAnsi"/>
+        </w:rPr>
+        <w:t>import sys</w:t>
+      </w:r>
+    </w:p>
+    <w:p>
+      <w:pPr>
+        <w:spacing w:after="0" w:line="240" w:lineRule="auto"/>
+        <w:ind w:left="1440"/>
+        <w:rPr>
+          <w:rFonts w:asciiTheme="minorHAnsi" w:hAnsiTheme="minorHAnsi" w:cstheme="minorHAnsi"/>
+        </w:rPr>
+      </w:pPr>
+    </w:p>
+    <w:p>
+      <w:pPr>
+        <w:spacing w:after="0" w:line="240" w:lineRule="auto"/>
+        <w:ind w:left="1440"/>
+        <w:rPr>
+          <w:rFonts w:asciiTheme="minorHAnsi" w:hAnsiTheme="minorHAnsi" w:cstheme="minorHAnsi"/>
+        </w:rPr>
+      </w:pPr>
+      <w:r>
+        <w:rPr>
+          <w:rFonts w:asciiTheme="minorHAnsi" w:hAnsiTheme="minorHAnsi" w:cstheme="minorHAnsi"/>
+        </w:rPr>
+        <w:t xml:space="preserve">for line in </w:t>
+      </w:r>
+      <w:proofErr w:type="spellStart"/>
+      <w:r>
+        <w:rPr>
+          <w:rFonts w:asciiTheme="minorHAnsi" w:hAnsiTheme="minorHAnsi" w:cstheme="minorHAnsi"/>
+        </w:rPr>
+        <w:t>sys.stdin</w:t>
+      </w:r>
+      <w:proofErr w:type="spellEnd"/>
+      <w:r>
+        <w:rPr>
+          <w:rFonts w:asciiTheme="minorHAnsi" w:hAnsiTheme="minorHAnsi" w:cstheme="minorHAnsi"/>
+        </w:rPr>
+        <w:t>:</w:t>
+      </w:r>
+    </w:p>
+    <w:p>
+      <w:pPr>
+        <w:spacing w:after="0" w:line="240" w:lineRule="auto"/>
+        <w:ind w:left="1440"/>
+        <w:rPr>
+          <w:rFonts w:asciiTheme="minorHAnsi" w:hAnsiTheme="minorHAnsi" w:cstheme="minorHAnsi"/>
+        </w:rPr>
+      </w:pPr>
+      <w:r>
+        <w:rPr>
+          <w:rFonts w:asciiTheme="minorHAnsi" w:hAnsiTheme="minorHAnsi" w:cstheme="minorHAnsi"/>
+        </w:rPr>
+        <w:t xml:space="preserve">    line = </w:t>
+      </w:r>
+      <w:proofErr w:type="spellStart"/>
+      <w:r>
+        <w:rPr>
+          <w:rFonts w:asciiTheme="minorHAnsi" w:hAnsiTheme="minorHAnsi" w:cstheme="minorHAnsi"/>
+        </w:rPr>
+        <w:t>line.strip</w:t>
+      </w:r>
+      <w:proofErr w:type="spellEnd"/>
+      <w:r>
+        <w:rPr>
+          <w:rFonts w:asciiTheme="minorHAnsi" w:hAnsiTheme="minorHAnsi" w:cstheme="minorHAnsi"/>
+        </w:rPr>
+        <w:t>().split('\t')</w:t>
+      </w:r>
+    </w:p>
+    <w:p>
+      <w:pPr>
+        <w:spacing w:after="0" w:line="240" w:lineRule="auto"/>
+        <w:ind w:left="1440"/>
+        <w:rPr>
+          <w:rFonts w:asciiTheme="minorHAnsi" w:hAnsiTheme="minorHAnsi" w:cstheme="minorHAnsi"/>
+        </w:rPr>
+      </w:pPr>
+      <w:r>
+        <w:rPr>
+          <w:rFonts w:asciiTheme="minorHAnsi" w:hAnsiTheme="minorHAnsi" w:cstheme="minorHAnsi"/>
+        </w:rPr>
+        <w:t xml:space="preserve">    print '*'.join([line[1], line[0], line[3], line[2], line[5], line[4], line[7], line[6], line[8]])</w:t>
+      </w:r>
+    </w:p>
+    <w:p/>
+    <w:p>
+      <w:pPr>
+        <w:ind w:left="720"/>
+        <w:rPr>
+          <w:b/>
+        </w:rPr>
+      </w:pPr>
+      <w:r>
+        <w:rPr>
+          <w:b/>
+        </w:rPr>
+        <w:t>Commands:</w:t>
+      </w:r>
+    </w:p>
+    <w:p>
+      <w:pPr>
+        <w:pStyle w:val="NoSpacing"/>
+        <w:ind w:left="720"/>
+      </w:pPr>
+      <w:r>
+        <w:t>ADD FILE /home/ec2-user/</w:t>
+      </w:r>
+      <w:r>
+        <w:t>colSwitcher</w:t>
+      </w:r>
+      <w:r>
+        <w:t>.py;</w:t>
+      </w:r>
+    </w:p>
+    <w:p>
+      <w:pPr>
+        <w:pStyle w:val="NoSpacing"/>
+        <w:ind w:left="720"/>
+      </w:pPr>
+    </w:p>
+    <w:p>
+      <w:pPr>
+        <w:ind w:left="720"/>
+      </w:pPr>
+      <w:r>
+        <w:rPr>
+          <w:rFonts w:cs="Calibri"/>
+          <w:sz w:val="24"/>
+          <w:szCs w:val="24"/>
+        </w:rPr>
+        <w:t>INSERT OVERWRITE DIRECTORY '</w:t>
+      </w:r>
+      <w:proofErr w:type="spellStart"/>
+      <w:r>
+        <w:rPr>
+          <w:rFonts w:cs="Calibri"/>
+          <w:sz w:val="24"/>
+          <w:szCs w:val="24"/>
+        </w:rPr>
+        <w:t>partSwitched.tbl</w:t>
+      </w:r>
+      <w:proofErr w:type="spellEnd"/>
+      <w:r>
+        <w:rPr>
+          <w:rFonts w:cs="Calibri"/>
+          <w:sz w:val="24"/>
+          <w:szCs w:val="24"/>
+        </w:rPr>
+        <w:t>' SELECT TRANSFORM (</w:t>
+      </w:r>
+      <w:proofErr w:type="spellStart"/>
+      <w:r>
+        <w:rPr>
+          <w:rFonts w:cs="Calibri"/>
+          <w:sz w:val="24"/>
+          <w:szCs w:val="24"/>
+        </w:rPr>
+        <w:t>p_partkey</w:t>
+      </w:r>
+      <w:proofErr w:type="spellEnd"/>
+      <w:r>
+        <w:rPr>
+          <w:rFonts w:cs="Calibri"/>
+          <w:sz w:val="24"/>
+          <w:szCs w:val="24"/>
+        </w:rPr>
+        <w:t xml:space="preserve">, </w:t>
+      </w:r>
+      <w:proofErr w:type="spellStart"/>
+      <w:r>
+        <w:rPr>
+          <w:rFonts w:cs="Calibri"/>
+          <w:sz w:val="24"/>
+          <w:szCs w:val="24"/>
+        </w:rPr>
+        <w:t>p_name</w:t>
+      </w:r>
+      <w:proofErr w:type="spellEnd"/>
+      <w:r>
+        <w:rPr>
+          <w:rFonts w:cs="Calibri"/>
+          <w:sz w:val="24"/>
+          <w:szCs w:val="24"/>
+        </w:rPr>
+        <w:t xml:space="preserve">, </w:t>
+      </w:r>
+      <w:proofErr w:type="spellStart"/>
+      <w:r>
+        <w:rPr>
+          <w:rFonts w:cs="Calibri"/>
+          <w:sz w:val="24"/>
+          <w:szCs w:val="24"/>
+        </w:rPr>
+        <w:t>p_mfgr</w:t>
+      </w:r>
+      <w:proofErr w:type="spellEnd"/>
+      <w:r>
+        <w:rPr>
+          <w:rFonts w:cs="Calibri"/>
+          <w:sz w:val="24"/>
+          <w:szCs w:val="24"/>
+        </w:rPr>
+        <w:t xml:space="preserve">, </w:t>
+      </w:r>
+      <w:proofErr w:type="spellStart"/>
+      <w:r>
+        <w:rPr>
+          <w:rFonts w:cs="Calibri"/>
+          <w:sz w:val="24"/>
+          <w:szCs w:val="24"/>
+        </w:rPr>
+        <w:t>p_category</w:t>
+      </w:r>
+      <w:proofErr w:type="spellEnd"/>
+      <w:r>
+        <w:rPr>
+          <w:rFonts w:cs="Calibri"/>
+          <w:sz w:val="24"/>
+          <w:szCs w:val="24"/>
+        </w:rPr>
+        <w:t xml:space="preserve">, p_brand1, </w:t>
+      </w:r>
+      <w:proofErr w:type="spellStart"/>
+      <w:r>
+        <w:rPr>
+          <w:rFonts w:cs="Calibri"/>
+          <w:sz w:val="24"/>
+          <w:szCs w:val="24"/>
+        </w:rPr>
+        <w:t>p_color</w:t>
+      </w:r>
+      <w:proofErr w:type="spellEnd"/>
+      <w:r>
+        <w:rPr>
+          <w:rFonts w:cs="Calibri"/>
+          <w:sz w:val="24"/>
+          <w:szCs w:val="24"/>
+        </w:rPr>
+        <w:t xml:space="preserve">, </w:t>
+      </w:r>
+      <w:proofErr w:type="spellStart"/>
+      <w:r>
+        <w:rPr>
+          <w:rFonts w:cs="Calibri"/>
+          <w:sz w:val="24"/>
+          <w:szCs w:val="24"/>
+        </w:rPr>
+        <w:t>p_type</w:t>
+      </w:r>
+      <w:proofErr w:type="spellEnd"/>
+      <w:r>
+        <w:rPr>
+          <w:rFonts w:cs="Calibri"/>
+          <w:sz w:val="24"/>
+          <w:szCs w:val="24"/>
+        </w:rPr>
+        <w:t xml:space="preserve">, </w:t>
+      </w:r>
+      <w:proofErr w:type="spellStart"/>
+      <w:r>
+        <w:rPr>
+          <w:rFonts w:cs="Calibri"/>
+          <w:sz w:val="24"/>
+          <w:szCs w:val="24"/>
+        </w:rPr>
+        <w:t>p_size</w:t>
+      </w:r>
+      <w:proofErr w:type="spellEnd"/>
+      <w:r>
+        <w:rPr>
+          <w:rFonts w:cs="Calibri"/>
+          <w:sz w:val="24"/>
+          <w:szCs w:val="24"/>
+        </w:rPr>
+        <w:t xml:space="preserve">, </w:t>
+      </w:r>
+      <w:proofErr w:type="spellStart"/>
+      <w:r>
+        <w:rPr>
+          <w:rFonts w:cs="Calibri"/>
+          <w:sz w:val="24"/>
+          <w:szCs w:val="24"/>
+        </w:rPr>
+        <w:t>p_container</w:t>
+      </w:r>
+      <w:proofErr w:type="spellEnd"/>
+      <w:r>
+        <w:rPr>
+          <w:rFonts w:cs="Calibri"/>
+          <w:sz w:val="24"/>
+          <w:szCs w:val="24"/>
+        </w:rPr>
+        <w:t>) USING 'colSwitcher.py' AS (</w:t>
+      </w:r>
+      <w:proofErr w:type="spellStart"/>
+      <w:r>
+        <w:rPr>
+          <w:rFonts w:cs="Calibri"/>
+          <w:sz w:val="24"/>
+          <w:szCs w:val="24"/>
+        </w:rPr>
+        <w:t>p_name</w:t>
+      </w:r>
+      <w:proofErr w:type="spellEnd"/>
+      <w:r>
+        <w:rPr>
+          <w:rFonts w:cs="Calibri"/>
+          <w:sz w:val="24"/>
+          <w:szCs w:val="24"/>
+        </w:rPr>
+        <w:t xml:space="preserve">, </w:t>
+      </w:r>
+      <w:proofErr w:type="spellStart"/>
+      <w:r>
+        <w:rPr>
+          <w:rFonts w:cs="Calibri"/>
+          <w:sz w:val="24"/>
+          <w:szCs w:val="24"/>
+        </w:rPr>
+        <w:t>p_partkey</w:t>
+      </w:r>
+      <w:proofErr w:type="spellEnd"/>
+      <w:r>
+        <w:rPr>
+          <w:rFonts w:cs="Calibri"/>
+          <w:sz w:val="24"/>
+          <w:szCs w:val="24"/>
+        </w:rPr>
+        <w:t xml:space="preserve">, </w:t>
+      </w:r>
+      <w:proofErr w:type="spellStart"/>
+      <w:r>
+        <w:rPr>
+          <w:rFonts w:cs="Calibri"/>
+          <w:sz w:val="24"/>
+          <w:szCs w:val="24"/>
+        </w:rPr>
+        <w:t>p_category</w:t>
+      </w:r>
+      <w:proofErr w:type="spellEnd"/>
+      <w:r>
+        <w:rPr>
+          <w:rFonts w:cs="Calibri"/>
+          <w:sz w:val="24"/>
+          <w:szCs w:val="24"/>
+        </w:rPr>
+        <w:t xml:space="preserve">, </w:t>
+      </w:r>
+      <w:proofErr w:type="spellStart"/>
+      <w:r>
+        <w:rPr>
+          <w:rFonts w:cs="Calibri"/>
+          <w:sz w:val="24"/>
+          <w:szCs w:val="24"/>
+        </w:rPr>
+        <w:t>p_mfgr</w:t>
+      </w:r>
+      <w:proofErr w:type="spellEnd"/>
+      <w:r>
+        <w:rPr>
+          <w:rFonts w:cs="Calibri"/>
+          <w:sz w:val="24"/>
+          <w:szCs w:val="24"/>
+        </w:rPr>
+        <w:t xml:space="preserve">, </w:t>
+      </w:r>
+      <w:proofErr w:type="spellStart"/>
+      <w:r>
+        <w:rPr>
+          <w:rFonts w:cs="Calibri"/>
+          <w:sz w:val="24"/>
+          <w:szCs w:val="24"/>
+        </w:rPr>
+        <w:t>p_color</w:t>
+      </w:r>
+      <w:proofErr w:type="spellEnd"/>
+      <w:r>
+        <w:rPr>
+          <w:rFonts w:cs="Calibri"/>
+          <w:sz w:val="24"/>
+          <w:szCs w:val="24"/>
+        </w:rPr>
+        <w:t xml:space="preserve">, p_brand1, </w:t>
+      </w:r>
+      <w:proofErr w:type="spellStart"/>
+      <w:r>
+        <w:rPr>
+          <w:rFonts w:cs="Calibri"/>
+          <w:sz w:val="24"/>
+          <w:szCs w:val="24"/>
+        </w:rPr>
+        <w:t>p_size</w:t>
+      </w:r>
+      <w:proofErr w:type="spellEnd"/>
+      <w:r>
+        <w:rPr>
+          <w:rFonts w:cs="Calibri"/>
+          <w:sz w:val="24"/>
+          <w:szCs w:val="24"/>
+        </w:rPr>
+        <w:t xml:space="preserve">, </w:t>
+      </w:r>
+      <w:proofErr w:type="spellStart"/>
+      <w:r>
+        <w:rPr>
+          <w:rFonts w:cs="Calibri"/>
+          <w:sz w:val="24"/>
+          <w:szCs w:val="24"/>
+        </w:rPr>
+        <w:t>p_type</w:t>
+      </w:r>
+      <w:proofErr w:type="spellEnd"/>
+      <w:r>
+        <w:rPr>
+          <w:rFonts w:cs="Calibri"/>
+          <w:sz w:val="24"/>
+          <w:szCs w:val="24"/>
+        </w:rPr>
+        <w:t xml:space="preserve">, </w:t>
+      </w:r>
+      <w:proofErr w:type="spellStart"/>
+      <w:r>
+        <w:rPr>
+          <w:rFonts w:cs="Calibri"/>
+          <w:sz w:val="24"/>
+          <w:szCs w:val="24"/>
+        </w:rPr>
+        <w:t>p_container</w:t>
+      </w:r>
+      <w:proofErr w:type="spellEnd"/>
+      <w:r>
+        <w:rPr>
+          <w:rFonts w:cs="Calibri"/>
+          <w:sz w:val="24"/>
+          <w:szCs w:val="24"/>
+        </w:rPr>
+        <w:t>) FROM part;</w:t>
+      </w:r>
     </w:p>
     <w:p>
       <w:pPr>
         <w:pStyle w:val="Heading1"/>
-        <w:rPr>
+        <w:ind w:left="720"/>
+        <w:rPr>
+          <w:rFonts w:ascii="Calibri" w:hAnsi="Calibri" w:cs="Calibri"/>
+          <w:sz w:val="22"/>
+          <w:szCs w:val="22"/>
           <w:lang w:val="en-US"/>
         </w:rPr>
       </w:pPr>
-    </w:p>
-    <w:p>
-      <w:pPr>
-        <w:pStyle w:val="Heading1"/>
-        <w:rPr>
+      <w:r>
+        <w:rPr>
+          <w:rFonts w:ascii="Calibri" w:hAnsi="Calibri" w:cs="Calibri"/>
+          <w:sz w:val="22"/>
+          <w:szCs w:val="22"/>
           <w:lang w:val="en-US"/>
         </w:rPr>
-      </w:pPr>
-      <w:r>
-        <w:t xml:space="preserve">Part 2: </w:t>
-      </w:r>
-      <w:r>
-        <w:t>Querying</w:t>
-      </w:r>
-      <w:r>
-        <w:rPr>
-          <w:lang w:val="en-US"/>
-        </w:rPr>
-        <w:t xml:space="preserve"> (25 pts)</w:t>
-      </w:r>
-      <w:r>
-        <w:rPr>
-          <w:lang w:val="en-US"/>
-        </w:rPr>
-        <w:t xml:space="preserve"> (5 + 10 + 10)</w:t>
+        <w:t>Completed Run:</w:t>
+      </w:r>
+    </w:p>
+    <w:p>
+      <w:pPr>
+        <w:rPr>
+          <w:lang w:eastAsia="x-none"/>
+        </w:rPr>
+      </w:pPr>
+      <w:r>
+        <w:rPr>
+          <w:noProof/>
+        </w:rPr>
+        <w:drawing>
+          <wp:inline distT="0" distB="0" distL="0" distR="0" wp14:anchorId="1AC379A8" wp14:editId="581EE0AC">
+            <wp:extent cx="6296025" cy="3981450"/>
+            <wp:effectExtent l="0" t="0" r="9525" b="0"/>
+            <wp:docPr id="1" name="Picture 1"/>
+            <wp:cNvGraphicFramePr>
+              <a:graphicFrameLocks xmlns:a="http://schemas.openxmlformats.org/drawingml/2006/main" noChangeAspect="1"/>
+            </wp:cNvGraphicFramePr>
+            <a:graphic xmlns:a="http://schemas.openxmlformats.org/drawingml/2006/main">
+              <a:graphicData uri="http://schemas.openxmlformats.org/drawingml/2006/picture">
+                <pic:pic xmlns:pic="http://schemas.openxmlformats.org/drawingml/2006/picture">
+                  <pic:nvPicPr>
+                    <pic:cNvPr id="1" name=""/>
+                    <pic:cNvPicPr/>
+                  </pic:nvPicPr>
+                  <pic:blipFill>
+                    <a:blip r:embed="rId10"/>
+                    <a:stretch>
+                      <a:fillRect/>
+                    </a:stretch>
+                  </pic:blipFill>
+                  <pic:spPr>
+                    <a:xfrm>
+                      <a:off x="0" y="0"/>
+                      <a:ext cx="6296025" cy="3981450"/>
+                    </a:xfrm>
+                    <a:prstGeom prst="rect">
+                      <a:avLst/>
+                    </a:prstGeom>
+                  </pic:spPr>
+                </pic:pic>
+              </a:graphicData>
+            </a:graphic>
+          </wp:inline>
+        </w:drawing>
       </w:r>
     </w:p>
     <w:p>
       <w:pPr>
         <w:ind w:left="720"/>
-      </w:pPr>
-      <w:r>
-        <w:t>Implement the following query:</w:t>
-      </w:r>
-    </w:p>
-    <w:p>
-      <w:pPr>
-        <w:pStyle w:val="HTMLPreformatted"/>
-      </w:pPr>
-      <w:r>
-        <w:t xml:space="preserve">select </w:t>
-      </w:r>
-      <w:proofErr w:type="spellStart"/>
-      <w:r>
-        <w:t>lo_quantity</w:t>
-      </w:r>
-      <w:proofErr w:type="spellEnd"/>
-      <w:r>
-        <w:t xml:space="preserve">, </w:t>
-      </w:r>
-      <w:proofErr w:type="spellStart"/>
-      <w:r>
-        <w:t>c_nation</w:t>
-      </w:r>
-      <w:proofErr w:type="spellEnd"/>
-      <w:r>
-        <w:t>, sum(</w:t>
-      </w:r>
-      <w:proofErr w:type="spellStart"/>
-      <w:r>
-        <w:t>lo_revenue</w:t>
-      </w:r>
-      <w:proofErr w:type="spellEnd"/>
-      <w:r>
-        <w:t>)</w:t>
-      </w:r>
-    </w:p>
-    <w:p>
-      <w:pPr>
-        <w:pStyle w:val="HTMLPreformatted"/>
-      </w:pPr>
-      <w:r>
-        <w:t xml:space="preserve">from customer, </w:t>
-      </w:r>
-      <w:proofErr w:type="spellStart"/>
-      <w:r>
-        <w:t>lineorder</w:t>
-      </w:r>
-      <w:proofErr w:type="spellEnd"/>
-    </w:p>
-    <w:p>
-      <w:pPr>
-        <w:pStyle w:val="HTMLPreformatted"/>
-      </w:pPr>
-      <w:r>
-        <w:t xml:space="preserve">where </w:t>
-      </w:r>
-      <w:proofErr w:type="spellStart"/>
-      <w:r>
-        <w:t>lo_custkey</w:t>
-      </w:r>
-      <w:proofErr w:type="spellEnd"/>
-      <w:r>
-        <w:t xml:space="preserve"> = </w:t>
-      </w:r>
-      <w:proofErr w:type="spellStart"/>
-      <w:r>
-        <w:t>c_custkey</w:t>
-      </w:r>
-      <w:proofErr w:type="spellEnd"/>
-    </w:p>
-    <w:p>
-      <w:pPr>
-        <w:pStyle w:val="HTMLPreformatted"/>
-      </w:pPr>
-      <w:r>
-        <w:t xml:space="preserve">  and </w:t>
-      </w:r>
-      <w:proofErr w:type="spellStart"/>
-      <w:r>
-        <w:t>c_region</w:t>
-      </w:r>
-      <w:proofErr w:type="spellEnd"/>
-      <w:r>
-        <w:t xml:space="preserve"> = 'AMERICA' </w:t>
-      </w:r>
-    </w:p>
-    <w:p>
-      <w:pPr>
-        <w:pStyle w:val="HTMLPreformatted"/>
-      </w:pPr>
-      <w:r>
-        <w:t xml:space="preserve">  and </w:t>
-      </w:r>
-      <w:proofErr w:type="spellStart"/>
-      <w:r>
-        <w:t>lo_discount</w:t>
-      </w:r>
-      <w:proofErr w:type="spellEnd"/>
-      <w:r>
-        <w:t xml:space="preserve"> BETWEEN 3 and 5</w:t>
-      </w:r>
-      <w:r>
-        <w:t xml:space="preserve"> </w:t>
-      </w:r>
-    </w:p>
-    <w:p>
-      <w:pPr>
-        <w:pStyle w:val="HTMLPreformatted"/>
-      </w:pPr>
-      <w:r>
-        <w:t xml:space="preserve">group by </w:t>
-      </w:r>
-      <w:proofErr w:type="spellStart"/>
-      <w:r>
-        <w:t>lo_quantity</w:t>
-      </w:r>
-      <w:proofErr w:type="spellEnd"/>
-      <w:r>
-        <w:t xml:space="preserve">, </w:t>
-      </w:r>
-      <w:proofErr w:type="spellStart"/>
-      <w:r>
-        <w:t>c_nation</w:t>
-      </w:r>
-      <w:proofErr w:type="spellEnd"/>
-      <w:r>
-        <w:t>;</w:t>
-      </w:r>
-    </w:p>
-    <w:p>
-      <w:pPr>
-        <w:pStyle w:val="NoSpacing"/>
-      </w:pPr>
-    </w:p>
-    <w:p>
-      <w:proofErr w:type="gramStart"/>
-      <w:r>
-        <w:t>using</w:t>
-      </w:r>
-      <w:proofErr w:type="gramEnd"/>
-      <w:r>
-        <w:t xml:space="preserve"> Hive, MapReduce with </w:t>
-      </w:r>
-      <w:proofErr w:type="spellStart"/>
-      <w:r>
-        <w:t>HadoopStreaming</w:t>
-      </w:r>
-      <w:proofErr w:type="spellEnd"/>
-      <w:r>
-        <w:t xml:space="preserve"> and Pig (i.e. 3 different solutions). </w:t>
-      </w:r>
-      <w:r>
-        <w:t xml:space="preserve">I Hive, this merely requires pasting the query into the Hive prompt and timing it. </w:t>
-      </w:r>
-      <w:r>
-        <w:t xml:space="preserve">In Hadoop streaming, this will require </w:t>
-      </w:r>
-      <w:r>
-        <w:t xml:space="preserve">a total of </w:t>
-      </w:r>
-      <w:r>
-        <w:t>2</w:t>
-      </w:r>
-      <w:r>
-        <w:t xml:space="preserve"> </w:t>
-      </w:r>
-      <w:r>
-        <w:t>passes</w:t>
-      </w:r>
-      <w:r>
-        <w:t xml:space="preserve"> (</w:t>
-      </w:r>
-      <w:r>
-        <w:t>one for</w:t>
-      </w:r>
-      <w:r>
-        <w:t xml:space="preserve"> join and </w:t>
-      </w:r>
-      <w:r>
-        <w:t>a</w:t>
-      </w:r>
-      <w:r>
-        <w:t>n</w:t>
-      </w:r>
-      <w:r>
-        <w:t>other one for</w:t>
-      </w:r>
-      <w:r>
-        <w:t xml:space="preserve"> GROUP BY)</w:t>
-      </w:r>
-      <w:r>
-        <w:t>.</w:t>
-      </w:r>
-    </w:p>
-    <w:p>
-      <w:pPr>
-        <w:pStyle w:val="Heading1"/>
-        <w:rPr>
-          <w:lang w:val="en-US"/>
-        </w:rPr>
-      </w:pPr>
-      <w:r>
-        <w:t xml:space="preserve">Part 3: </w:t>
-      </w:r>
-      <w:r>
-        <w:t>Clustering</w:t>
-      </w:r>
-      <w:r>
-        <w:rPr>
-          <w:lang w:val="en-US"/>
-        </w:rPr>
-        <w:t xml:space="preserve"> (30 pts)</w:t>
-      </w:r>
-      <w:r>
-        <w:rPr>
-          <w:lang w:val="en-US"/>
-        </w:rPr>
-        <w:t xml:space="preserve"> (15 + 15)</w:t>
+        <w:rPr>
+          <w:b/>
+          <w:lang w:eastAsia="x-none"/>
+        </w:rPr>
+      </w:pPr>
+      <w:r>
+        <w:rPr>
+          <w:b/>
+          <w:lang w:eastAsia="x-none"/>
+        </w:rPr>
+        <w:t>First 10 rows:</w:t>
+      </w:r>
+    </w:p>
+    <w:p>
+      <w:pPr>
+        <w:rPr>
+          <w:lang w:eastAsia="x-none"/>
+        </w:rPr>
+      </w:pPr>
+    </w:p>
+    <w:p>
+      <w:pPr>
+        <w:rPr>
+          <w:lang w:eastAsia="x-none"/>
+        </w:rPr>
+      </w:pPr>
+      <w:r>
+        <w:rPr>
+          <w:noProof/>
+        </w:rPr>
+        <w:lastRenderedPageBreak/>
+        <w:drawing>
+          <wp:inline distT="0" distB="0" distL="0" distR="0" wp14:anchorId="7A09D720" wp14:editId="20057519">
+            <wp:extent cx="6400800" cy="3197225"/>
+            <wp:effectExtent l="0" t="0" r="0" b="3175"/>
+            <wp:docPr id="2" name="Picture 2"/>
+            <wp:cNvGraphicFramePr>
+              <a:graphicFrameLocks xmlns:a="http://schemas.openxmlformats.org/drawingml/2006/main" noChangeAspect="1"/>
+            </wp:cNvGraphicFramePr>
+            <a:graphic xmlns:a="http://schemas.openxmlformats.org/drawingml/2006/main">
+              <a:graphicData uri="http://schemas.openxmlformats.org/drawingml/2006/picture">
+                <pic:pic xmlns:pic="http://schemas.openxmlformats.org/drawingml/2006/picture">
+                  <pic:nvPicPr>
+                    <pic:cNvPr id="1" name=""/>
+                    <pic:cNvPicPr/>
+                  </pic:nvPicPr>
+                  <pic:blipFill>
+                    <a:blip r:embed="rId11"/>
+                    <a:stretch>
+                      <a:fillRect/>
+                    </a:stretch>
+                  </pic:blipFill>
+                  <pic:spPr>
+                    <a:xfrm>
+                      <a:off x="0" y="0"/>
+                      <a:ext cx="6400800" cy="3197225"/>
+                    </a:xfrm>
+                    <a:prstGeom prst="rect">
+                      <a:avLst/>
+                    </a:prstGeom>
+                  </pic:spPr>
+                </pic:pic>
+              </a:graphicData>
+            </a:graphic>
+          </wp:inline>
+        </w:drawing>
+      </w:r>
+    </w:p>
+    <w:p>
+      <w:pPr>
+        <w:rPr>
+          <w:b/>
+          <w:lang w:eastAsia="x-none"/>
+        </w:rPr>
+      </w:pPr>
+      <w:r>
+        <w:rPr>
+          <w:b/>
+          <w:lang w:eastAsia="x-none"/>
+        </w:rPr>
+        <w:t>Hadoop Streaming</w:t>
+      </w:r>
+    </w:p>
+    <w:p>
+      <w:pPr>
+        <w:ind w:left="720"/>
+        <w:rPr>
+          <w:lang w:eastAsia="x-none"/>
+        </w:rPr>
+      </w:pPr>
+      <w:r>
+        <w:rPr>
+          <w:lang w:eastAsia="x-none"/>
+        </w:rPr>
+        <w:t xml:space="preserve">There is no need for a customer mapper for this exercise, so I used the </w:t>
+      </w:r>
+      <w:proofErr w:type="spellStart"/>
+      <w:r>
+        <w:rPr>
+          <w:lang w:eastAsia="x-none"/>
+        </w:rPr>
+        <w:t>linux</w:t>
+      </w:r>
+      <w:proofErr w:type="spellEnd"/>
+      <w:r>
+        <w:rPr>
+          <w:lang w:eastAsia="x-none"/>
+        </w:rPr>
+        <w:t xml:space="preserve"> cat function as the mapper. The reducer code is:</w:t>
+      </w:r>
+    </w:p>
+    <w:p>
+      <w:pPr>
+        <w:ind w:left="720"/>
+        <w:rPr>
+          <w:b/>
+          <w:lang w:eastAsia="x-none"/>
+        </w:rPr>
+      </w:pPr>
+      <w:r>
+        <w:rPr>
+          <w:b/>
+          <w:lang w:eastAsia="x-none"/>
+        </w:rPr>
+        <w:t>colSwitcherReducer.py</w:t>
+      </w:r>
+    </w:p>
+    <w:p>
+      <w:pPr>
+        <w:spacing w:after="0" w:line="240" w:lineRule="auto"/>
+        <w:ind w:left="1440"/>
+        <w:rPr>
+          <w:lang w:eastAsia="x-none"/>
+        </w:rPr>
+      </w:pPr>
+      <w:r>
+        <w:rPr>
+          <w:lang w:eastAsia="x-none"/>
+        </w:rPr>
+        <w:t>#!/</w:t>
+      </w:r>
+      <w:proofErr w:type="spellStart"/>
+      <w:r>
+        <w:rPr>
+          <w:lang w:eastAsia="x-none"/>
+        </w:rPr>
+        <w:t>usr</w:t>
+      </w:r>
+      <w:proofErr w:type="spellEnd"/>
+      <w:r>
+        <w:rPr>
+          <w:lang w:eastAsia="x-none"/>
+        </w:rPr>
+        <w:t>/bin/python</w:t>
+      </w:r>
+    </w:p>
+    <w:p>
+      <w:pPr>
+        <w:spacing w:after="0" w:line="240" w:lineRule="auto"/>
+        <w:ind w:left="1440"/>
+        <w:rPr>
+          <w:lang w:eastAsia="x-none"/>
+        </w:rPr>
+      </w:pPr>
+      <w:r>
+        <w:rPr>
+          <w:lang w:eastAsia="x-none"/>
+        </w:rPr>
+        <w:t>import sys</w:t>
+      </w:r>
+    </w:p>
+    <w:p>
+      <w:pPr>
+        <w:spacing w:after="0" w:line="240" w:lineRule="auto"/>
+        <w:ind w:left="1440"/>
+        <w:rPr>
+          <w:lang w:eastAsia="x-none"/>
+        </w:rPr>
+      </w:pPr>
+    </w:p>
+    <w:p>
+      <w:pPr>
+        <w:spacing w:after="0" w:line="240" w:lineRule="auto"/>
+        <w:ind w:left="1440"/>
+        <w:rPr>
+          <w:lang w:eastAsia="x-none"/>
+        </w:rPr>
+      </w:pPr>
+      <w:r>
+        <w:rPr>
+          <w:lang w:eastAsia="x-none"/>
+        </w:rPr>
+        <w:t xml:space="preserve">for line in </w:t>
+      </w:r>
+      <w:proofErr w:type="spellStart"/>
+      <w:r>
+        <w:rPr>
+          <w:lang w:eastAsia="x-none"/>
+        </w:rPr>
+        <w:t>sys.stdin</w:t>
+      </w:r>
+      <w:proofErr w:type="spellEnd"/>
+      <w:r>
+        <w:rPr>
+          <w:lang w:eastAsia="x-none"/>
+        </w:rPr>
+        <w:t>:</w:t>
+      </w:r>
+    </w:p>
+    <w:p>
+      <w:pPr>
+        <w:spacing w:after="0" w:line="240" w:lineRule="auto"/>
+        <w:ind w:left="1440"/>
+        <w:rPr>
+          <w:lang w:eastAsia="x-none"/>
+        </w:rPr>
+      </w:pPr>
+      <w:r>
+        <w:rPr>
+          <w:lang w:eastAsia="x-none"/>
+        </w:rPr>
+        <w:t xml:space="preserve">    line = </w:t>
+      </w:r>
+      <w:proofErr w:type="spellStart"/>
+      <w:r>
+        <w:rPr>
+          <w:lang w:eastAsia="x-none"/>
+        </w:rPr>
+        <w:t>line.strip</w:t>
+      </w:r>
+      <w:proofErr w:type="spellEnd"/>
+      <w:r>
+        <w:rPr>
+          <w:lang w:eastAsia="x-none"/>
+        </w:rPr>
+        <w:t>().split('|')</w:t>
+      </w:r>
+      <w:r>
+        <w:rPr>
+          <w:lang w:eastAsia="x-none"/>
+        </w:rPr>
+        <w:tab/>
+      </w:r>
+    </w:p>
+    <w:p>
+      <w:pPr>
+        <w:spacing w:after="0" w:line="240" w:lineRule="auto"/>
+        <w:ind w:left="1440"/>
+        <w:rPr>
+          <w:lang w:eastAsia="x-none"/>
+        </w:rPr>
+      </w:pPr>
+      <w:r>
+        <w:rPr>
+          <w:lang w:eastAsia="x-none"/>
+        </w:rPr>
+        <w:t xml:space="preserve">    print "%s*%s*%s*%s*%s*%s*%s*%s*%s" % (line[1],line[0],line[3],line[2],line[5],line[4],line[7],line[6],line[8])</w:t>
+      </w:r>
+    </w:p>
+    <w:p>
+      <w:pPr>
+        <w:spacing w:after="0" w:line="240" w:lineRule="auto"/>
+        <w:rPr>
+          <w:lang w:eastAsia="x-none"/>
+        </w:rPr>
+      </w:pPr>
+    </w:p>
+    <w:p>
+      <w:pPr>
+        <w:ind w:left="720"/>
+        <w:rPr>
+          <w:b/>
+          <w:lang w:eastAsia="x-none"/>
+        </w:rPr>
+      </w:pPr>
+      <w:r>
+        <w:rPr>
+          <w:b/>
+          <w:lang w:eastAsia="x-none"/>
+        </w:rPr>
+        <w:t>Command</w:t>
+      </w:r>
+      <w:r>
+        <w:rPr>
+          <w:b/>
+          <w:lang w:eastAsia="x-none"/>
+        </w:rPr>
+        <w:t>:</w:t>
+      </w:r>
+    </w:p>
+    <w:p>
+      <w:pPr>
+        <w:ind w:left="1440"/>
+        <w:rPr>
+          <w:lang w:eastAsia="x-none"/>
+        </w:rPr>
+      </w:pPr>
+      <w:proofErr w:type="spellStart"/>
+      <w:r>
+        <w:rPr>
+          <w:lang w:eastAsia="x-none"/>
+        </w:rPr>
+        <w:t>hadoop</w:t>
+      </w:r>
+      <w:proofErr w:type="spellEnd"/>
+      <w:r>
+        <w:rPr>
+          <w:lang w:eastAsia="x-none"/>
+        </w:rPr>
+        <w:t xml:space="preserve"> jar hadoop-streaming-2.6.4.jar -input /user/ec2-user/</w:t>
+      </w:r>
+      <w:proofErr w:type="spellStart"/>
+      <w:r>
+        <w:rPr>
+          <w:lang w:eastAsia="x-none"/>
+        </w:rPr>
+        <w:t>ssbm</w:t>
+      </w:r>
+      <w:proofErr w:type="spellEnd"/>
+      <w:r>
+        <w:rPr>
+          <w:lang w:eastAsia="x-none"/>
+        </w:rPr>
+        <w:t>/</w:t>
+      </w:r>
+      <w:proofErr w:type="spellStart"/>
+      <w:r>
+        <w:rPr>
+          <w:lang w:eastAsia="x-none"/>
+        </w:rPr>
+        <w:t>part.tbl</w:t>
+      </w:r>
+      <w:proofErr w:type="spellEnd"/>
+      <w:r>
+        <w:rPr>
+          <w:lang w:eastAsia="x-none"/>
+        </w:rPr>
+        <w:t xml:space="preserve"> -output /data/output110 -mapper /bin/cat -reducer colSwitcherReducer.py -file colSwitcherReducer.py</w:t>
+      </w:r>
+    </w:p>
+    <w:p>
+      <w:pPr>
+        <w:rPr>
+          <w:lang w:eastAsia="x-none"/>
+        </w:rPr>
+      </w:pPr>
+    </w:p>
+    <w:p>
+      <w:pPr>
+        <w:rPr>
+          <w:lang w:eastAsia="x-none"/>
+        </w:rPr>
+      </w:pPr>
+      <w:r>
+        <w:rPr>
+          <w:noProof/>
+        </w:rPr>
+        <w:lastRenderedPageBreak/>
+        <w:drawing>
+          <wp:inline distT="0" distB="0" distL="0" distR="0" wp14:anchorId="5D09AEFA" wp14:editId="0FA054FB">
+            <wp:extent cx="6400800" cy="3197225"/>
+            <wp:effectExtent l="0" t="0" r="0" b="3175"/>
+            <wp:docPr id="3" name="Picture 3"/>
+            <wp:cNvGraphicFramePr>
+              <a:graphicFrameLocks xmlns:a="http://schemas.openxmlformats.org/drawingml/2006/main" noChangeAspect="1"/>
+            </wp:cNvGraphicFramePr>
+            <a:graphic xmlns:a="http://schemas.openxmlformats.org/drawingml/2006/main">
+              <a:graphicData uri="http://schemas.openxmlformats.org/drawingml/2006/picture">
+                <pic:pic xmlns:pic="http://schemas.openxmlformats.org/drawingml/2006/picture">
+                  <pic:nvPicPr>
+                    <pic:cNvPr id="1" name=""/>
+                    <pic:cNvPicPr/>
+                  </pic:nvPicPr>
+                  <pic:blipFill>
+                    <a:blip r:embed="rId12"/>
+                    <a:stretch>
+                      <a:fillRect/>
+                    </a:stretch>
+                  </pic:blipFill>
+                  <pic:spPr>
+                    <a:xfrm>
+                      <a:off x="0" y="0"/>
+                      <a:ext cx="6400800" cy="3197225"/>
+                    </a:xfrm>
+                    <a:prstGeom prst="rect">
+                      <a:avLst/>
+                    </a:prstGeom>
+                  </pic:spPr>
+                </pic:pic>
+              </a:graphicData>
+            </a:graphic>
+          </wp:inline>
+        </w:drawing>
+      </w:r>
+    </w:p>
+    <w:p>
+      <w:pPr>
+        <w:ind w:left="720"/>
+        <w:rPr>
+          <w:b/>
+          <w:lang w:eastAsia="x-none"/>
+        </w:rPr>
+      </w:pPr>
+      <w:r>
+        <w:rPr>
+          <w:b/>
+          <w:lang w:eastAsia="x-none"/>
+        </w:rPr>
+        <w:t>First ten lines:</w:t>
       </w:r>
       <w:bookmarkStart w:id="0" w:name="_GoBack"/>
       <w:bookmarkEnd w:id="0"/>
+    </w:p>
+    <w:p>
+      <w:pPr>
+        <w:rPr>
+          <w:lang w:eastAsia="x-none"/>
+        </w:rPr>
+      </w:pPr>
+      <w:r>
+        <w:rPr>
+          <w:noProof/>
+        </w:rPr>
+        <w:drawing>
+          <wp:inline distT="0" distB="0" distL="0" distR="0" wp14:anchorId="1B801E79" wp14:editId="744F9E71">
+            <wp:extent cx="6400800" cy="3197225"/>
+            <wp:effectExtent l="0" t="0" r="0" b="3175"/>
+            <wp:docPr id="5" name="Picture 5"/>
+            <wp:cNvGraphicFramePr>
+              <a:graphicFrameLocks xmlns:a="http://schemas.openxmlformats.org/drawingml/2006/main" noChangeAspect="1"/>
+            </wp:cNvGraphicFramePr>
+            <a:graphic xmlns:a="http://schemas.openxmlformats.org/drawingml/2006/main">
+              <a:graphicData uri="http://schemas.openxmlformats.org/drawingml/2006/picture">
+                <pic:pic xmlns:pic="http://schemas.openxmlformats.org/drawingml/2006/picture">
+                  <pic:nvPicPr>
+                    <pic:cNvPr id="1" name=""/>
+                    <pic:cNvPicPr/>
+                  </pic:nvPicPr>
+                  <pic:blipFill>
+                    <a:blip r:embed="rId13"/>
+                    <a:stretch>
+                      <a:fillRect/>
+                    </a:stretch>
+                  </pic:blipFill>
+                  <pic:spPr>
+                    <a:xfrm>
+                      <a:off x="0" y="0"/>
+                      <a:ext cx="6400800" cy="3197225"/>
+                    </a:xfrm>
+                    <a:prstGeom prst="rect">
+                      <a:avLst/>
+                    </a:prstGeom>
+                  </pic:spPr>
+                </pic:pic>
+              </a:graphicData>
+            </a:graphic>
+          </wp:inline>
+        </w:drawing>
+      </w:r>
+    </w:p>
+    <w:p>
+      <w:pPr>
+        <w:rPr>
+          <w:lang w:eastAsia="x-none"/>
+        </w:rPr>
+      </w:pPr>
+    </w:p>
+    <w:p>
+      <w:pPr>
+        <w:pStyle w:val="Heading1"/>
+        <w:rPr>
+          <w:lang w:val="en-US"/>
+        </w:rPr>
+      </w:pPr>
+      <w:r>
+        <w:t xml:space="preserve">Part 2: </w:t>
+      </w:r>
+      <w:r>
+        <w:t>Querying</w:t>
+      </w:r>
+      <w:r>
+        <w:rPr>
+          <w:lang w:val="en-US"/>
+        </w:rPr>
+        <w:t xml:space="preserve"> (25 pts)</w:t>
+      </w:r>
+      <w:r>
+        <w:rPr>
+          <w:lang w:val="en-US"/>
+        </w:rPr>
+        <w:t xml:space="preserve"> (5 + 10 + 10)</w:t>
+      </w:r>
+    </w:p>
+    <w:p>
+      <w:pPr>
+        <w:ind w:left="720"/>
+      </w:pPr>
+      <w:r>
+        <w:t>Implement the following query:</w:t>
+      </w:r>
+    </w:p>
+    <w:p>
+      <w:pPr>
+        <w:pStyle w:val="HTMLPreformatted"/>
+      </w:pPr>
+      <w:r>
+        <w:t xml:space="preserve">select </w:t>
+      </w:r>
+      <w:proofErr w:type="spellStart"/>
+      <w:r>
+        <w:t>lo_quantity</w:t>
+      </w:r>
+      <w:proofErr w:type="spellEnd"/>
+      <w:r>
+        <w:t xml:space="preserve">, </w:t>
+      </w:r>
+      <w:proofErr w:type="spellStart"/>
+      <w:r>
+        <w:t>c_nation</w:t>
+      </w:r>
+      <w:proofErr w:type="spellEnd"/>
+      <w:r>
+        <w:t>, sum(</w:t>
+      </w:r>
+      <w:proofErr w:type="spellStart"/>
+      <w:r>
+        <w:t>lo_revenue</w:t>
+      </w:r>
+      <w:proofErr w:type="spellEnd"/>
+      <w:r>
+        <w:t>)</w:t>
+      </w:r>
+    </w:p>
+    <w:p>
+      <w:pPr>
+        <w:pStyle w:val="HTMLPreformatted"/>
+      </w:pPr>
+      <w:r>
+        <w:lastRenderedPageBreak/>
+        <w:t xml:space="preserve">from customer, </w:t>
+      </w:r>
+      <w:proofErr w:type="spellStart"/>
+      <w:r>
+        <w:t>lineorder</w:t>
+      </w:r>
+      <w:proofErr w:type="spellEnd"/>
+    </w:p>
+    <w:p>
+      <w:pPr>
+        <w:pStyle w:val="HTMLPreformatted"/>
+      </w:pPr>
+      <w:r>
+        <w:t xml:space="preserve">where </w:t>
+      </w:r>
+      <w:proofErr w:type="spellStart"/>
+      <w:r>
+        <w:t>lo_custkey</w:t>
+      </w:r>
+      <w:proofErr w:type="spellEnd"/>
+      <w:r>
+        <w:t xml:space="preserve"> = </w:t>
+      </w:r>
+      <w:proofErr w:type="spellStart"/>
+      <w:r>
+        <w:t>c_custkey</w:t>
+      </w:r>
+      <w:proofErr w:type="spellEnd"/>
+    </w:p>
+    <w:p>
+      <w:pPr>
+        <w:pStyle w:val="HTMLPreformatted"/>
+      </w:pPr>
+      <w:r>
+        <w:t xml:space="preserve">  and </w:t>
+      </w:r>
+      <w:proofErr w:type="spellStart"/>
+      <w:r>
+        <w:t>c_region</w:t>
+      </w:r>
+      <w:proofErr w:type="spellEnd"/>
+      <w:r>
+        <w:t xml:space="preserve"> = 'AMERICA' </w:t>
+      </w:r>
+    </w:p>
+    <w:p>
+      <w:pPr>
+        <w:pStyle w:val="HTMLPreformatted"/>
+      </w:pPr>
+      <w:r>
+        <w:t xml:space="preserve">  and </w:t>
+      </w:r>
+      <w:proofErr w:type="spellStart"/>
+      <w:r>
+        <w:t>lo_discount</w:t>
+      </w:r>
+      <w:proofErr w:type="spellEnd"/>
+      <w:r>
+        <w:t xml:space="preserve"> BETWEEN 3 and 5</w:t>
+      </w:r>
+      <w:r>
+        <w:t xml:space="preserve"> </w:t>
+      </w:r>
+    </w:p>
+    <w:p>
+      <w:pPr>
+        <w:pStyle w:val="HTMLPreformatted"/>
+      </w:pPr>
+      <w:r>
+        <w:t xml:space="preserve">group by </w:t>
+      </w:r>
+      <w:proofErr w:type="spellStart"/>
+      <w:r>
+        <w:t>lo_quantity</w:t>
+      </w:r>
+      <w:proofErr w:type="spellEnd"/>
+      <w:r>
+        <w:t xml:space="preserve">, </w:t>
+      </w:r>
+      <w:proofErr w:type="spellStart"/>
+      <w:r>
+        <w:t>c_nation</w:t>
+      </w:r>
+      <w:proofErr w:type="spellEnd"/>
+      <w:r>
+        <w:t>;</w:t>
+      </w:r>
+    </w:p>
+    <w:p>
+      <w:pPr>
+        <w:pStyle w:val="NoSpacing"/>
+      </w:pPr>
+    </w:p>
+    <w:p>
+      <w:r>
+        <w:t xml:space="preserve">using Hive, MapReduce with </w:t>
+      </w:r>
+      <w:proofErr w:type="spellStart"/>
+      <w:r>
+        <w:t>HadoopStreaming</w:t>
+      </w:r>
+      <w:proofErr w:type="spellEnd"/>
+      <w:r>
+        <w:t xml:space="preserve"> and Pig (i.e. 3 different solutions). </w:t>
+      </w:r>
+      <w:r>
+        <w:t xml:space="preserve">I Hive, this merely requires pasting the query into the Hive prompt and timing it. </w:t>
+      </w:r>
+      <w:r>
+        <w:t xml:space="preserve">In Hadoop streaming, this will require </w:t>
+      </w:r>
+      <w:r>
+        <w:t xml:space="preserve">a total of </w:t>
+      </w:r>
+      <w:r>
+        <w:t>2</w:t>
+      </w:r>
+      <w:r>
+        <w:t xml:space="preserve"> </w:t>
+      </w:r>
+      <w:r>
+        <w:t>passes</w:t>
+      </w:r>
+      <w:r>
+        <w:t xml:space="preserve"> (</w:t>
+      </w:r>
+      <w:r>
+        <w:t>one for</w:t>
+      </w:r>
+      <w:r>
+        <w:t xml:space="preserve"> join and </w:t>
+      </w:r>
+      <w:r>
+        <w:t>a</w:t>
+      </w:r>
+      <w:r>
+        <w:t>n</w:t>
+      </w:r>
+      <w:r>
+        <w:t>other one for</w:t>
+      </w:r>
+      <w:r>
+        <w:t xml:space="preserve"> GROUP BY)</w:t>
+      </w:r>
+      <w:r>
+        <w:t>.</w:t>
+      </w:r>
+    </w:p>
+    <w:p>
+      <w:pPr>
+        <w:pStyle w:val="Heading1"/>
+        <w:rPr>
+          <w:lang w:val="en-US"/>
+        </w:rPr>
+      </w:pPr>
+      <w:r>
+        <w:t xml:space="preserve">Part 3: </w:t>
+      </w:r>
+      <w:r>
+        <w:t>Clustering</w:t>
+      </w:r>
+      <w:r>
+        <w:rPr>
+          <w:lang w:val="en-US"/>
+        </w:rPr>
+        <w:t xml:space="preserve"> (30 pts)</w:t>
+      </w:r>
+      <w:r>
+        <w:rPr>
+          <w:lang w:val="en-US"/>
+        </w:rPr>
+        <w:t xml:space="preserve"> (15 + 15)</w:t>
+      </w:r>
     </w:p>
     <w:p>
       <w:pPr>
@@ -1649,7 +2634,7 @@
       </w:r>
     </w:p>
     <w:sectPr>
-      <w:headerReference w:type="default" r:id="rId11"/>
+      <w:headerReference w:type="default" r:id="rId14"/>
       <w:pgSz w:w="12240" w:h="15840"/>
       <w:pgMar w:top="1440" w:right="1080" w:bottom="1440" w:left="1080" w:header="720" w:footer="720" w:gutter="0"/>
       <w:cols w:space="720"/>
@@ -1660,7 +2645,7 @@
 </file>
 
 <file path=word/endnotes.xml><?xml version="1.0" encoding="utf-8"?>
-<w:endnotes xmlns:wpc="http://schemas.microsoft.com/office/word/2010/wordprocessingCanvas" xmlns:mc="http://schemas.openxmlformats.org/markup-compatibility/2006" xmlns:o="urn:schemas-microsoft-com:office:office" xmlns:r="http://schemas.openxmlformats.org/officeDocument/2006/relationships" xmlns:m="http://schemas.openxmlformats.org/officeDocument/2006/math" xmlns:v="urn:schemas-microsoft-com:vml" xmlns:wp14="http://schemas.microsoft.com/office/word/2010/wordprocessingDrawing" xmlns:wp="http://schemas.openxmlformats.org/drawingml/2006/wordprocessingDrawing" xmlns:w10="urn:schemas-microsoft-com:office:word" xmlns:w="http://schemas.openxmlformats.org/wordprocessingml/2006/main" xmlns:w14="http://schemas.microsoft.com/office/word/2010/wordml" xmlns:wpg="http://schemas.microsoft.com/office/word/2010/wordprocessingGroup" xmlns:wpi="http://schemas.microsoft.com/office/word/2010/wordprocessingInk" xmlns:wne="http://schemas.microsoft.com/office/word/2006/wordml" xmlns:wps="http://schemas.microsoft.com/office/word/2010/wordprocessingShape" mc:Ignorable="w14 wp14">
+<w:endnotes xmlns:wpc="http://schemas.microsoft.com/office/word/2010/wordprocessingCanvas" xmlns:cx="http://schemas.microsoft.com/office/drawing/2014/chartex" xmlns:cx1="http://schemas.microsoft.com/office/drawing/2015/9/8/chartex" xmlns:cx2="http://schemas.microsoft.com/office/drawing/2015/10/21/chartex" xmlns:cx3="http://schemas.microsoft.com/office/drawing/2016/5/9/chartex" xmlns:cx4="http://schemas.microsoft.com/office/drawing/2016/5/10/chartex" xmlns:cx5="http://schemas.microsoft.com/office/drawing/2016/5/11/chartex" xmlns:cx6="http://schemas.microsoft.com/office/drawing/2016/5/12/chartex" xmlns:cx7="http://schemas.microsoft.com/office/drawing/2016/5/13/chartex" xmlns:cx8="http://schemas.microsoft.com/office/drawing/2016/5/14/chartex" xmlns:mc="http://schemas.openxmlformats.org/markup-compatibility/2006" xmlns:aink="http://schemas.microsoft.com/office/drawing/2016/ink" xmlns:am3d="http://schemas.microsoft.com/office/drawing/2017/model3d" xmlns:o="urn:schemas-microsoft-com:office:office" xmlns:r="http://schemas.openxmlformats.org/officeDocument/2006/relationships" xmlns:m="http://schemas.openxmlformats.org/officeDocument/2006/math" xmlns:v="urn:schemas-microsoft-com:vml" xmlns:wp14="http://schemas.microsoft.com/office/word/2010/wordprocessingDrawing" xmlns:wp="http://schemas.openxmlformats.org/drawingml/2006/wordprocessingDrawing" xmlns:w10="urn:schemas-microsoft-com:office:word" xmlns:w="http://schemas.openxmlformats.org/wordprocessingml/2006/main" xmlns:w14="http://schemas.microsoft.com/office/word/2010/wordml" xmlns:w15="http://schemas.microsoft.com/office/word/2012/wordml" xmlns:w16cid="http://schemas.microsoft.com/office/word/2016/wordml/cid" xmlns:w16se="http://schemas.microsoft.com/office/word/2015/wordml/symex" xmlns:wpg="http://schemas.microsoft.com/office/word/2010/wordprocessingGroup" xmlns:wpi="http://schemas.microsoft.com/office/word/2010/wordprocessingInk" xmlns:wne="http://schemas.microsoft.com/office/word/2006/wordml" xmlns:wps="http://schemas.microsoft.com/office/word/2010/wordprocessingShape" mc:Ignorable="w14 w15 w16se w16cid wp14">
   <w:endnote w:type="separator" w:id="-1">
     <w:p>
       <w:pPr>
@@ -1685,7 +2670,7 @@
 </file>
 
 <file path=word/footnotes.xml><?xml version="1.0" encoding="utf-8"?>
-<w:footnotes xmlns:wpc="http://schemas.microsoft.com/office/word/2010/wordprocessingCanvas" xmlns:mc="http://schemas.openxmlformats.org/markup-compatibility/2006" xmlns:o="urn:schemas-microsoft-com:office:office" xmlns:r="http://schemas.openxmlformats.org/officeDocument/2006/relationships" xmlns:m="http://schemas.openxmlformats.org/officeDocument/2006/math" xmlns:v="urn:schemas-microsoft-com:vml" xmlns:wp14="http://schemas.microsoft.com/office/word/2010/wordprocessingDrawing" xmlns:wp="http://schemas.openxmlformats.org/drawingml/2006/wordprocessingDrawing" xmlns:w10="urn:schemas-microsoft-com:office:word" xmlns:w="http://schemas.openxmlformats.org/wordprocessingml/2006/main" xmlns:w14="http://schemas.microsoft.com/office/word/2010/wordml" xmlns:wpg="http://schemas.microsoft.com/office/word/2010/wordprocessingGroup" xmlns:wpi="http://schemas.microsoft.com/office/word/2010/wordprocessingInk" xmlns:wne="http://schemas.microsoft.com/office/word/2006/wordml" xmlns:wps="http://schemas.microsoft.com/office/word/2010/wordprocessingShape" mc:Ignorable="w14 wp14">
+<w:footnotes xmlns:wpc="http://schemas.microsoft.com/office/word/2010/wordprocessingCanvas" xmlns:cx="http://schemas.microsoft.com/office/drawing/2014/chartex" xmlns:cx1="http://schemas.microsoft.com/office/drawing/2015/9/8/chartex" xmlns:cx2="http://schemas.microsoft.com/office/drawing/2015/10/21/chartex" xmlns:cx3="http://schemas.microsoft.com/office/drawing/2016/5/9/chartex" xmlns:cx4="http://schemas.microsoft.com/office/drawing/2016/5/10/chartex" xmlns:cx5="http://schemas.microsoft.com/office/drawing/2016/5/11/chartex" xmlns:cx6="http://schemas.microsoft.com/office/drawing/2016/5/12/chartex" xmlns:cx7="http://schemas.microsoft.com/office/drawing/2016/5/13/chartex" xmlns:cx8="http://schemas.microsoft.com/office/drawing/2016/5/14/chartex" xmlns:mc="http://schemas.openxmlformats.org/markup-compatibility/2006" xmlns:aink="http://schemas.microsoft.com/office/drawing/2016/ink" xmlns:am3d="http://schemas.microsoft.com/office/drawing/2017/model3d" xmlns:o="urn:schemas-microsoft-com:office:office" xmlns:r="http://schemas.openxmlformats.org/officeDocument/2006/relationships" xmlns:m="http://schemas.openxmlformats.org/officeDocument/2006/math" xmlns:v="urn:schemas-microsoft-com:vml" xmlns:wp14="http://schemas.microsoft.com/office/word/2010/wordprocessingDrawing" xmlns:wp="http://schemas.openxmlformats.org/drawingml/2006/wordprocessingDrawing" xmlns:w10="urn:schemas-microsoft-com:office:word" xmlns:w="http://schemas.openxmlformats.org/wordprocessingml/2006/main" xmlns:w14="http://schemas.microsoft.com/office/word/2010/wordml" xmlns:w15="http://schemas.microsoft.com/office/word/2012/wordml" xmlns:w16cid="http://schemas.microsoft.com/office/word/2016/wordml/cid" xmlns:w16se="http://schemas.microsoft.com/office/word/2015/wordml/symex" xmlns:wpg="http://schemas.microsoft.com/office/word/2010/wordprocessingGroup" xmlns:wpi="http://schemas.microsoft.com/office/word/2010/wordprocessingInk" xmlns:wne="http://schemas.microsoft.com/office/word/2006/wordml" xmlns:wps="http://schemas.microsoft.com/office/word/2010/wordprocessingShape" mc:Ignorable="w14 w15 w16se w16cid wp14">
   <w:footnote w:type="separator" w:id="-1">
     <w:p>
       <w:pPr>
@@ -1710,7 +2695,7 @@
 </file>
 
 <file path=word/header1.xml><?xml version="1.0" encoding="utf-8"?>
-<w:hdr xmlns:wpc="http://schemas.microsoft.com/office/word/2010/wordprocessingCanvas" xmlns:mc="http://schemas.openxmlformats.org/markup-compatibility/2006" xmlns:o="urn:schemas-microsoft-com:office:office" xmlns:r="http://schemas.openxmlformats.org/officeDocument/2006/relationships" xmlns:m="http://schemas.openxmlformats.org/officeDocument/2006/math" xmlns:v="urn:schemas-microsoft-com:vml" xmlns:wp14="http://schemas.microsoft.com/office/word/2010/wordprocessingDrawing" xmlns:wp="http://schemas.openxmlformats.org/drawingml/2006/wordprocessingDrawing" xmlns:w10="urn:schemas-microsoft-com:office:word" xmlns:w="http://schemas.openxmlformats.org/wordprocessingml/2006/main" xmlns:w14="http://schemas.microsoft.com/office/word/2010/wordml" xmlns:wpg="http://schemas.microsoft.com/office/word/2010/wordprocessingGroup" xmlns:wpi="http://schemas.microsoft.com/office/word/2010/wordprocessingInk" xmlns:wne="http://schemas.microsoft.com/office/word/2006/wordml" xmlns:wps="http://schemas.microsoft.com/office/word/2010/wordprocessingShape" mc:Ignorable="w14 wp14">
+<w:hdr xmlns:wpc="http://schemas.microsoft.com/office/word/2010/wordprocessingCanvas" xmlns:cx="http://schemas.microsoft.com/office/drawing/2014/chartex" xmlns:cx1="http://schemas.microsoft.com/office/drawing/2015/9/8/chartex" xmlns:cx2="http://schemas.microsoft.com/office/drawing/2015/10/21/chartex" xmlns:cx3="http://schemas.microsoft.com/office/drawing/2016/5/9/chartex" xmlns:cx4="http://schemas.microsoft.com/office/drawing/2016/5/10/chartex" xmlns:cx5="http://schemas.microsoft.com/office/drawing/2016/5/11/chartex" xmlns:cx6="http://schemas.microsoft.com/office/drawing/2016/5/12/chartex" xmlns:cx7="http://schemas.microsoft.com/office/drawing/2016/5/13/chartex" xmlns:cx8="http://schemas.microsoft.com/office/drawing/2016/5/14/chartex" xmlns:mc="http://schemas.openxmlformats.org/markup-compatibility/2006" xmlns:aink="http://schemas.microsoft.com/office/drawing/2016/ink" xmlns:am3d="http://schemas.microsoft.com/office/drawing/2017/model3d" xmlns:o="urn:schemas-microsoft-com:office:office" xmlns:r="http://schemas.openxmlformats.org/officeDocument/2006/relationships" xmlns:m="http://schemas.openxmlformats.org/officeDocument/2006/math" xmlns:v="urn:schemas-microsoft-com:vml" xmlns:wp14="http://schemas.microsoft.com/office/word/2010/wordprocessingDrawing" xmlns:wp="http://schemas.openxmlformats.org/drawingml/2006/wordprocessingDrawing" xmlns:w10="urn:schemas-microsoft-com:office:word" xmlns:w="http://schemas.openxmlformats.org/wordprocessingml/2006/main" xmlns:w14="http://schemas.microsoft.com/office/word/2010/wordml" xmlns:w15="http://schemas.microsoft.com/office/word/2012/wordml" xmlns:w16cid="http://schemas.microsoft.com/office/word/2016/wordml/cid" xmlns:w16se="http://schemas.microsoft.com/office/word/2015/wordml/symex" xmlns:wpg="http://schemas.microsoft.com/office/word/2010/wordprocessingGroup" xmlns:wpi="http://schemas.microsoft.com/office/word/2010/wordprocessingInk" xmlns:wne="http://schemas.microsoft.com/office/word/2006/wordml" xmlns:wps="http://schemas.microsoft.com/office/word/2010/wordprocessingShape" mc:Ignorable="w14 w15 w16se w16cid wp14">
   <w:p>
     <w:pPr>
       <w:pStyle w:val="Header"/>
@@ -1723,8 +2708,8 @@
 </file>
 
 <file path=word/numbering.xml><?xml version="1.0" encoding="utf-8"?>
-<w:numbering xmlns:wpc="http://schemas.microsoft.com/office/word/2010/wordprocessingCanvas" xmlns:mc="http://schemas.openxmlformats.org/markup-compatibility/2006" xmlns:o="urn:schemas-microsoft-com:office:office" xmlns:r="http://schemas.openxmlformats.org/officeDocument/2006/relationships" xmlns:m="http://schemas.openxmlformats.org/officeDocument/2006/math" xmlns:v="urn:schemas-microsoft-com:vml" xmlns:wp14="http://schemas.microsoft.com/office/word/2010/wordprocessingDrawing" xmlns:wp="http://schemas.openxmlformats.org/drawingml/2006/wordprocessingDrawing" xmlns:w10="urn:schemas-microsoft-com:office:word" xmlns:w="http://schemas.openxmlformats.org/wordprocessingml/2006/main" xmlns:w14="http://schemas.microsoft.com/office/word/2010/wordml" xmlns:wpg="http://schemas.microsoft.com/office/word/2010/wordprocessingGroup" xmlns:wpi="http://schemas.microsoft.com/office/word/2010/wordprocessingInk" xmlns:wne="http://schemas.microsoft.com/office/word/2006/wordml" xmlns:wps="http://schemas.microsoft.com/office/word/2010/wordprocessingShape" mc:Ignorable="w14 wp14">
-  <w:abstractNum w:abstractNumId="0">
+<w:numbering xmlns:wpc="http://schemas.microsoft.com/office/word/2010/wordprocessingCanvas" xmlns:cx="http://schemas.microsoft.com/office/drawing/2014/chartex" xmlns:cx1="http://schemas.microsoft.com/office/drawing/2015/9/8/chartex" xmlns:cx2="http://schemas.microsoft.com/office/drawing/2015/10/21/chartex" xmlns:cx3="http://schemas.microsoft.com/office/drawing/2016/5/9/chartex" xmlns:cx4="http://schemas.microsoft.com/office/drawing/2016/5/10/chartex" xmlns:cx5="http://schemas.microsoft.com/office/drawing/2016/5/11/chartex" xmlns:cx6="http://schemas.microsoft.com/office/drawing/2016/5/12/chartex" xmlns:cx7="http://schemas.microsoft.com/office/drawing/2016/5/13/chartex" xmlns:cx8="http://schemas.microsoft.com/office/drawing/2016/5/14/chartex" xmlns:mc="http://schemas.openxmlformats.org/markup-compatibility/2006" xmlns:aink="http://schemas.microsoft.com/office/drawing/2016/ink" xmlns:am3d="http://schemas.microsoft.com/office/drawing/2017/model3d" xmlns:o="urn:schemas-microsoft-com:office:office" xmlns:r="http://schemas.openxmlformats.org/officeDocument/2006/relationships" xmlns:m="http://schemas.openxmlformats.org/officeDocument/2006/math" xmlns:v="urn:schemas-microsoft-com:vml" xmlns:wp14="http://schemas.microsoft.com/office/word/2010/wordprocessingDrawing" xmlns:wp="http://schemas.openxmlformats.org/drawingml/2006/wordprocessingDrawing" xmlns:w10="urn:schemas-microsoft-com:office:word" xmlns:w="http://schemas.openxmlformats.org/wordprocessingml/2006/main" xmlns:w14="http://schemas.microsoft.com/office/word/2010/wordml" xmlns:w15="http://schemas.microsoft.com/office/word/2012/wordml" xmlns:w16cid="http://schemas.microsoft.com/office/word/2016/wordml/cid" xmlns:w16se="http://schemas.microsoft.com/office/word/2015/wordml/symex" xmlns:wpg="http://schemas.microsoft.com/office/word/2010/wordprocessingGroup" xmlns:wpi="http://schemas.microsoft.com/office/word/2010/wordprocessingInk" xmlns:wne="http://schemas.microsoft.com/office/word/2006/wordml" xmlns:wps="http://schemas.microsoft.com/office/word/2010/wordprocessingShape" mc:Ignorable="w14 w15 w16se w16cid wp14">
+  <w:abstractNum w:abstractNumId="0" w15:restartNumberingAfterBreak="0">
     <w:nsid w:val="09DD1647"/>
     <w:multiLevelType w:val="hybridMultilevel"/>
     <w:tmpl w:val="B91CF0A4"/>
@@ -1816,7 +2801,7 @@
       </w:pPr>
     </w:lvl>
   </w:abstractNum>
-  <w:abstractNum w:abstractNumId="1">
+  <w:abstractNum w:abstractNumId="1" w15:restartNumberingAfterBreak="0">
     <w:nsid w:val="13583C28"/>
     <w:multiLevelType w:val="hybridMultilevel"/>
     <w:tmpl w:val="10DC34A8"/>
@@ -1902,7 +2887,7 @@
       </w:pPr>
     </w:lvl>
   </w:abstractNum>
-  <w:abstractNum w:abstractNumId="2">
+  <w:abstractNum w:abstractNumId="2" w15:restartNumberingAfterBreak="0">
     <w:nsid w:val="1508090B"/>
     <w:multiLevelType w:val="multilevel"/>
     <w:tmpl w:val="0409001D"/>
@@ -1988,7 +2973,7 @@
       </w:pPr>
     </w:lvl>
   </w:abstractNum>
-  <w:abstractNum w:abstractNumId="3">
+  <w:abstractNum w:abstractNumId="3" w15:restartNumberingAfterBreak="0">
     <w:nsid w:val="15592D85"/>
     <w:multiLevelType w:val="hybridMultilevel"/>
     <w:tmpl w:val="6C624DA8"/>
@@ -2074,7 +3059,7 @@
       </w:pPr>
     </w:lvl>
   </w:abstractNum>
-  <w:abstractNum w:abstractNumId="4">
+  <w:abstractNum w:abstractNumId="4" w15:restartNumberingAfterBreak="0">
     <w:nsid w:val="1CFC29FE"/>
     <w:multiLevelType w:val="hybridMultilevel"/>
     <w:tmpl w:val="6C624DA8"/>
@@ -2160,7 +3145,7 @@
       </w:pPr>
     </w:lvl>
   </w:abstractNum>
-  <w:abstractNum w:abstractNumId="5">
+  <w:abstractNum w:abstractNumId="5" w15:restartNumberingAfterBreak="0">
     <w:nsid w:val="1F110C20"/>
     <w:multiLevelType w:val="hybridMultilevel"/>
     <w:tmpl w:val="CBE0ED30"/>
@@ -2273,7 +3258,7 @@
       </w:rPr>
     </w:lvl>
   </w:abstractNum>
-  <w:abstractNum w:abstractNumId="6">
+  <w:abstractNum w:abstractNumId="6" w15:restartNumberingAfterBreak="0">
     <w:nsid w:val="2B5928BB"/>
     <w:multiLevelType w:val="multilevel"/>
     <w:tmpl w:val="0409001D"/>
@@ -2362,7 +3347,7 @@
       </w:pPr>
     </w:lvl>
   </w:abstractNum>
-  <w:abstractNum w:abstractNumId="7">
+  <w:abstractNum w:abstractNumId="7" w15:restartNumberingAfterBreak="0">
     <w:nsid w:val="2CEF0073"/>
     <w:multiLevelType w:val="hybridMultilevel"/>
     <w:tmpl w:val="C254C5E8"/>
@@ -2448,7 +3433,7 @@
       </w:pPr>
     </w:lvl>
   </w:abstractNum>
-  <w:abstractNum w:abstractNumId="8">
+  <w:abstractNum w:abstractNumId="8" w15:restartNumberingAfterBreak="0">
     <w:nsid w:val="2DF72220"/>
     <w:multiLevelType w:val="hybridMultilevel"/>
     <w:tmpl w:val="B868ED88"/>
@@ -2537,7 +3522,7 @@
       </w:pPr>
     </w:lvl>
   </w:abstractNum>
-  <w:abstractNum w:abstractNumId="9">
+  <w:abstractNum w:abstractNumId="9" w15:restartNumberingAfterBreak="0">
     <w:nsid w:val="37E17B61"/>
     <w:multiLevelType w:val="hybridMultilevel"/>
     <w:tmpl w:val="37447FDA"/>
@@ -2623,7 +3608,7 @@
       </w:pPr>
     </w:lvl>
   </w:abstractNum>
-  <w:abstractNum w:abstractNumId="10">
+  <w:abstractNum w:abstractNumId="10" w15:restartNumberingAfterBreak="0">
     <w:nsid w:val="604D44F9"/>
     <w:multiLevelType w:val="hybridMultilevel"/>
     <w:tmpl w:val="6C624DA8"/>
@@ -2709,7 +3694,7 @@
       </w:pPr>
     </w:lvl>
   </w:abstractNum>
-  <w:abstractNum w:abstractNumId="11">
+  <w:abstractNum w:abstractNumId="11" w15:restartNumberingAfterBreak="0">
     <w:nsid w:val="6B421960"/>
     <w:multiLevelType w:val="hybridMultilevel"/>
     <w:tmpl w:val="EA322A42"/>
@@ -2795,7 +3780,7 @@
       </w:pPr>
     </w:lvl>
   </w:abstractNum>
-  <w:abstractNum w:abstractNumId="12">
+  <w:abstractNum w:abstractNumId="12" w15:restartNumberingAfterBreak="0">
     <w:nsid w:val="71B754F6"/>
     <w:multiLevelType w:val="hybridMultilevel"/>
     <w:tmpl w:val="C49E6F7A"/>
@@ -2884,7 +3869,7 @@
       </w:pPr>
     </w:lvl>
   </w:abstractNum>
-  <w:abstractNum w:abstractNumId="13">
+  <w:abstractNum w:abstractNumId="13" w15:restartNumberingAfterBreak="0">
     <w:nsid w:val="7B04195B"/>
     <w:multiLevelType w:val="hybridMultilevel"/>
     <w:tmpl w:val="C254C5E8"/>
@@ -3016,7 +4001,7 @@
 </file>
 
 <file path=word/styles.xml><?xml version="1.0" encoding="utf-8"?>
-<w:styles xmlns:mc="http://schemas.openxmlformats.org/markup-compatibility/2006" xmlns:r="http://schemas.openxmlformats.org/officeDocument/2006/relationships" xmlns:w="http://schemas.openxmlformats.org/wordprocessingml/2006/main" xmlns:w14="http://schemas.microsoft.com/office/word/2010/wordml" mc:Ignorable="w14">
+<w:styles xmlns:mc="http://schemas.openxmlformats.org/markup-compatibility/2006" xmlns:r="http://schemas.openxmlformats.org/officeDocument/2006/relationships" xmlns:w="http://schemas.openxmlformats.org/wordprocessingml/2006/main" xmlns:w14="http://schemas.microsoft.com/office/word/2010/wordml" xmlns:w15="http://schemas.microsoft.com/office/word/2012/wordml" xmlns:w16cid="http://schemas.microsoft.com/office/word/2016/wordml/cid" xmlns:w16se="http://schemas.microsoft.com/office/word/2015/wordml/symex" mc:Ignorable="w14 w15 w16se w16cid">
   <w:docDefaults>
     <w:rPrDefault>
       <w:rPr>
@@ -3026,531 +4011,382 @@
     </w:rPrDefault>
     <w:pPrDefault/>
   </w:docDefaults>
-  <w:latentStyles w:defLockedState="0" w:defUIPriority="99" w:defSemiHidden="1" w:defUnhideWhenUsed="1" w:defQFormat="0" w:count="267">
-    <w:lsdException w:name="Normal" w:semiHidden="0" w:uiPriority="0" w:unhideWhenUsed="0" w:qFormat="1"/>
-    <w:lsdException w:name="heading 1" w:semiHidden="0" w:uiPriority="9" w:unhideWhenUsed="0" w:qFormat="1"/>
-    <w:lsdException w:name="heading 2" w:uiPriority="9" w:qFormat="1"/>
-    <w:lsdException w:name="heading 3" w:uiPriority="9" w:qFormat="1"/>
-    <w:lsdException w:name="heading 4" w:uiPriority="9" w:qFormat="1"/>
-    <w:lsdException w:name="heading 5" w:uiPriority="9" w:qFormat="1"/>
-    <w:lsdException w:name="heading 6" w:uiPriority="9" w:qFormat="1"/>
-    <w:lsdException w:name="heading 7" w:uiPriority="9" w:qFormat="1"/>
-    <w:lsdException w:name="heading 8" w:uiPriority="9" w:qFormat="1"/>
-    <w:lsdException w:name="heading 9" w:uiPriority="9" w:qFormat="1"/>
-    <w:lsdException w:name="toc 1" w:uiPriority="39"/>
-    <w:lsdException w:name="toc 2" w:uiPriority="39"/>
-    <w:lsdException w:name="toc 3" w:uiPriority="39"/>
-    <w:lsdException w:name="toc 4" w:uiPriority="39"/>
-    <w:lsdException w:name="toc 5" w:uiPriority="39"/>
-    <w:lsdException w:name="toc 6" w:uiPriority="39"/>
-    <w:lsdException w:name="toc 7" w:uiPriority="39"/>
-    <w:lsdException w:name="toc 8" w:uiPriority="39"/>
-    <w:lsdException w:name="toc 9" w:uiPriority="39"/>
-    <w:lsdException w:name="caption" w:uiPriority="35" w:qFormat="1"/>
-    <w:lsdException w:name="Title" w:semiHidden="0" w:uiPriority="10" w:unhideWhenUsed="0" w:qFormat="1"/>
-    <w:lsdException w:name="Default Paragraph Font" w:uiPriority="1"/>
-    <w:lsdException w:name="Subtitle" w:semiHidden="0" w:uiPriority="11" w:unhideWhenUsed="0" w:qFormat="1"/>
-    <w:lsdException w:name="Strong" w:semiHidden="0" w:uiPriority="22" w:unhideWhenUsed="0" w:qFormat="1"/>
-    <w:lsdException w:name="Emphasis" w:semiHidden="0" w:uiPriority="20" w:unhideWhenUsed="0" w:qFormat="1"/>
-    <w:lsdException w:name="Table Grid" w:semiHidden="0" w:uiPriority="59" w:unhideWhenUsed="0"/>
-    <w:lsdException w:name="Placeholder Text" w:unhideWhenUsed="0"/>
-    <w:lsdException w:name="No Spacing" w:semiHidden="0" w:uiPriority="1" w:unhideWhenUsed="0" w:qFormat="1"/>
-    <w:lsdException w:name="Light Shading" w:semiHidden="0" w:uiPriority="60" w:unhideWhenUsed="0"/>
-    <w:lsdException w:name="Light List" w:semiHidden="0" w:uiPriority="61" w:unhideWhenUsed="0"/>
-    <w:lsdException w:name="Light Grid" w:semiHidden="0" w:uiPriority="62" w:unhideWhenUsed="0"/>
-    <w:lsdException w:name="Medium Shading 1" w:semiHidden="0" w:uiPriority="63" w:unhideWhenUsed="0"/>
-    <w:lsdException w:name="Medium Shading 2" w:semiHidden="0" w:uiPriority="64" w:unhideWhenUsed="0"/>
-    <w:lsdException w:name="Medium List 1" w:semiHidden="0" w:uiPriority="65" w:unhideWhenUsed="0"/>
-    <w:lsdException w:name="Medium List 2" w:semiHidden="0" w:uiPriority="66" w:unhideWhenUsed="0"/>
-    <w:lsdException w:name="Medium Grid 1" w:semiHidden="0" w:uiPriority="67" w:unhideWhenUsed="0"/>
-    <w:lsdException w:name="Medium Grid 2" w:semiHidden="0" w:uiPriority="68" w:unhideWhenUsed="0"/>
-    <w:lsdException w:name="Medium Grid 3" w:semiHidden="0" w:uiPriority="69" w:unhideWhenUsed="0"/>
-    <w:lsdException w:name="Dark List" w:semiHidden="0" w:uiPriority="70" w:unhideWhenUsed="0"/>
-    <w:lsdException w:name="Colorful Shading" w:semiHidden="0" w:uiPriority="71" w:unhideWhenUsed="0"/>
-    <w:lsdException w:name="Colorful List" w:semiHidden="0" w:uiPriority="72" w:unhideWhenUsed="0"/>
-    <w:lsdException w:name="Colorful Grid" w:semiHidden="0" w:uiPriority="73" w:unhideWhenUsed="0"/>
-    <w:lsdException w:name="Light Shading Accent 1" w:semiHidden="0" w:uiPriority="60" w:unhideWhenUsed="0"/>
-    <w:lsdException w:name="Light List Accent 1" w:semiHidden="0" w:uiPriority="61" w:unhideWhenUsed="0"/>
-    <w:lsdException w:name="Light Grid Accent 1" w:semiHidden="0" w:uiPriority="62" w:unhideWhenUsed="0"/>
-    <w:lsdException w:name="Medium Shading 1 Accent 1" w:semiHidden="0" w:uiPriority="63" w:unhideWhenUsed="0"/>
-    <w:lsdException w:name="Medium Shading 2 Accent 1" w:semiHidden="0" w:uiPriority="64" w:unhideWhenUsed="0"/>
-    <w:lsdException w:name="Medium List 1 Accent 1" w:semiHidden="0" w:uiPriority="65" w:unhideWhenUsed="0"/>
-    <w:lsdException w:name="Revision" w:unhideWhenUsed="0"/>
-    <w:lsdException w:name="List Paragraph" w:semiHidden="0" w:uiPriority="34" w:unhideWhenUsed="0" w:qFormat="1"/>
-    <w:lsdException w:name="Quote" w:semiHidden="0" w:uiPriority="29" w:unhideWhenUsed="0" w:qFormat="1"/>
-    <w:lsdException w:name="Intense Quote" w:semiHidden="0" w:uiPriority="30" w:unhideWhenUsed="0" w:qFormat="1"/>
-    <w:lsdException w:name="Medium List 2 Accent 1" w:semiHidden="0" w:uiPriority="66" w:unhideWhenUsed="0"/>
-    <w:lsdException w:name="Medium Grid 1 Accent 1" w:semiHidden="0" w:uiPriority="67" w:unhideWhenUsed="0"/>
-    <w:lsdException w:name="Medium Grid 2 Accent 1" w:semiHidden="0" w:uiPriority="68" w:unhideWhenUsed="0"/>
-    <w:lsdException w:name="Medium Grid 3 Accent 1" w:semiHidden="0" w:uiPriority="69" w:unhideWhenUsed="0"/>
-    <w:lsdException w:name="Dark List Accent 1" w:semiHidden="0" w:uiPriority="70" w:unhideWhenUsed="0"/>
-    <w:lsdException w:name="Colorful Shading Accent 1" w:semiHidden="0" w:uiPriority="71" w:unhideWhenUsed="0"/>
-    <w:lsdException w:name="Colorful List Accent 1" w:semiHidden="0" w:uiPriority="72" w:unhideWhenUsed="0"/>
-    <w:lsdException w:name="Colorful Grid Accent 1" w:semiHidden="0" w:uiPriority="73" w:unhideWhenUsed="0"/>
-    <w:lsdException w:name="Light Shading Accent 2" w:semiHidden="0" w:uiPriority="60" w:unhideWhenUsed="0"/>
-    <w:lsdException w:name="Light List Accent 2" w:semiHidden="0" w:uiPriority="61" w:unhideWhenUsed="0"/>
-    <w:lsdException w:name="Light Grid Accent 2" w:semiHidden="0" w:uiPriority="62" w:unhideWhenUsed="0"/>
-    <w:lsdException w:name="Medium Shading 1 Accent 2" w:semiHidden="0" w:uiPriority="63" w:unhideWhenUsed="0"/>
-    <w:lsdException w:name="Medium Shading 2 Accent 2" w:semiHidden="0" w:uiPriority="64" w:unhideWhenUsed="0"/>
-    <w:lsdException w:name="Medium List 1 Accent 2" w:semiHidden="0" w:uiPriority="65" w:unhideWhenUsed="0"/>
-    <w:lsdException w:name="Medium List 2 Accent 2" w:semiHidden="0" w:uiPriority="66" w:unhideWhenUsed="0"/>
-    <w:lsdException w:name="Medium Grid 1 Accent 2" w:semiHidden="0" w:uiPriority="67" w:unhideWhenUsed="0"/>
-    <w:lsdException w:name="Medium Grid 2 Accent 2" w:semiHidden="0" w:uiPriority="68" w:unhideWhenUsed="0"/>
-    <w:lsdException w:name="Medium Grid 3 Accent 2" w:semiHidden="0" w:uiPriority="69" w:unhideWhenUsed="0"/>
-    <w:lsdException w:name="Dark List Accent 2" w:semiHidden="0" w:uiPriority="70" w:unhideWhenUsed="0"/>
-    <w:lsdException w:name="Colorful Shading Accent 2" w:semiHidden="0" w:uiPriority="71" w:unhideWhenUsed="0"/>
-    <w:lsdException w:name="Colorful List Accent 2" w:semiHidden="0" w:uiPriority="72" w:unhideWhenUsed="0"/>
-    <w:lsdException w:name="Colorful Grid Accent 2" w:semiHidden="0" w:uiPriority="73" w:unhideWhenUsed="0"/>
-    <w:lsdException w:name="Light Shading Accent 3" w:semiHidden="0" w:uiPriority="60" w:unhideWhenUsed="0"/>
-    <w:lsdException w:name="Light List Accent 3" w:semiHidden="0" w:uiPriority="61" w:unhideWhenUsed="0"/>
-    <w:lsdException w:name="Light Grid Accent 3" w:semiHidden="0" w:uiPriority="62" w:unhideWhenUsed="0"/>
-    <w:lsdException w:name="Medium Shading 1 Accent 3" w:semiHidden="0" w:uiPriority="63" w:unhideWhenUsed="0"/>
-    <w:lsdException w:name="Medium Shading 2 Accent 3" w:semiHidden="0" w:uiPriority="64" w:unhideWhenUsed="0"/>
-    <w:lsdException w:name="Medium List 1 Accent 3" w:semiHidden="0" w:uiPriority="65" w:unhideWhenUsed="0"/>
-    <w:lsdException w:name="Medium List 2 Accent 3" w:semiHidden="0" w:uiPriority="66" w:unhideWhenUsed="0"/>
-    <w:lsdException w:name="Medium Grid 1 Accent 3" w:semiHidden="0" w:uiPriority="67" w:unhideWhenUsed="0"/>
-    <w:lsdException w:name="Medium Grid 2 Accent 3" w:semiHidden="0" w:uiPriority="68" w:unhideWhenUsed="0"/>
-    <w:lsdException w:name="Medium Grid 3 Accent 3" w:semiHidden="0" w:uiPriority="69" w:unhideWhenUsed="0"/>
-    <w:lsdException w:name="Dark List Accent 3" w:semiHidden="0" w:uiPriority="70" w:unhideWhenUsed="0"/>
-    <w:lsdException w:name="Colorful Shading Accent 3" w:semiHidden="0" w:uiPriority="71" w:unhideWhenUsed="0"/>
-    <w:lsdException w:name="Colorful List Accent 3" w:semiHidden="0" w:uiPriority="72" w:unhideWhenUsed="0"/>
-    <w:lsdException w:name="Colorful Grid Accent 3" w:semiHidden="0" w:uiPriority="73" w:unhideWhenUsed="0"/>
-    <w:lsdException w:name="Light Shading Accent 4" w:semiHidden="0" w:uiPriority="60" w:unhideWhenUsed="0"/>
-    <w:lsdException w:name="Light List Accent 4" w:semiHidden="0" w:uiPriority="61" w:unhideWhenUsed="0"/>
-    <w:lsdException w:name="Light Grid Accent 4" w:semiHidden="0" w:uiPriority="62" w:unhideWhenUsed="0"/>
-    <w:lsdException w:name="Medium Shading 1 Accent 4" w:semiHidden="0" w:uiPriority="63" w:unhideWhenUsed="0"/>
-    <w:lsdException w:name="Medium Shading 2 Accent 4" w:semiHidden="0" w:uiPriority="64" w:unhideWhenUsed="0"/>
-    <w:lsdException w:name="Medium List 1 Accent 4" w:semiHidden="0" w:uiPriority="65" w:unhideWhenUsed="0"/>
-    <w:lsdException w:name="Medium List 2 Accent 4" w:semiHidden="0" w:uiPriority="66" w:unhideWhenUsed="0"/>
-    <w:lsdException w:name="Medium Grid 1 Accent 4" w:semiHidden="0" w:uiPriority="67" w:unhideWhenUsed="0"/>
-    <w:lsdException w:name="Medium Grid 2 Accent 4" w:semiHidden="0" w:uiPriority="68" w:unhideWhenUsed="0"/>
-    <w:lsdException w:name="Medium Grid 3 Accent 4" w:semiHidden="0" w:uiPriority="69" w:unhideWhenUsed="0"/>
-    <w:lsdException w:name="Dark List Accent 4" w:semiHidden="0" w:uiPriority="70" w:unhideWhenUsed="0"/>
-    <w:lsdException w:name="Colorful Shading Accent 4" w:semiHidden="0" w:uiPriority="71" w:unhideWhenUsed="0"/>
-    <w:lsdException w:name="Colorful List Accent 4" w:semiHidden="0" w:uiPriority="72" w:unhideWhenUsed="0"/>
-    <w:lsdException w:name="Colorful Grid Accent 4" w:semiHidden="0" w:uiPriority="73" w:unhideWhenUsed="0"/>
-    <w:lsdException w:name="Light Shading Accent 5" w:semiHidden="0" w:uiPriority="60" w:unhideWhenUsed="0"/>
-    <w:lsdException w:name="Light List Accent 5" w:semiHidden="0" w:uiPriority="61" w:unhideWhenUsed="0"/>
-    <w:lsdException w:name="Light Grid Accent 5" w:semiHidden="0" w:uiPriority="62" w:unhideWhenUsed="0"/>
-    <w:lsdException w:name="Medium Shading 1 Accent 5" w:semiHidden="0" w:uiPriority="63" w:unhideWhenUsed="0"/>
-    <w:lsdException w:name="Medium Shading 2 Accent 5" w:semiHidden="0" w:uiPriority="64" w:unhideWhenUsed="0"/>
-    <w:lsdException w:name="Medium List 1 Accent 5" w:semiHidden="0" w:uiPriority="65" w:unhideWhenUsed="0"/>
-    <w:lsdException w:name="Medium List 2 Accent 5" w:semiHidden="0" w:uiPriority="66" w:unhideWhenUsed="0"/>
-    <w:lsdException w:name="Medium Grid 1 Accent 5" w:semiHidden="0" w:uiPriority="67" w:unhideWhenUsed="0"/>
-    <w:lsdException w:name="Medium Grid 2 Accent 5" w:semiHidden="0" w:uiPriority="68" w:unhideWhenUsed="0"/>
-    <w:lsdException w:name="Medium Grid 3 Accent 5" w:semiHidden="0" w:uiPriority="69" w:unhideWhenUsed="0"/>
-    <w:lsdException w:name="Dark List Accent 5" w:semiHidden="0" w:uiPriority="70" w:unhideWhenUsed="0"/>
-    <w:lsdException w:name="Colorful Shading Accent 5" w:semiHidden="0" w:uiPriority="71" w:unhideWhenUsed="0"/>
-    <w:lsdException w:name="Colorful List Accent 5" w:semiHidden="0" w:uiPriority="72" w:unhideWhenUsed="0"/>
-    <w:lsdException w:name="Colorful Grid Accent 5" w:semiHidden="0" w:uiPriority="73" w:unhideWhenUsed="0"/>
-    <w:lsdException w:name="Light Shading Accent 6" w:semiHidden="0" w:uiPriority="60" w:unhideWhenUsed="0"/>
-    <w:lsdException w:name="Light List Accent 6" w:semiHidden="0" w:uiPriority="61" w:unhideWhenUsed="0"/>
-    <w:lsdException w:name="Light Grid Accent 6" w:semiHidden="0" w:uiPriority="62" w:unhideWhenUsed="0"/>
-    <w:lsdException w:name="Medium Shading 1 Accent 6" w:semiHidden="0" w:uiPriority="63" w:unhideWhenUsed="0"/>
-    <w:lsdException w:name="Medium Shading 2 Accent 6" w:semiHidden="0" w:uiPriority="64" w:unhideWhenUsed="0"/>
-    <w:lsdException w:name="Medium List 1 Accent 6" w:semiHidden="0" w:uiPriority="65" w:unhideWhenUsed="0"/>
-    <w:lsdException w:name="Medium List 2 Accent 6" w:semiHidden="0" w:uiPriority="66" w:unhideWhenUsed="0"/>
-    <w:lsdException w:name="Medium Grid 1 Accent 6" w:semiHidden="0" w:uiPriority="67" w:unhideWhenUsed="0"/>
-    <w:lsdException w:name="Medium Grid 2 Accent 6" w:semiHidden="0" w:uiPriority="68" w:unhideWhenUsed="0"/>
-    <w:lsdException w:name="Medium Grid 3 Accent 6" w:semiHidden="0" w:uiPriority="69" w:unhideWhenUsed="0"/>
-    <w:lsdException w:name="Dark List Accent 6" w:semiHidden="0" w:uiPriority="70" w:unhideWhenUsed="0"/>
-    <w:lsdException w:name="Colorful Shading Accent 6" w:semiHidden="0" w:uiPriority="71" w:unhideWhenUsed="0"/>
-    <w:lsdException w:name="Colorful List Accent 6" w:semiHidden="0" w:uiPriority="72" w:unhideWhenUsed="0"/>
-    <w:lsdException w:name="Colorful Grid Accent 6" w:semiHidden="0" w:uiPriority="73" w:unhideWhenUsed="0"/>
-    <w:lsdException w:name="Subtle Emphasis" w:semiHidden="0" w:uiPriority="19" w:unhideWhenUsed="0" w:qFormat="1"/>
-    <w:lsdException w:name="Intense Emphasis" w:semiHidden="0" w:uiPriority="21" w:unhideWhenUsed="0" w:qFormat="1"/>
-    <w:lsdException w:name="Subtle Reference" w:semiHidden="0" w:uiPriority="31" w:unhideWhenUsed="0" w:qFormat="1"/>
-    <w:lsdException w:name="Intense Reference" w:semiHidden="0" w:uiPriority="32" w:unhideWhenUsed="0" w:qFormat="1"/>
-    <w:lsdException w:name="Book Title" w:semiHidden="0" w:uiPriority="33" w:unhideWhenUsed="0" w:qFormat="1"/>
-    <w:lsdException w:name="Bibliography" w:uiPriority="37"/>
-    <w:lsdException w:name="TOC Heading" w:uiPriority="39" w:qFormat="1"/>
-  </w:latentStyles>
-  <w:style w:type="paragraph" w:default="1" w:styleId="Normal">
-    <w:name w:val="Normal"/>
-    <w:qFormat/>
-    <w:rsid w:val="00FB33BE"/>
-    <w:pPr>
-      <w:spacing w:after="200" w:line="276" w:lineRule="auto"/>
-    </w:pPr>
-    <w:rPr>
-      <w:sz w:val="22"/>
-      <w:szCs w:val="22"/>
-    </w:rPr>
-  </w:style>
-  <w:style w:type="paragraph" w:styleId="Heading1">
-    <w:name w:val="heading 1"/>
-    <w:basedOn w:val="Normal"/>
-    <w:next w:val="Normal"/>
-    <w:link w:val="Heading1Char"/>
-    <w:uiPriority w:val="9"/>
-    <w:qFormat/>
-    <w:rsid w:val="00DB2CBC"/>
-    <w:pPr>
-      <w:keepNext/>
-      <w:spacing w:before="240" w:after="60"/>
-      <w:outlineLvl w:val="0"/>
-    </w:pPr>
-    <w:rPr>
-      <w:rFonts w:ascii="Cambria" w:eastAsia="Times New Roman" w:hAnsi="Cambria"/>
-      <w:b/>
-      <w:bCs/>
-      <w:kern w:val="32"/>
-      <w:sz w:val="32"/>
-      <w:szCs w:val="32"/>
-      <w:lang w:val="x-none" w:eastAsia="x-none"/>
-    </w:rPr>
-  </w:style>
-  <w:style w:type="character" w:default="1" w:styleId="DefaultParagraphFont">
-    <w:name w:val="Default Paragraph Font"/>
-    <w:uiPriority w:val="1"/>
-    <w:semiHidden/>
-    <w:unhideWhenUsed/>
-  </w:style>
-  <w:style w:type="table" w:default="1" w:styleId="TableNormal">
-    <w:name w:val="Normal Table"/>
-    <w:uiPriority w:val="99"/>
-    <w:semiHidden/>
-    <w:unhideWhenUsed/>
-    <w:tblPr>
-      <w:tblInd w:w="0" w:type="dxa"/>
-      <w:tblCellMar>
-        <w:top w:w="0" w:type="dxa"/>
-        <w:left w:w="108" w:type="dxa"/>
-        <w:bottom w:w="0" w:type="dxa"/>
-        <w:right w:w="108" w:type="dxa"/>
-      </w:tblCellMar>
-    </w:tblPr>
-  </w:style>
-  <w:style w:type="numbering" w:default="1" w:styleId="NoList">
-    <w:name w:val="No List"/>
-    <w:uiPriority w:val="99"/>
-    <w:semiHidden/>
-    <w:unhideWhenUsed/>
-  </w:style>
-  <w:style w:type="paragraph" w:styleId="BalloonText">
-    <w:name w:val="Balloon Text"/>
-    <w:basedOn w:val="Normal"/>
-    <w:link w:val="BalloonTextChar"/>
-    <w:uiPriority w:val="99"/>
-    <w:semiHidden/>
-    <w:unhideWhenUsed/>
-    <w:rsid w:val="001F64CD"/>
-    <w:pPr>
-      <w:spacing w:after="0" w:line="240" w:lineRule="auto"/>
-    </w:pPr>
-    <w:rPr>
-      <w:rFonts w:ascii="Tahoma" w:hAnsi="Tahoma"/>
-      <w:sz w:val="16"/>
-      <w:szCs w:val="16"/>
-      <w:lang w:val="x-none" w:eastAsia="x-none"/>
-    </w:rPr>
-  </w:style>
-  <w:style w:type="character" w:customStyle="1" w:styleId="BalloonTextChar">
-    <w:name w:val="Balloon Text Char"/>
-    <w:link w:val="BalloonText"/>
-    <w:uiPriority w:val="99"/>
-    <w:semiHidden/>
-    <w:rsid w:val="001F64CD"/>
-    <w:rPr>
-      <w:rFonts w:ascii="Tahoma" w:hAnsi="Tahoma" w:cs="Tahoma"/>
-      <w:sz w:val="16"/>
-      <w:szCs w:val="16"/>
-    </w:rPr>
-  </w:style>
-  <w:style w:type="character" w:styleId="Hyperlink">
-    <w:name w:val="Hyperlink"/>
-    <w:uiPriority w:val="99"/>
-    <w:unhideWhenUsed/>
-    <w:rsid w:val="007B4721"/>
-    <w:rPr>
-      <w:color w:val="0000FF"/>
-      <w:u w:val="single"/>
-    </w:rPr>
-  </w:style>
-  <w:style w:type="paragraph" w:styleId="NoSpacing">
-    <w:name w:val="No Spacing"/>
-    <w:uiPriority w:val="1"/>
-    <w:qFormat/>
-    <w:rsid w:val="00791CF2"/>
-    <w:rPr>
-      <w:sz w:val="22"/>
-      <w:szCs w:val="22"/>
-    </w:rPr>
-  </w:style>
-  <w:style w:type="character" w:customStyle="1" w:styleId="Heading1Char">
-    <w:name w:val="Heading 1 Char"/>
-    <w:link w:val="Heading1"/>
-    <w:uiPriority w:val="9"/>
-    <w:rsid w:val="00DB2CBC"/>
-    <w:rPr>
-      <w:rFonts w:ascii="Cambria" w:eastAsia="Times New Roman" w:hAnsi="Cambria" w:cs="Times New Roman"/>
-      <w:b/>
-      <w:bCs/>
-      <w:kern w:val="32"/>
-      <w:sz w:val="32"/>
-      <w:szCs w:val="32"/>
-    </w:rPr>
-  </w:style>
-  <w:style w:type="paragraph" w:styleId="HTMLPreformatted">
-    <w:name w:val="HTML Preformatted"/>
-    <w:basedOn w:val="Normal"/>
-    <w:link w:val="HTMLPreformattedChar"/>
-    <w:uiPriority w:val="99"/>
-    <w:semiHidden/>
-    <w:unhideWhenUsed/>
-    <w:rsid w:val="00FB33BE"/>
-    <w:pPr>
-      <w:tabs>
-        <w:tab w:val="left" w:pos="916"/>
-        <w:tab w:val="left" w:pos="1832"/>
-        <w:tab w:val="left" w:pos="2748"/>
-        <w:tab w:val="left" w:pos="3664"/>
-        <w:tab w:val="left" w:pos="4580"/>
-        <w:tab w:val="left" w:pos="5496"/>
-        <w:tab w:val="left" w:pos="6412"/>
-        <w:tab w:val="left" w:pos="7328"/>
-        <w:tab w:val="left" w:pos="8244"/>
-        <w:tab w:val="left" w:pos="9160"/>
-        <w:tab w:val="left" w:pos="10076"/>
-        <w:tab w:val="left" w:pos="10992"/>
-        <w:tab w:val="left" w:pos="11908"/>
-        <w:tab w:val="left" w:pos="12824"/>
-        <w:tab w:val="left" w:pos="13740"/>
-        <w:tab w:val="left" w:pos="14656"/>
-      </w:tabs>
-      <w:spacing w:after="0" w:line="240" w:lineRule="auto"/>
-    </w:pPr>
-    <w:rPr>
-      <w:rFonts w:ascii="Courier New" w:eastAsia="Times New Roman" w:hAnsi="Courier New"/>
-      <w:sz w:val="20"/>
-      <w:szCs w:val="20"/>
-      <w:lang w:val="x-none" w:eastAsia="x-none"/>
-    </w:rPr>
-  </w:style>
-  <w:style w:type="character" w:customStyle="1" w:styleId="HTMLPreformattedChar">
-    <w:name w:val="HTML Preformatted Char"/>
-    <w:link w:val="HTMLPreformatted"/>
-    <w:uiPriority w:val="99"/>
-    <w:semiHidden/>
-    <w:rsid w:val="00FB33BE"/>
-    <w:rPr>
-      <w:rFonts w:ascii="Courier New" w:eastAsia="Times New Roman" w:hAnsi="Courier New" w:cs="Courier New"/>
-    </w:rPr>
-  </w:style>
-  <w:style w:type="paragraph" w:styleId="Header">
-    <w:name w:val="header"/>
-    <w:basedOn w:val="Normal"/>
-    <w:link w:val="HeaderChar"/>
-    <w:uiPriority w:val="99"/>
-    <w:unhideWhenUsed/>
-    <w:rsid w:val="00157162"/>
-    <w:pPr>
-      <w:tabs>
-        <w:tab w:val="center" w:pos="4680"/>
-        <w:tab w:val="right" w:pos="9360"/>
-      </w:tabs>
-    </w:pPr>
-  </w:style>
-  <w:style w:type="character" w:customStyle="1" w:styleId="HeaderChar">
-    <w:name w:val="Header Char"/>
-    <w:basedOn w:val="DefaultParagraphFont"/>
-    <w:link w:val="Header"/>
-    <w:uiPriority w:val="99"/>
-    <w:rsid w:val="00157162"/>
-    <w:rPr>
-      <w:sz w:val="22"/>
-      <w:szCs w:val="22"/>
-    </w:rPr>
-  </w:style>
-  <w:style w:type="paragraph" w:styleId="Footer">
-    <w:name w:val="footer"/>
-    <w:basedOn w:val="Normal"/>
-    <w:link w:val="FooterChar"/>
-    <w:uiPriority w:val="99"/>
-    <w:unhideWhenUsed/>
-    <w:rsid w:val="00157162"/>
-    <w:pPr>
-      <w:tabs>
-        <w:tab w:val="center" w:pos="4680"/>
-        <w:tab w:val="right" w:pos="9360"/>
-      </w:tabs>
-    </w:pPr>
-  </w:style>
-  <w:style w:type="character" w:customStyle="1" w:styleId="FooterChar">
-    <w:name w:val="Footer Char"/>
-    <w:basedOn w:val="DefaultParagraphFont"/>
-    <w:link w:val="Footer"/>
-    <w:uiPriority w:val="99"/>
-    <w:rsid w:val="00157162"/>
-    <w:rPr>
-      <w:sz w:val="22"/>
-      <w:szCs w:val="22"/>
-    </w:rPr>
-  </w:style>
-  <w:style w:type="character" w:styleId="FollowedHyperlink">
-    <w:name w:val="FollowedHyperlink"/>
-    <w:basedOn w:val="DefaultParagraphFont"/>
-    <w:uiPriority w:val="99"/>
-    <w:semiHidden/>
-    <w:unhideWhenUsed/>
-    <w:rsid w:val="008D5570"/>
-    <w:rPr>
-      <w:color w:val="800080" w:themeColor="followedHyperlink"/>
-      <w:u w:val="single"/>
-    </w:rPr>
-  </w:style>
-</w:styles>
-</file>
-
-<file path=word/stylesWithEffects.xml><?xml version="1.0" encoding="utf-8"?>
-<w:styles xmlns:wpc="http://schemas.microsoft.com/office/word/2010/wordprocessingCanvas" xmlns:mc="http://schemas.openxmlformats.org/markup-compatibility/2006" xmlns:o="urn:schemas-microsoft-com:office:office" xmlns:r="http://schemas.openxmlformats.org/officeDocument/2006/relationships" xmlns:m="http://schemas.openxmlformats.org/officeDocument/2006/math" xmlns:v="urn:schemas-microsoft-com:vml" xmlns:wp14="http://schemas.microsoft.com/office/word/2010/wordprocessingDrawing" xmlns:wp="http://schemas.openxmlformats.org/drawingml/2006/wordprocessingDrawing" xmlns:w10="urn:schemas-microsoft-com:office:word" xmlns:w="http://schemas.openxmlformats.org/wordprocessingml/2006/main" xmlns:w14="http://schemas.microsoft.com/office/word/2010/wordml" xmlns:wpg="http://schemas.microsoft.com/office/word/2010/wordprocessingGroup" xmlns:wpi="http://schemas.microsoft.com/office/word/2010/wordprocessingInk" xmlns:wne="http://schemas.microsoft.com/office/word/2006/wordml" xmlns:wps="http://schemas.microsoft.com/office/word/2010/wordprocessingShape" mc:Ignorable="w14 wp14">
-  <w:docDefaults>
-    <w:rPrDefault>
-      <w:rPr>
-        <w:rFonts w:ascii="Calibri" w:eastAsia="Calibri" w:hAnsi="Calibri" w:cs="Times New Roman"/>
-        <w:lang w:val="en-US" w:eastAsia="en-US" w:bidi="ar-SA"/>
-      </w:rPr>
-    </w:rPrDefault>
-    <w:pPrDefault/>
-  </w:docDefaults>
-  <w:latentStyles w:defLockedState="0" w:defUIPriority="99" w:defSemiHidden="1" w:defUnhideWhenUsed="1" w:defQFormat="0" w:count="267">
-    <w:lsdException w:name="Normal" w:semiHidden="0" w:uiPriority="0" w:unhideWhenUsed="0" w:qFormat="1"/>
-    <w:lsdException w:name="heading 1" w:semiHidden="0" w:uiPriority="9" w:unhideWhenUsed="0" w:qFormat="1"/>
-    <w:lsdException w:name="heading 2" w:uiPriority="9" w:qFormat="1"/>
-    <w:lsdException w:name="heading 3" w:uiPriority="9" w:qFormat="1"/>
-    <w:lsdException w:name="heading 4" w:uiPriority="9" w:qFormat="1"/>
-    <w:lsdException w:name="heading 5" w:uiPriority="9" w:qFormat="1"/>
-    <w:lsdException w:name="heading 6" w:uiPriority="9" w:qFormat="1"/>
-    <w:lsdException w:name="heading 7" w:uiPriority="9" w:qFormat="1"/>
-    <w:lsdException w:name="heading 8" w:uiPriority="9" w:qFormat="1"/>
-    <w:lsdException w:name="heading 9" w:uiPriority="9" w:qFormat="1"/>
-    <w:lsdException w:name="toc 1" w:uiPriority="39"/>
-    <w:lsdException w:name="toc 2" w:uiPriority="39"/>
-    <w:lsdException w:name="toc 3" w:uiPriority="39"/>
-    <w:lsdException w:name="toc 4" w:uiPriority="39"/>
-    <w:lsdException w:name="toc 5" w:uiPriority="39"/>
-    <w:lsdException w:name="toc 6" w:uiPriority="39"/>
-    <w:lsdException w:name="toc 7" w:uiPriority="39"/>
-    <w:lsdException w:name="toc 8" w:uiPriority="39"/>
-    <w:lsdException w:name="toc 9" w:uiPriority="39"/>
-    <w:lsdException w:name="caption" w:uiPriority="35" w:qFormat="1"/>
-    <w:lsdException w:name="Title" w:semiHidden="0" w:uiPriority="10" w:unhideWhenUsed="0" w:qFormat="1"/>
-    <w:lsdException w:name="Default Paragraph Font" w:uiPriority="1"/>
-    <w:lsdException w:name="Subtitle" w:semiHidden="0" w:uiPriority="11" w:unhideWhenUsed="0" w:qFormat="1"/>
-    <w:lsdException w:name="Strong" w:semiHidden="0" w:uiPriority="22" w:unhideWhenUsed="0" w:qFormat="1"/>
-    <w:lsdException w:name="Emphasis" w:semiHidden="0" w:uiPriority="20" w:unhideWhenUsed="0" w:qFormat="1"/>
-    <w:lsdException w:name="Table Grid" w:semiHidden="0" w:uiPriority="59" w:unhideWhenUsed="0"/>
-    <w:lsdException w:name="Placeholder Text" w:unhideWhenUsed="0"/>
-    <w:lsdException w:name="No Spacing" w:semiHidden="0" w:uiPriority="1" w:unhideWhenUsed="0" w:qFormat="1"/>
-    <w:lsdException w:name="Light Shading" w:semiHidden="0" w:uiPriority="60" w:unhideWhenUsed="0"/>
-    <w:lsdException w:name="Light List" w:semiHidden="0" w:uiPriority="61" w:unhideWhenUsed="0"/>
-    <w:lsdException w:name="Light Grid" w:semiHidden="0" w:uiPriority="62" w:unhideWhenUsed="0"/>
-    <w:lsdException w:name="Medium Shading 1" w:semiHidden="0" w:uiPriority="63" w:unhideWhenUsed="0"/>
-    <w:lsdException w:name="Medium Shading 2" w:semiHidden="0" w:uiPriority="64" w:unhideWhenUsed="0"/>
-    <w:lsdException w:name="Medium List 1" w:semiHidden="0" w:uiPriority="65" w:unhideWhenUsed="0"/>
-    <w:lsdException w:name="Medium List 2" w:semiHidden="0" w:uiPriority="66" w:unhideWhenUsed="0"/>
-    <w:lsdException w:name="Medium Grid 1" w:semiHidden="0" w:uiPriority="67" w:unhideWhenUsed="0"/>
-    <w:lsdException w:name="Medium Grid 2" w:semiHidden="0" w:uiPriority="68" w:unhideWhenUsed="0"/>
-    <w:lsdException w:name="Medium Grid 3" w:semiHidden="0" w:uiPriority="69" w:unhideWhenUsed="0"/>
-    <w:lsdException w:name="Dark List" w:semiHidden="0" w:uiPriority="70" w:unhideWhenUsed="0"/>
-    <w:lsdException w:name="Colorful Shading" w:semiHidden="0" w:uiPriority="71" w:unhideWhenUsed="0"/>
-    <w:lsdException w:name="Colorful List" w:semiHidden="0" w:uiPriority="72" w:unhideWhenUsed="0"/>
-    <w:lsdException w:name="Colorful Grid" w:semiHidden="0" w:uiPriority="73" w:unhideWhenUsed="0"/>
-    <w:lsdException w:name="Light Shading Accent 1" w:semiHidden="0" w:uiPriority="60" w:unhideWhenUsed="0"/>
-    <w:lsdException w:name="Light List Accent 1" w:semiHidden="0" w:uiPriority="61" w:unhideWhenUsed="0"/>
-    <w:lsdException w:name="Light Grid Accent 1" w:semiHidden="0" w:uiPriority="62" w:unhideWhenUsed="0"/>
-    <w:lsdException w:name="Medium Shading 1 Accent 1" w:semiHidden="0" w:uiPriority="63" w:unhideWhenUsed="0"/>
-    <w:lsdException w:name="Medium Shading 2 Accent 1" w:semiHidden="0" w:uiPriority="64" w:unhideWhenUsed="0"/>
-    <w:lsdException w:name="Medium List 1 Accent 1" w:semiHidden="0" w:uiPriority="65" w:unhideWhenUsed="0"/>
-    <w:lsdException w:name="Revision" w:unhideWhenUsed="0"/>
-    <w:lsdException w:name="List Paragraph" w:semiHidden="0" w:uiPriority="34" w:unhideWhenUsed="0" w:qFormat="1"/>
-    <w:lsdException w:name="Quote" w:semiHidden="0" w:uiPriority="29" w:unhideWhenUsed="0" w:qFormat="1"/>
-    <w:lsdException w:name="Intense Quote" w:semiHidden="0" w:uiPriority="30" w:unhideWhenUsed="0" w:qFormat="1"/>
-    <w:lsdException w:name="Medium List 2 Accent 1" w:semiHidden="0" w:uiPriority="66" w:unhideWhenUsed="0"/>
-    <w:lsdException w:name="Medium Grid 1 Accent 1" w:semiHidden="0" w:uiPriority="67" w:unhideWhenUsed="0"/>
-    <w:lsdException w:name="Medium Grid 2 Accent 1" w:semiHidden="0" w:uiPriority="68" w:unhideWhenUsed="0"/>
-    <w:lsdException w:name="Medium Grid 3 Accent 1" w:semiHidden="0" w:uiPriority="69" w:unhideWhenUsed="0"/>
-    <w:lsdException w:name="Dark List Accent 1" w:semiHidden="0" w:uiPriority="70" w:unhideWhenUsed="0"/>
-    <w:lsdException w:name="Colorful Shading Accent 1" w:semiHidden="0" w:uiPriority="71" w:unhideWhenUsed="0"/>
-    <w:lsdException w:name="Colorful List Accent 1" w:semiHidden="0" w:uiPriority="72" w:unhideWhenUsed="0"/>
-    <w:lsdException w:name="Colorful Grid Accent 1" w:semiHidden="0" w:uiPriority="73" w:unhideWhenUsed="0"/>
-    <w:lsdException w:name="Light Shading Accent 2" w:semiHidden="0" w:uiPriority="60" w:unhideWhenUsed="0"/>
-    <w:lsdException w:name="Light List Accent 2" w:semiHidden="0" w:uiPriority="61" w:unhideWhenUsed="0"/>
-    <w:lsdException w:name="Light Grid Accent 2" w:semiHidden="0" w:uiPriority="62" w:unhideWhenUsed="0"/>
-    <w:lsdException w:name="Medium Shading 1 Accent 2" w:semiHidden="0" w:uiPriority="63" w:unhideWhenUsed="0"/>
-    <w:lsdException w:name="Medium Shading 2 Accent 2" w:semiHidden="0" w:uiPriority="64" w:unhideWhenUsed="0"/>
-    <w:lsdException w:name="Medium List 1 Accent 2" w:semiHidden="0" w:uiPriority="65" w:unhideWhenUsed="0"/>
-    <w:lsdException w:name="Medium List 2 Accent 2" w:semiHidden="0" w:uiPriority="66" w:unhideWhenUsed="0"/>
-    <w:lsdException w:name="Medium Grid 1 Accent 2" w:semiHidden="0" w:uiPriority="67" w:unhideWhenUsed="0"/>
-    <w:lsdException w:name="Medium Grid 2 Accent 2" w:semiHidden="0" w:uiPriority="68" w:unhideWhenUsed="0"/>
-    <w:lsdException w:name="Medium Grid 3 Accent 2" w:semiHidden="0" w:uiPriority="69" w:unhideWhenUsed="0"/>
-    <w:lsdException w:name="Dark List Accent 2" w:semiHidden="0" w:uiPriority="70" w:unhideWhenUsed="0"/>
-    <w:lsdException w:name="Colorful Shading Accent 2" w:semiHidden="0" w:uiPriority="71" w:unhideWhenUsed="0"/>
-    <w:lsdException w:name="Colorful List Accent 2" w:semiHidden="0" w:uiPriority="72" w:unhideWhenUsed="0"/>
-    <w:lsdException w:name="Colorful Grid Accent 2" w:semiHidden="0" w:uiPriority="73" w:unhideWhenUsed="0"/>
-    <w:lsdException w:name="Light Shading Accent 3" w:semiHidden="0" w:uiPriority="60" w:unhideWhenUsed="0"/>
-    <w:lsdException w:name="Light List Accent 3" w:semiHidden="0" w:uiPriority="61" w:unhideWhenUsed="0"/>
-    <w:lsdException w:name="Light Grid Accent 3" w:semiHidden="0" w:uiPriority="62" w:unhideWhenUsed="0"/>
-    <w:lsdException w:name="Medium Shading 1 Accent 3" w:semiHidden="0" w:uiPriority="63" w:unhideWhenUsed="0"/>
-    <w:lsdException w:name="Medium Shading 2 Accent 3" w:semiHidden="0" w:uiPriority="64" w:unhideWhenUsed="0"/>
-    <w:lsdException w:name="Medium List 1 Accent 3" w:semiHidden="0" w:uiPriority="65" w:unhideWhenUsed="0"/>
-    <w:lsdException w:name="Medium List 2 Accent 3" w:semiHidden="0" w:uiPriority="66" w:unhideWhenUsed="0"/>
-    <w:lsdException w:name="Medium Grid 1 Accent 3" w:semiHidden="0" w:uiPriority="67" w:unhideWhenUsed="0"/>
-    <w:lsdException w:name="Medium Grid 2 Accent 3" w:semiHidden="0" w:uiPriority="68" w:unhideWhenUsed="0"/>
-    <w:lsdException w:name="Medium Grid 3 Accent 3" w:semiHidden="0" w:uiPriority="69" w:unhideWhenUsed="0"/>
-    <w:lsdException w:name="Dark List Accent 3" w:semiHidden="0" w:uiPriority="70" w:unhideWhenUsed="0"/>
-    <w:lsdException w:name="Colorful Shading Accent 3" w:semiHidden="0" w:uiPriority="71" w:unhideWhenUsed="0"/>
-    <w:lsdException w:name="Colorful List Accent 3" w:semiHidden="0" w:uiPriority="72" w:unhideWhenUsed="0"/>
-    <w:lsdException w:name="Colorful Grid Accent 3" w:semiHidden="0" w:uiPriority="73" w:unhideWhenUsed="0"/>
-    <w:lsdException w:name="Light Shading Accent 4" w:semiHidden="0" w:uiPriority="60" w:unhideWhenUsed="0"/>
-    <w:lsdException w:name="Light List Accent 4" w:semiHidden="0" w:uiPriority="61" w:unhideWhenUsed="0"/>
-    <w:lsdException w:name="Light Grid Accent 4" w:semiHidden="0" w:uiPriority="62" w:unhideWhenUsed="0"/>
-    <w:lsdException w:name="Medium Shading 1 Accent 4" w:semiHidden="0" w:uiPriority="63" w:unhideWhenUsed="0"/>
-    <w:lsdException w:name="Medium Shading 2 Accent 4" w:semiHidden="0" w:uiPriority="64" w:unhideWhenUsed="0"/>
-    <w:lsdException w:name="Medium List 1 Accent 4" w:semiHidden="0" w:uiPriority="65" w:unhideWhenUsed="0"/>
-    <w:lsdException w:name="Medium List 2 Accent 4" w:semiHidden="0" w:uiPriority="66" w:unhideWhenUsed="0"/>
-    <w:lsdException w:name="Medium Grid 1 Accent 4" w:semiHidden="0" w:uiPriority="67" w:unhideWhenUsed="0"/>
-    <w:lsdException w:name="Medium Grid 2 Accent 4" w:semiHidden="0" w:uiPriority="68" w:unhideWhenUsed="0"/>
-    <w:lsdException w:name="Medium Grid 3 Accent 4" w:semiHidden="0" w:uiPriority="69" w:unhideWhenUsed="0"/>
-    <w:lsdException w:name="Dark List Accent 4" w:semiHidden="0" w:uiPriority="70" w:unhideWhenUsed="0"/>
-    <w:lsdException w:name="Colorful Shading Accent 4" w:semiHidden="0" w:uiPriority="71" w:unhideWhenUsed="0"/>
-    <w:lsdException w:name="Colorful List Accent 4" w:semiHidden="0" w:uiPriority="72" w:unhideWhenUsed="0"/>
-    <w:lsdException w:name="Colorful Grid Accent 4" w:semiHidden="0" w:uiPriority="73" w:unhideWhenUsed="0"/>
-    <w:lsdException w:name="Light Shading Accent 5" w:semiHidden="0" w:uiPriority="60" w:unhideWhenUsed="0"/>
-    <w:lsdException w:name="Light List Accent 5" w:semiHidden="0" w:uiPriority="61" w:unhideWhenUsed="0"/>
-    <w:lsdException w:name="Light Grid Accent 5" w:semiHidden="0" w:uiPriority="62" w:unhideWhenUsed="0"/>
-    <w:lsdException w:name="Medium Shading 1 Accent 5" w:semiHidden="0" w:uiPriority="63" w:unhideWhenUsed="0"/>
-    <w:lsdException w:name="Medium Shading 2 Accent 5" w:semiHidden="0" w:uiPriority="64" w:unhideWhenUsed="0"/>
-    <w:lsdException w:name="Medium List 1 Accent 5" w:semiHidden="0" w:uiPriority="65" w:unhideWhenUsed="0"/>
-    <w:lsdException w:name="Medium List 2 Accent 5" w:semiHidden="0" w:uiPriority="66" w:unhideWhenUsed="0"/>
-    <w:lsdException w:name="Medium Grid 1 Accent 5" w:semiHidden="0" w:uiPriority="67" w:unhideWhenUsed="0"/>
-    <w:lsdException w:name="Medium Grid 2 Accent 5" w:semiHidden="0" w:uiPriority="68" w:unhideWhenUsed="0"/>
-    <w:lsdException w:name="Medium Grid 3 Accent 5" w:semiHidden="0" w:uiPriority="69" w:unhideWhenUsed="0"/>
-    <w:lsdException w:name="Dark List Accent 5" w:semiHidden="0" w:uiPriority="70" w:unhideWhenUsed="0"/>
-    <w:lsdException w:name="Colorful Shading Accent 5" w:semiHidden="0" w:uiPriority="71" w:unhideWhenUsed="0"/>
-    <w:lsdException w:name="Colorful List Accent 5" w:semiHidden="0" w:uiPriority="72" w:unhideWhenUsed="0"/>
-    <w:lsdException w:name="Colorful Grid Accent 5" w:semiHidden="0" w:uiPriority="73" w:unhideWhenUsed="0"/>
-    <w:lsdException w:name="Light Shading Accent 6" w:semiHidden="0" w:uiPriority="60" w:unhideWhenUsed="0"/>
-    <w:lsdException w:name="Light List Accent 6" w:semiHidden="0" w:uiPriority="61" w:unhideWhenUsed="0"/>
-    <w:lsdException w:name="Light Grid Accent 6" w:semiHidden="0" w:uiPriority="62" w:unhideWhenUsed="0"/>
-    <w:lsdException w:name="Medium Shading 1 Accent 6" w:semiHidden="0" w:uiPriority="63" w:unhideWhenUsed="0"/>
-    <w:lsdException w:name="Medium Shading 2 Accent 6" w:semiHidden="0" w:uiPriority="64" w:unhideWhenUsed="0"/>
-    <w:lsdException w:name="Medium List 1 Accent 6" w:semiHidden="0" w:uiPriority="65" w:unhideWhenUsed="0"/>
-    <w:lsdException w:name="Medium List 2 Accent 6" w:semiHidden="0" w:uiPriority="66" w:unhideWhenUsed="0"/>
-    <w:lsdException w:name="Medium Grid 1 Accent 6" w:semiHidden="0" w:uiPriority="67" w:unhideWhenUsed="0"/>
-    <w:lsdException w:name="Medium Grid 2 Accent 6" w:semiHidden="0" w:uiPriority="68" w:unhideWhenUsed="0"/>
-    <w:lsdException w:name="Medium Grid 3 Accent 6" w:semiHidden="0" w:uiPriority="69" w:unhideWhenUsed="0"/>
-    <w:lsdException w:name="Dark List Accent 6" w:semiHidden="0" w:uiPriority="70" w:unhideWhenUsed="0"/>
-    <w:lsdException w:name="Colorful Shading Accent 6" w:semiHidden="0" w:uiPriority="71" w:unhideWhenUsed="0"/>
-    <w:lsdException w:name="Colorful List Accent 6" w:semiHidden="0" w:uiPriority="72" w:unhideWhenUsed="0"/>
-    <w:lsdException w:name="Colorful Grid Accent 6" w:semiHidden="0" w:uiPriority="73" w:unhideWhenUsed="0"/>
-    <w:lsdException w:name="Subtle Emphasis" w:semiHidden="0" w:uiPriority="19" w:unhideWhenUsed="0" w:qFormat="1"/>
-    <w:lsdException w:name="Intense Emphasis" w:semiHidden="0" w:uiPriority="21" w:unhideWhenUsed="0" w:qFormat="1"/>
-    <w:lsdException w:name="Subtle Reference" w:semiHidden="0" w:uiPriority="31" w:unhideWhenUsed="0" w:qFormat="1"/>
-    <w:lsdException w:name="Intense Reference" w:semiHidden="0" w:uiPriority="32" w:unhideWhenUsed="0" w:qFormat="1"/>
-    <w:lsdException w:name="Book Title" w:semiHidden="0" w:uiPriority="33" w:unhideWhenUsed="0" w:qFormat="1"/>
-    <w:lsdException w:name="Bibliography" w:uiPriority="37"/>
-    <w:lsdException w:name="TOC Heading" w:uiPriority="39" w:qFormat="1"/>
+  <w:latentStyles w:defLockedState="0" w:defUIPriority="99" w:defSemiHidden="0" w:defUnhideWhenUsed="0" w:defQFormat="0" w:count="375">
+    <w:lsdException w:name="Normal" w:uiPriority="0" w:qFormat="1"/>
+    <w:lsdException w:name="heading 1" w:uiPriority="9" w:qFormat="1"/>
+    <w:lsdException w:name="heading 2" w:semiHidden="1" w:uiPriority="9" w:unhideWhenUsed="1" w:qFormat="1"/>
+    <w:lsdException w:name="heading 3" w:semiHidden="1" w:uiPriority="9" w:unhideWhenUsed="1" w:qFormat="1"/>
+    <w:lsdException w:name="heading 4" w:semiHidden="1" w:uiPriority="9" w:unhideWhenUsed="1" w:qFormat="1"/>
+    <w:lsdException w:name="heading 5" w:semiHidden="1" w:uiPriority="9" w:unhideWhenUsed="1" w:qFormat="1"/>
+    <w:lsdException w:name="heading 6" w:semiHidden="1" w:uiPriority="9" w:unhideWhenUsed="1" w:qFormat="1"/>
+    <w:lsdException w:name="heading 7" w:semiHidden="1" w:uiPriority="9" w:unhideWhenUsed="1" w:qFormat="1"/>
+    <w:lsdException w:name="heading 8" w:semiHidden="1" w:uiPriority="9" w:unhideWhenUsed="1" w:qFormat="1"/>
+    <w:lsdException w:name="heading 9" w:semiHidden="1" w:uiPriority="9" w:unhideWhenUsed="1" w:qFormat="1"/>
+    <w:lsdException w:name="index 1" w:semiHidden="1" w:unhideWhenUsed="1"/>
+    <w:lsdException w:name="index 2" w:semiHidden="1" w:unhideWhenUsed="1"/>
+    <w:lsdException w:name="index 3" w:semiHidden="1" w:unhideWhenUsed="1"/>
+    <w:lsdException w:name="index 4" w:semiHidden="1" w:unhideWhenUsed="1"/>
+    <w:lsdException w:name="index 5" w:semiHidden="1" w:unhideWhenUsed="1"/>
+    <w:lsdException w:name="index 6" w:semiHidden="1" w:unhideWhenUsed="1"/>
+    <w:lsdException w:name="index 7" w:semiHidden="1" w:unhideWhenUsed="1"/>
+    <w:lsdException w:name="index 8" w:semiHidden="1" w:unhideWhenUsed="1"/>
+    <w:lsdException w:name="index 9" w:semiHidden="1" w:unhideWhenUsed="1"/>
+    <w:lsdException w:name="toc 1" w:semiHidden="1" w:uiPriority="39" w:unhideWhenUsed="1"/>
+    <w:lsdException w:name="toc 2" w:semiHidden="1" w:uiPriority="39" w:unhideWhenUsed="1"/>
+    <w:lsdException w:name="toc 3" w:semiHidden="1" w:uiPriority="39" w:unhideWhenUsed="1"/>
+    <w:lsdException w:name="toc 4" w:semiHidden="1" w:uiPriority="39" w:unhideWhenUsed="1"/>
+    <w:lsdException w:name="toc 5" w:semiHidden="1" w:uiPriority="39" w:unhideWhenUsed="1"/>
+    <w:lsdException w:name="toc 6" w:semiHidden="1" w:uiPriority="39" w:unhideWhenUsed="1"/>
+    <w:lsdException w:name="toc 7" w:semiHidden="1" w:uiPriority="39" w:unhideWhenUsed="1"/>
+    <w:lsdException w:name="toc 8" w:semiHidden="1" w:uiPriority="39" w:unhideWhenUsed="1"/>
+    <w:lsdException w:name="toc 9" w:semiHidden="1" w:uiPriority="39" w:unhideWhenUsed="1"/>
+    <w:lsdException w:name="Normal Indent" w:semiHidden="1" w:unhideWhenUsed="1"/>
+    <w:lsdException w:name="footnote text" w:semiHidden="1" w:unhideWhenUsed="1"/>
+    <w:lsdException w:name="annotation text" w:semiHidden="1" w:unhideWhenUsed="1"/>
+    <w:lsdException w:name="header" w:semiHidden="1" w:unhideWhenUsed="1"/>
+    <w:lsdException w:name="footer" w:semiHidden="1" w:unhideWhenUsed="1"/>
+    <w:lsdException w:name="index heading" w:semiHidden="1" w:unhideWhenUsed="1"/>
+    <w:lsdException w:name="caption" w:semiHidden="1" w:uiPriority="35" w:unhideWhenUsed="1" w:qFormat="1"/>
+    <w:lsdException w:name="table of figures" w:semiHidden="1" w:unhideWhenUsed="1"/>
+    <w:lsdException w:name="envelope address" w:semiHidden="1" w:unhideWhenUsed="1"/>
+    <w:lsdException w:name="envelope return" w:semiHidden="1" w:unhideWhenUsed="1"/>
+    <w:lsdException w:name="footnote reference" w:semiHidden="1" w:unhideWhenUsed="1"/>
+    <w:lsdException w:name="annotation reference" w:semiHidden="1" w:unhideWhenUsed="1"/>
+    <w:lsdException w:name="line number" w:semiHidden="1" w:unhideWhenUsed="1"/>
+    <w:lsdException w:name="page number" w:semiHidden="1" w:unhideWhenUsed="1"/>
+    <w:lsdException w:name="endnote reference" w:semiHidden="1" w:unhideWhenUsed="1"/>
+    <w:lsdException w:name="endnote text" w:semiHidden="1" w:unhideWhenUsed="1"/>
+    <w:lsdException w:name="table of authorities" w:semiHidden="1" w:unhideWhenUsed="1"/>
+    <w:lsdException w:name="macro" w:semiHidden="1" w:unhideWhenUsed="1"/>
+    <w:lsdException w:name="toa heading" w:semiHidden="1" w:unhideWhenUsed="1"/>
+    <w:lsdException w:name="List" w:semiHidden="1" w:unhideWhenUsed="1"/>
+    <w:lsdException w:name="List Bullet" w:semiHidden="1" w:unhideWhenUsed="1"/>
+    <w:lsdException w:name="List Number" w:semiHidden="1" w:unhideWhenUsed="1"/>
+    <w:lsdException w:name="List 2" w:semiHidden="1" w:unhideWhenUsed="1"/>
+    <w:lsdException w:name="List 3" w:semiHidden="1" w:unhideWhenUsed="1"/>
+    <w:lsdException w:name="List 4" w:semiHidden="1" w:unhideWhenUsed="1"/>
+    <w:lsdException w:name="List 5" w:semiHidden="1" w:unhideWhenUsed="1"/>
+    <w:lsdException w:name="List Bullet 2" w:semiHidden="1" w:unhideWhenUsed="1"/>
+    <w:lsdException w:name="List Bullet 3" w:semiHidden="1" w:unhideWhenUsed="1"/>
+    <w:lsdException w:name="List Bullet 4" w:semiHidden="1" w:unhideWhenUsed="1"/>
+    <w:lsdException w:name="List Bullet 5" w:semiHidden="1" w:unhideWhenUsed="1"/>
+    <w:lsdException w:name="List Number 2" w:semiHidden="1" w:unhideWhenUsed="1"/>
+    <w:lsdException w:name="List Number 3" w:semiHidden="1" w:unhideWhenUsed="1"/>
+    <w:lsdException w:name="List Number 4" w:semiHidden="1" w:unhideWhenUsed="1"/>
+    <w:lsdException w:name="List Number 5" w:semiHidden="1" w:unhideWhenUsed="1"/>
+    <w:lsdException w:name="Title" w:uiPriority="10" w:qFormat="1"/>
+    <w:lsdException w:name="Closing" w:semiHidden="1" w:unhideWhenUsed="1"/>
+    <w:lsdException w:name="Signature" w:semiHidden="1" w:unhideWhenUsed="1"/>
+    <w:lsdException w:name="Default Paragraph Font" w:semiHidden="1" w:uiPriority="1" w:unhideWhenUsed="1"/>
+    <w:lsdException w:name="Body Text" w:semiHidden="1" w:unhideWhenUsed="1"/>
+    <w:lsdException w:name="Body Text Indent" w:semiHidden="1" w:unhideWhenUsed="1"/>
+    <w:lsdException w:name="List Continue" w:semiHidden="1" w:unhideWhenUsed="1"/>
+    <w:lsdException w:name="List Continue 2" w:semiHidden="1" w:unhideWhenUsed="1"/>
+    <w:lsdException w:name="List Continue 3" w:semiHidden="1" w:unhideWhenUsed="1"/>
+    <w:lsdException w:name="List Continue 4" w:semiHidden="1" w:unhideWhenUsed="1"/>
+    <w:lsdException w:name="List Continue 5" w:semiHidden="1" w:unhideWhenUsed="1"/>
+    <w:lsdException w:name="Message Header" w:semiHidden="1" w:unhideWhenUsed="1"/>
+    <w:lsdException w:name="Subtitle" w:uiPriority="11" w:qFormat="1"/>
+    <w:lsdException w:name="Salutation" w:semiHidden="1" w:unhideWhenUsed="1"/>
+    <w:lsdException w:name="Date" w:semiHidden="1" w:unhideWhenUsed="1"/>
+    <w:lsdException w:name="Body Text First Indent" w:semiHidden="1" w:unhideWhenUsed="1"/>
+    <w:lsdException w:name="Body Text First Indent 2" w:semiHidden="1" w:unhideWhenUsed="1"/>
+    <w:lsdException w:name="Note Heading" w:semiHidden="1" w:unhideWhenUsed="1"/>
+    <w:lsdException w:name="Body Text 2" w:semiHidden="1" w:unhideWhenUsed="1"/>
+    <w:lsdException w:name="Body Text 3" w:semiHidden="1" w:unhideWhenUsed="1"/>
+    <w:lsdException w:name="Body Text Indent 2" w:semiHidden="1" w:unhideWhenUsed="1"/>
+    <w:lsdException w:name="Body Text Indent 3" w:semiHidden="1" w:unhideWhenUsed="1"/>
+    <w:lsdException w:name="Block Text" w:semiHidden="1" w:unhideWhenUsed="1"/>
+    <w:lsdException w:name="Hyperlink" w:semiHidden="1" w:unhideWhenUsed="1"/>
+    <w:lsdException w:name="FollowedHyperlink" w:semiHidden="1" w:unhideWhenUsed="1"/>
+    <w:lsdException w:name="Strong" w:uiPriority="22" w:qFormat="1"/>
+    <w:lsdException w:name="Emphasis" w:uiPriority="20" w:qFormat="1"/>
+    <w:lsdException w:name="Document Map" w:semiHidden="1" w:unhideWhenUsed="1"/>
+    <w:lsdException w:name="Plain Text" w:semiHidden="1" w:unhideWhenUsed="1"/>
+    <w:lsdException w:name="E-mail Signature" w:semiHidden="1" w:unhideWhenUsed="1"/>
+    <w:lsdException w:name="HTML Top of Form" w:semiHidden="1" w:unhideWhenUsed="1"/>
+    <w:lsdException w:name="HTML Bottom of Form" w:semiHidden="1" w:unhideWhenUsed="1"/>
+    <w:lsdException w:name="Normal (Web)" w:semiHidden="1" w:unhideWhenUsed="1"/>
+    <w:lsdException w:name="HTML Acronym" w:semiHidden="1" w:unhideWhenUsed="1"/>
+    <w:lsdException w:name="HTML Address" w:semiHidden="1" w:unhideWhenUsed="1"/>
+    <w:lsdException w:name="HTML Cite" w:semiHidden="1" w:unhideWhenUsed="1"/>
+    <w:lsdException w:name="HTML Code" w:semiHidden="1" w:unhideWhenUsed="1"/>
+    <w:lsdException w:name="HTML Definition" w:semiHidden="1" w:unhideWhenUsed="1"/>
+    <w:lsdException w:name="HTML Keyboard" w:semiHidden="1" w:unhideWhenUsed="1"/>
+    <w:lsdException w:name="HTML Preformatted" w:semiHidden="1" w:unhideWhenUsed="1"/>
+    <w:lsdException w:name="HTML Sample" w:semiHidden="1" w:unhideWhenUsed="1"/>
+    <w:lsdException w:name="HTML Typewriter" w:semiHidden="1" w:unhideWhenUsed="1"/>
+    <w:lsdException w:name="HTML Variable" w:semiHidden="1" w:unhideWhenUsed="1"/>
+    <w:lsdException w:name="Normal Table" w:semiHidden="1" w:unhideWhenUsed="1"/>
+    <w:lsdException w:name="annotation subject" w:semiHidden="1" w:unhideWhenUsed="1"/>
+    <w:lsdException w:name="No List" w:semiHidden="1" w:unhideWhenUsed="1"/>
+    <w:lsdException w:name="Outline List 1" w:semiHidden="1" w:unhideWhenUsed="1"/>
+    <w:lsdException w:name="Outline List 2" w:semiHidden="1" w:unhideWhenUsed="1"/>
+    <w:lsdException w:name="Outline List 3" w:semiHidden="1" w:unhideWhenUsed="1"/>
+    <w:lsdException w:name="Table Simple 1" w:semiHidden="1" w:unhideWhenUsed="1"/>
+    <w:lsdException w:name="Table Simple 2" w:semiHidden="1" w:unhideWhenUsed="1"/>
+    <w:lsdException w:name="Table Simple 3" w:semiHidden="1" w:unhideWhenUsed="1"/>
+    <w:lsdException w:name="Table Classic 1" w:semiHidden="1" w:unhideWhenUsed="1"/>
+    <w:lsdException w:name="Table Classic 2" w:semiHidden="1" w:unhideWhenUsed="1"/>
+    <w:lsdException w:name="Table Classic 3" w:semiHidden="1" w:unhideWhenUsed="1"/>
+    <w:lsdException w:name="Table Classic 4" w:semiHidden="1" w:unhideWhenUsed="1"/>
+    <w:lsdException w:name="Table Colorful 1" w:semiHidden="1" w:unhideWhenUsed="1"/>
+    <w:lsdException w:name="Table Colorful 2" w:semiHidden="1" w:unhideWhenUsed="1"/>
+    <w:lsdException w:name="Table Colorful 3" w:semiHidden="1" w:unhideWhenUsed="1"/>
+    <w:lsdException w:name="Table Columns 1" w:semiHidden="1" w:unhideWhenUsed="1"/>
+    <w:lsdException w:name="Table Columns 2" w:semiHidden="1" w:unhideWhenUsed="1"/>
+    <w:lsdException w:name="Table Columns 3" w:semiHidden="1" w:unhideWhenUsed="1"/>
+    <w:lsdException w:name="Table Columns 4" w:semiHidden="1" w:unhideWhenUsed="1"/>
+    <w:lsdException w:name="Table Columns 5" w:semiHidden="1" w:unhideWhenUsed="1"/>
+    <w:lsdException w:name="Table Grid 1" w:semiHidden="1" w:unhideWhenUsed="1"/>
+    <w:lsdException w:name="Table Grid 2" w:semiHidden="1" w:unhideWhenUsed="1"/>
+    <w:lsdException w:name="Table Grid 3" w:semiHidden="1" w:unhideWhenUsed="1"/>
+    <w:lsdException w:name="Table Grid 4" w:semiHidden="1" w:unhideWhenUsed="1"/>
+    <w:lsdException w:name="Table Grid 5" w:semiHidden="1" w:unhideWhenUsed="1"/>
+    <w:lsdException w:name="Table Grid 6" w:semiHidden="1" w:unhideWhenUsed="1"/>
+    <w:lsdException w:name="Table Grid 7" w:semiHidden="1" w:unhideWhenUsed="1"/>
+    <w:lsdException w:name="Table Grid 8" w:semiHidden="1" w:unhideWhenUsed="1"/>
+    <w:lsdException w:name="Table List 1" w:semiHidden="1" w:unhideWhenUsed="1"/>
+    <w:lsdException w:name="Table List 2" w:semiHidden="1" w:unhideWhenUsed="1"/>
+    <w:lsdException w:name="Table List 3" w:semiHidden="1" w:unhideWhenUsed="1"/>
+    <w:lsdException w:name="Table List 4" w:semiHidden="1" w:unhideWhenUsed="1"/>
+    <w:lsdException w:name="Table List 5" w:semiHidden="1" w:unhideWhenUsed="1"/>
+    <w:lsdException w:name="Table List 6" w:semiHidden="1" w:unhideWhenUsed="1"/>
+    <w:lsdException w:name="Table List 7" w:semiHidden="1" w:unhideWhenUsed="1"/>
+    <w:lsdException w:name="Table List 8" w:semiHidden="1" w:unhideWhenUsed="1"/>
+    <w:lsdException w:name="Table 3D effects 1" w:semiHidden="1" w:unhideWhenUsed="1"/>
+    <w:lsdException w:name="Table 3D effects 2" w:semiHidden="1" w:unhideWhenUsed="1"/>
+    <w:lsdException w:name="Table 3D effects 3" w:semiHidden="1" w:unhideWhenUsed="1"/>
+    <w:lsdException w:name="Table Contemporary" w:semiHidden="1" w:unhideWhenUsed="1"/>
+    <w:lsdException w:name="Table Elegant" w:semiHidden="1" w:unhideWhenUsed="1"/>
+    <w:lsdException w:name="Table Professional" w:semiHidden="1" w:unhideWhenUsed="1"/>
+    <w:lsdException w:name="Table Subtle 1" w:semiHidden="1" w:unhideWhenUsed="1"/>
+    <w:lsdException w:name="Table Subtle 2" w:semiHidden="1" w:unhideWhenUsed="1"/>
+    <w:lsdException w:name="Table Web 1" w:semiHidden="1" w:unhideWhenUsed="1"/>
+    <w:lsdException w:name="Table Web 2" w:semiHidden="1" w:unhideWhenUsed="1"/>
+    <w:lsdException w:name="Table Web 3" w:semiHidden="1" w:unhideWhenUsed="1"/>
+    <w:lsdException w:name="Balloon Text" w:semiHidden="1" w:unhideWhenUsed="1"/>
+    <w:lsdException w:name="Table Grid" w:semiHidden="1" w:uiPriority="59" w:unhideWhenUsed="1"/>
+    <w:lsdException w:name="Table Theme" w:semiHidden="1" w:unhideWhenUsed="1"/>
+    <w:lsdException w:name="Placeholder Text" w:semiHidden="1"/>
+    <w:lsdException w:name="No Spacing" w:uiPriority="1" w:qFormat="1"/>
+    <w:lsdException w:name="Light Shading" w:uiPriority="60"/>
+    <w:lsdException w:name="Light List" w:uiPriority="61"/>
+    <w:lsdException w:name="Light Grid" w:uiPriority="62"/>
+    <w:lsdException w:name="Medium Shading 1" w:uiPriority="63"/>
+    <w:lsdException w:name="Medium Shading 2" w:uiPriority="64"/>
+    <w:lsdException w:name="Medium List 1" w:uiPriority="65"/>
+    <w:lsdException w:name="Medium List 2" w:uiPriority="66"/>
+    <w:lsdException w:name="Medium Grid 1" w:uiPriority="67"/>
+    <w:lsdException w:name="Medium Grid 2" w:uiPriority="68"/>
+    <w:lsdException w:name="Medium Grid 3" w:uiPriority="69"/>
+    <w:lsdException w:name="Dark List" w:uiPriority="70"/>
+    <w:lsdException w:name="Colorful Shading" w:uiPriority="71"/>
+    <w:lsdException w:name="Colorful List" w:uiPriority="72"/>
+    <w:lsdException w:name="Colorful Grid" w:uiPriority="73"/>
+    <w:lsdException w:name="Light Shading Accent 1" w:uiPriority="60"/>
+    <w:lsdException w:name="Light List Accent 1" w:uiPriority="61"/>
+    <w:lsdException w:name="Light Grid Accent 1" w:uiPriority="62"/>
+    <w:lsdException w:name="Medium Shading 1 Accent 1" w:uiPriority="63"/>
+    <w:lsdException w:name="Medium Shading 2 Accent 1" w:uiPriority="64"/>
+    <w:lsdException w:name="Medium List 1 Accent 1" w:uiPriority="65"/>
+    <w:lsdException w:name="Revision" w:semiHidden="1"/>
+    <w:lsdException w:name="List Paragraph" w:uiPriority="34" w:qFormat="1"/>
+    <w:lsdException w:name="Quote" w:uiPriority="29" w:qFormat="1"/>
+    <w:lsdException w:name="Intense Quote" w:uiPriority="30" w:qFormat="1"/>
+    <w:lsdException w:name="Medium List 2 Accent 1" w:uiPriority="66"/>
+    <w:lsdException w:name="Medium Grid 1 Accent 1" w:uiPriority="67"/>
+    <w:lsdException w:name="Medium Grid 2 Accent 1" w:uiPriority="68"/>
+    <w:lsdException w:name="Medium Grid 3 Accent 1" w:uiPriority="69"/>
+    <w:lsdException w:name="Dark List Accent 1" w:uiPriority="70"/>
+    <w:lsdException w:name="Colorful Shading Accent 1" w:uiPriority="71"/>
+    <w:lsdException w:name="Colorful List Accent 1" w:uiPriority="72"/>
+    <w:lsdException w:name="Colorful Grid Accent 1" w:uiPriority="73"/>
+    <w:lsdException w:name="Light Shading Accent 2" w:uiPriority="60"/>
+    <w:lsdException w:name="Light List Accent 2" w:uiPriority="61"/>
+    <w:lsdException w:name="Light Grid Accent 2" w:uiPriority="62"/>
+    <w:lsdException w:name="Medium Shading 1 Accent 2" w:uiPriority="63"/>
+    <w:lsdException w:name="Medium Shading 2 Accent 2" w:uiPriority="64"/>
+    <w:lsdException w:name="Medium List 1 Accent 2" w:uiPriority="65"/>
+    <w:lsdException w:name="Medium List 2 Accent 2" w:uiPriority="66"/>
+    <w:lsdException w:name="Medium Grid 1 Accent 2" w:uiPriority="67"/>
+    <w:lsdException w:name="Medium Grid 2 Accent 2" w:uiPriority="68"/>
+    <w:lsdException w:name="Medium Grid 3 Accent 2" w:uiPriority="69"/>
+    <w:lsdException w:name="Dark List Accent 2" w:uiPriority="70"/>
+    <w:lsdException w:name="Colorful Shading Accent 2" w:uiPriority="71"/>
+    <w:lsdException w:name="Colorful List Accent 2" w:uiPriority="72"/>
+    <w:lsdException w:name="Colorful Grid Accent 2" w:uiPriority="73"/>
+    <w:lsdException w:name="Light Shading Accent 3" w:uiPriority="60"/>
+    <w:lsdException w:name="Light List Accent 3" w:uiPriority="61"/>
+    <w:lsdException w:name="Light Grid Accent 3" w:uiPriority="62"/>
+    <w:lsdException w:name="Medium Shading 1 Accent 3" w:uiPriority="63"/>
+    <w:lsdException w:name="Medium Shading 2 Accent 3" w:uiPriority="64"/>
+    <w:lsdException w:name="Medium List 1 Accent 3" w:uiPriority="65"/>
+    <w:lsdException w:name="Medium List 2 Accent 3" w:uiPriority="66"/>
+    <w:lsdException w:name="Medium Grid 1 Accent 3" w:uiPriority="67"/>
+    <w:lsdException w:name="Medium Grid 2 Accent 3" w:uiPriority="68"/>
+    <w:lsdException w:name="Medium Grid 3 Accent 3" w:uiPriority="69"/>
+    <w:lsdException w:name="Dark List Accent 3" w:uiPriority="70"/>
+    <w:lsdException w:name="Colorful Shading Accent 3" w:uiPriority="71"/>
+    <w:lsdException w:name="Colorful List Accent 3" w:uiPriority="72"/>
+    <w:lsdException w:name="Colorful Grid Accent 3" w:uiPriority="73"/>
+    <w:lsdException w:name="Light Shading Accent 4" w:uiPriority="60"/>
+    <w:lsdException w:name="Light List Accent 4" w:uiPriority="61"/>
+    <w:lsdException w:name="Light Grid Accent 4" w:uiPriority="62"/>
+    <w:lsdException w:name="Medium Shading 1 Accent 4" w:uiPriority="63"/>
+    <w:lsdException w:name="Medium Shading 2 Accent 4" w:uiPriority="64"/>
+    <w:lsdException w:name="Medium List 1 Accent 4" w:uiPriority="65"/>
+    <w:lsdException w:name="Medium List 2 Accent 4" w:uiPriority="66"/>
+    <w:lsdException w:name="Medium Grid 1 Accent 4" w:uiPriority="67"/>
+    <w:lsdException w:name="Medium Grid 2 Accent 4" w:uiPriority="68"/>
+    <w:lsdException w:name="Medium Grid 3 Accent 4" w:uiPriority="69"/>
+    <w:lsdException w:name="Dark List Accent 4" w:uiPriority="70"/>
+    <w:lsdException w:name="Colorful Shading Accent 4" w:uiPriority="71"/>
+    <w:lsdException w:name="Colorful List Accent 4" w:uiPriority="72"/>
+    <w:lsdException w:name="Colorful Grid Accent 4" w:uiPriority="73"/>
+    <w:lsdException w:name="Light Shading Accent 5" w:uiPriority="60"/>
+    <w:lsdException w:name="Light List Accent 5" w:uiPriority="61"/>
+    <w:lsdException w:name="Light Grid Accent 5" w:uiPriority="62"/>
+    <w:lsdException w:name="Medium Shading 1 Accent 5" w:uiPriority="63"/>
+    <w:lsdException w:name="Medium Shading 2 Accent 5" w:uiPriority="64"/>
+    <w:lsdException w:name="Medium List 1 Accent 5" w:uiPriority="65"/>
+    <w:lsdException w:name="Medium List 2 Accent 5" w:uiPriority="66"/>
+    <w:lsdException w:name="Medium Grid 1 Accent 5" w:uiPriority="67"/>
+    <w:lsdException w:name="Medium Grid 2 Accent 5" w:uiPriority="68"/>
+    <w:lsdException w:name="Medium Grid 3 Accent 5" w:uiPriority="69"/>
+    <w:lsdException w:name="Dark List Accent 5" w:uiPriority="70"/>
+    <w:lsdException w:name="Colorful Shading Accent 5" w:uiPriority="71"/>
+    <w:lsdException w:name="Colorful List Accent 5" w:uiPriority="72"/>
+    <w:lsdException w:name="Colorful Grid Accent 5" w:uiPriority="73"/>
+    <w:lsdException w:name="Light Shading Accent 6" w:uiPriority="60"/>
+    <w:lsdException w:name="Light List Accent 6" w:uiPriority="61"/>
+    <w:lsdException w:name="Light Grid Accent 6" w:uiPriority="62"/>
+    <w:lsdException w:name="Medium Shading 1 Accent 6" w:uiPriority="63"/>
+    <w:lsdException w:name="Medium Shading 2 Accent 6" w:uiPriority="64"/>
+    <w:lsdException w:name="Medium List 1 Accent 6" w:uiPriority="65"/>
+    <w:lsdException w:name="Medium List 2 Accent 6" w:uiPriority="66"/>
+    <w:lsdException w:name="Medium Grid 1 Accent 6" w:uiPriority="67"/>
+    <w:lsdException w:name="Medium Grid 2 Accent 6" w:uiPriority="68"/>
+    <w:lsdException w:name="Medium Grid 3 Accent 6" w:uiPriority="69"/>
+    <w:lsdException w:name="Dark List Accent 6" w:uiPriority="70"/>
+    <w:lsdException w:name="Colorful Shading Accent 6" w:uiPriority="71"/>
+    <w:lsdException w:name="Colorful List Accent 6" w:uiPriority="72"/>
+    <w:lsdException w:name="Colorful Grid Accent 6" w:uiPriority="73"/>
+    <w:lsdException w:name="Subtle Emphasis" w:uiPriority="19" w:qFormat="1"/>
+    <w:lsdException w:name="Intense Emphasis" w:uiPriority="21" w:qFormat="1"/>
+    <w:lsdException w:name="Subtle Reference" w:uiPriority="31" w:qFormat="1"/>
+    <w:lsdException w:name="Intense Reference" w:uiPriority="32" w:qFormat="1"/>
+    <w:lsdException w:name="Book Title" w:uiPriority="33" w:qFormat="1"/>
+    <w:lsdException w:name="Bibliography" w:semiHidden="1" w:uiPriority="37" w:unhideWhenUsed="1"/>
+    <w:lsdException w:name="TOC Heading" w:semiHidden="1" w:uiPriority="39" w:unhideWhenUsed="1" w:qFormat="1"/>
+    <w:lsdException w:name="Plain Table 1" w:uiPriority="41"/>
+    <w:lsdException w:name="Plain Table 2" w:uiPriority="42"/>
+    <w:lsdException w:name="Plain Table 3" w:uiPriority="43"/>
+    <w:lsdException w:name="Plain Table 4" w:uiPriority="44"/>
+    <w:lsdException w:name="Plain Table 5" w:uiPriority="45"/>
+    <w:lsdException w:name="Grid Table Light" w:uiPriority="40"/>
+    <w:lsdException w:name="Grid Table 1 Light" w:uiPriority="46"/>
+    <w:lsdException w:name="Grid Table 2" w:uiPriority="47"/>
+    <w:lsdException w:name="Grid Table 3" w:uiPriority="48"/>
+    <w:lsdException w:name="Grid Table 4" w:uiPriority="49"/>
+    <w:lsdException w:name="Grid Table 5 Dark" w:uiPriority="50"/>
+    <w:lsdException w:name="Grid Table 6 Colorful" w:uiPriority="51"/>
+    <w:lsdException w:name="Grid Table 7 Colorful" w:uiPriority="52"/>
+    <w:lsdException w:name="Grid Table 1 Light Accent 1" w:uiPriority="46"/>
+    <w:lsdException w:name="Grid Table 2 Accent 1" w:uiPriority="47"/>
+    <w:lsdException w:name="Grid Table 3 Accent 1" w:uiPriority="48"/>
+    <w:lsdException w:name="Grid Table 4 Accent 1" w:uiPriority="49"/>
+    <w:lsdException w:name="Grid Table 5 Dark Accent 1" w:uiPriority="50"/>
+    <w:lsdException w:name="Grid Table 6 Colorful Accent 1" w:uiPriority="51"/>
+    <w:lsdException w:name="Grid Table 7 Colorful Accent 1" w:uiPriority="52"/>
+    <w:lsdException w:name="Grid Table 1 Light Accent 2" w:uiPriority="46"/>
+    <w:lsdException w:name="Grid Table 2 Accent 2" w:uiPriority="47"/>
+    <w:lsdException w:name="Grid Table 3 Accent 2" w:uiPriority="48"/>
+    <w:lsdException w:name="Grid Table 4 Accent 2" w:uiPriority="49"/>
+    <w:lsdException w:name="Grid Table 5 Dark Accent 2" w:uiPriority="50"/>
+    <w:lsdException w:name="Grid Table 6 Colorful Accent 2" w:uiPriority="51"/>
+    <w:lsdException w:name="Grid Table 7 Colorful Accent 2" w:uiPriority="52"/>
+    <w:lsdException w:name="Grid Table 1 Light Accent 3" w:uiPriority="46"/>
+    <w:lsdException w:name="Grid Table 2 Accent 3" w:uiPriority="47"/>
+    <w:lsdException w:name="Grid Table 3 Accent 3" w:uiPriority="48"/>
+    <w:lsdException w:name="Grid Table 4 Accent 3" w:uiPriority="49"/>
+    <w:lsdException w:name="Grid Table 5 Dark Accent 3" w:uiPriority="50"/>
+    <w:lsdException w:name="Grid Table 6 Colorful Accent 3" w:uiPriority="51"/>
+    <w:lsdException w:name="Grid Table 7 Colorful Accent 3" w:uiPriority="52"/>
+    <w:lsdException w:name="Grid Table 1 Light Accent 4" w:uiPriority="46"/>
+    <w:lsdException w:name="Grid Table 2 Accent 4" w:uiPriority="47"/>
+    <w:lsdException w:name="Grid Table 3 Accent 4" w:uiPriority="48"/>
+    <w:lsdException w:name="Grid Table 4 Accent 4" w:uiPriority="49"/>
+    <w:lsdException w:name="Grid Table 5 Dark Accent 4" w:uiPriority="50"/>
+    <w:lsdException w:name="Grid Table 6 Colorful Accent 4" w:uiPriority="51"/>
+    <w:lsdException w:name="Grid Table 7 Colorful Accent 4" w:uiPriority="52"/>
+    <w:lsdException w:name="Grid Table 1 Light Accent 5" w:uiPriority="46"/>
+    <w:lsdException w:name="Grid Table 2 Accent 5" w:uiPriority="47"/>
+    <w:lsdException w:name="Grid Table 3 Accent 5" w:uiPriority="48"/>
+    <w:lsdException w:name="Grid Table 4 Accent 5" w:uiPriority="49"/>
+    <w:lsdException w:name="Grid Table 5 Dark Accent 5" w:uiPriority="50"/>
+    <w:lsdException w:name="Grid Table 6 Colorful Accent 5" w:uiPriority="51"/>
+    <w:lsdException w:name="Grid Table 7 Colorful Accent 5" w:uiPriority="52"/>
+    <w:lsdException w:name="Grid Table 1 Light Accent 6" w:uiPriority="46"/>
+    <w:lsdException w:name="Grid Table 2 Accent 6" w:uiPriority="47"/>
+    <w:lsdException w:name="Grid Table 3 Accent 6" w:uiPriority="48"/>
+    <w:lsdException w:name="Grid Table 4 Accent 6" w:uiPriority="49"/>
+    <w:lsdException w:name="Grid Table 5 Dark Accent 6" w:uiPriority="50"/>
+    <w:lsdException w:name="Grid Table 6 Colorful Accent 6" w:uiPriority="51"/>
+    <w:lsdException w:name="Grid Table 7 Colorful Accent 6" w:uiPriority="52"/>
+    <w:lsdException w:name="List Table 1 Light" w:uiPriority="46"/>
+    <w:lsdException w:name="List Table 2" w:uiPriority="47"/>
+    <w:lsdException w:name="List Table 3" w:uiPriority="48"/>
+    <w:lsdException w:name="List Table 4" w:uiPriority="49"/>
+    <w:lsdException w:name="List Table 5 Dark" w:uiPriority="50"/>
+    <w:lsdException w:name="List Table 6 Colorful" w:uiPriority="51"/>
+    <w:lsdException w:name="List Table 7 Colorful" w:uiPriority="52"/>
+    <w:lsdException w:name="List Table 1 Light Accent 1" w:uiPriority="46"/>
+    <w:lsdException w:name="List Table 2 Accent 1" w:uiPriority="47"/>
+    <w:lsdException w:name="List Table 3 Accent 1" w:uiPriority="48"/>
+    <w:lsdException w:name="List Table 4 Accent 1" w:uiPriority="49"/>
+    <w:lsdException w:name="List Table 5 Dark Accent 1" w:uiPriority="50"/>
+    <w:lsdException w:name="List Table 6 Colorful Accent 1" w:uiPriority="51"/>
+    <w:lsdException w:name="List Table 7 Colorful Accent 1" w:uiPriority="52"/>
+    <w:lsdException w:name="List Table 1 Light Accent 2" w:uiPriority="46"/>
+    <w:lsdException w:name="List Table 2 Accent 2" w:uiPriority="47"/>
+    <w:lsdException w:name="List Table 3 Accent 2" w:uiPriority="48"/>
+    <w:lsdException w:name="List Table 4 Accent 2" w:uiPriority="49"/>
+    <w:lsdException w:name="List Table 5 Dark Accent 2" w:uiPriority="50"/>
+    <w:lsdException w:name="List Table 6 Colorful Accent 2" w:uiPriority="51"/>
+    <w:lsdException w:name="List Table 7 Colorful Accent 2" w:uiPriority="52"/>
+    <w:lsdException w:name="List Table 1 Light Accent 3" w:uiPriority="46"/>
+    <w:lsdException w:name="List Table 2 Accent 3" w:uiPriority="47"/>
+    <w:lsdException w:name="List Table 3 Accent 3" w:uiPriority="48"/>
+    <w:lsdException w:name="List Table 4 Accent 3" w:uiPriority="49"/>
+    <w:lsdException w:name="List Table 5 Dark Accent 3" w:uiPriority="50"/>
+    <w:lsdException w:name="List Table 6 Colorful Accent 3" w:uiPriority="51"/>
+    <w:lsdException w:name="List Table 7 Colorful Accent 3" w:uiPriority="52"/>
+    <w:lsdException w:name="List Table 1 Light Accent 4" w:uiPriority="46"/>
+    <w:lsdException w:name="List Table 2 Accent 4" w:uiPriority="47"/>
+    <w:lsdException w:name="List Table 3 Accent 4" w:uiPriority="48"/>
+    <w:lsdException w:name="List Table 4 Accent 4" w:uiPriority="49"/>
+    <w:lsdException w:name="List Table 5 Dark Accent 4" w:uiPriority="50"/>
+    <w:lsdException w:name="List Table 6 Colorful Accent 4" w:uiPriority="51"/>
+    <w:lsdException w:name="List Table 7 Colorful Accent 4" w:uiPriority="52"/>
+    <w:lsdException w:name="List Table 1 Light Accent 5" w:uiPriority="46"/>
+    <w:lsdException w:name="List Table 2 Accent 5" w:uiPriority="47"/>
+    <w:lsdException w:name="List Table 3 Accent 5" w:uiPriority="48"/>
+    <w:lsdException w:name="List Table 4 Accent 5" w:uiPriority="49"/>
+    <w:lsdException w:name="List Table 5 Dark Accent 5" w:uiPriority="50"/>
+    <w:lsdException w:name="List Table 6 Colorful Accent 5" w:uiPriority="51"/>
+    <w:lsdException w:name="List Table 7 Colorful Accent 5" w:uiPriority="52"/>
+    <w:lsdException w:name="List Table 1 Light Accent 6" w:uiPriority="46"/>
+    <w:lsdException w:name="List Table 2 Accent 6" w:uiPriority="47"/>
+    <w:lsdException w:name="List Table 3 Accent 6" w:uiPriority="48"/>
+    <w:lsdException w:name="List Table 4 Accent 6" w:uiPriority="49"/>
+    <w:lsdException w:name="List Table 5 Dark Accent 6" w:uiPriority="50"/>
+    <w:lsdException w:name="List Table 6 Colorful Accent 6" w:uiPriority="51"/>
+    <w:lsdException w:name="List Table 7 Colorful Accent 6" w:uiPriority="52"/>
+    <w:lsdException w:name="Mention" w:semiHidden="1" w:unhideWhenUsed="1"/>
+    <w:lsdException w:name="Smart Hyperlink" w:semiHidden="1" w:unhideWhenUsed="1"/>
+    <w:lsdException w:name="Hashtag" w:semiHidden="1" w:unhideWhenUsed="1"/>
+    <w:lsdException w:name="Unresolved Mention" w:semiHidden="1" w:unhideWhenUsed="1"/>
   </w:latentStyles>
   <w:style w:type="paragraph" w:default="1" w:styleId="Normal">
     <w:name w:val="Normal"/>
@@ -4079,7 +4915,7 @@
 </file>
 
 <file path=customXml/itemProps1.xml><?xml version="1.0" encoding="utf-8"?>
-<ds:datastoreItem xmlns:ds="http://schemas.openxmlformats.org/officeDocument/2006/customXml" ds:itemID="{142EF438-505E-4D93-AEFD-1D99F7244267}">
+<ds:datastoreItem xmlns:ds="http://schemas.openxmlformats.org/officeDocument/2006/customXml" ds:itemID="{153B19AB-E25D-415D-AAF0-5B65A4E1D922}">
   <ds:schemaRefs>
     <ds:schemaRef ds:uri="http://schemas.openxmlformats.org/officeDocument/2006/bibliography"/>
   </ds:schemaRefs>

</xml_diff>

<commit_message>
Phase 2 - Question 1 check point
</commit_message>
<xml_diff>
--- a/ProjectPhase2/MichaelJanke_CSC555_Phase2_Queries.docx
+++ b/ProjectPhase2/MichaelJanke_CSC555_Phase2_Queries.docx
@@ -1505,6 +1505,13 @@
         </w:rPr>
         <w:t>Completed Run:</w:t>
       </w:r>
+    </w:p>
+    <w:p>
+      <w:pPr>
+        <w:rPr>
+          <w:lang w:eastAsia="x-none"/>
+        </w:rPr>
+      </w:pPr>
     </w:p>
     <w:p>
       <w:pPr>
@@ -1561,20 +1568,38 @@
           <w:lang w:eastAsia="x-none"/>
         </w:rPr>
       </w:pPr>
-      <w:r>
+    </w:p>
+    <w:p>
+      <w:pPr>
+        <w:ind w:left="720"/>
         <w:rPr>
           <w:b/>
           <w:lang w:eastAsia="x-none"/>
         </w:rPr>
-        <w:t>First 10 rows:</w:t>
-      </w:r>
-    </w:p>
-    <w:p>
-      <w:pPr>
-        <w:rPr>
-          <w:lang w:eastAsia="x-none"/>
-        </w:rPr>
-      </w:pPr>
+      </w:pPr>
+    </w:p>
+    <w:p>
+      <w:pPr>
+        <w:ind w:left="720"/>
+        <w:rPr>
+          <w:b/>
+          <w:lang w:eastAsia="x-none"/>
+        </w:rPr>
+      </w:pPr>
+      <w:r>
+        <w:rPr>
+          <w:b/>
+          <w:lang w:eastAsia="x-none"/>
+        </w:rPr>
+        <w:t>Output</w:t>
+      </w:r>
+      <w:r>
+        <w:rPr>
+          <w:b/>
+          <w:lang w:eastAsia="x-none"/>
+        </w:rPr>
+        <w:t>, first ten rows:</w:t>
+      </w:r>
     </w:p>
     <w:p>
       <w:pPr>
@@ -1586,7 +1611,6 @@
         <w:rPr>
           <w:noProof/>
         </w:rPr>
-        <w:lastRenderedPageBreak/>
         <w:drawing>
           <wp:inline distT="0" distB="0" distL="0" distR="0" wp14:anchorId="7A09D720" wp14:editId="20057519">
             <wp:extent cx="6400800" cy="3197225"/>
@@ -1650,7 +1674,7 @@
         <w:rPr>
           <w:lang w:eastAsia="x-none"/>
         </w:rPr>
-        <w:t xml:space="preserve">There is no need for a customer mapper for this exercise, so I used the </w:t>
+        <w:t xml:space="preserve">There is no need for a custom mapper for this exercise, so I used the </w:t>
       </w:r>
       <w:proofErr w:type="spellStart"/>
       <w:r>
@@ -1964,10 +1988,15 @@
           <w:b/>
           <w:lang w:eastAsia="x-none"/>
         </w:rPr>
-        <w:t>First ten lines:</w:t>
-      </w:r>
-      <w:bookmarkStart w:id="0" w:name="_GoBack"/>
-      <w:bookmarkEnd w:id="0"/>
+        <w:t>Output</w:t>
+      </w:r>
+      <w:r>
+        <w:rPr>
+          <w:b/>
+          <w:lang w:eastAsia="x-none"/>
+        </w:rPr>
+        <w:t>, first ten rows:</w:t>
+      </w:r>
     </w:p>
     <w:p>
       <w:pPr>
@@ -2025,12 +2054,782 @@
     </w:p>
     <w:p>
       <w:pPr>
+        <w:rPr>
+          <w:lang w:eastAsia="x-none"/>
+        </w:rPr>
+      </w:pPr>
+    </w:p>
+    <w:p>
+      <w:pPr>
+        <w:rPr>
+          <w:lang w:eastAsia="x-none"/>
+        </w:rPr>
+      </w:pPr>
+    </w:p>
+    <w:p>
+      <w:pPr>
+        <w:rPr>
+          <w:lang w:eastAsia="x-none"/>
+        </w:rPr>
+      </w:pPr>
+    </w:p>
+    <w:p>
+      <w:pPr>
+        <w:rPr>
+          <w:b/>
+          <w:lang w:eastAsia="x-none"/>
+        </w:rPr>
+      </w:pPr>
+      <w:r>
+        <w:rPr>
+          <w:b/>
+          <w:lang w:eastAsia="x-none"/>
+        </w:rPr>
+        <w:lastRenderedPageBreak/>
+        <w:t>Pig</w:t>
+      </w:r>
+    </w:p>
+    <w:p>
+      <w:pPr>
+        <w:ind w:left="720"/>
+        <w:rPr>
+          <w:b/>
+          <w:lang w:eastAsia="x-none"/>
+        </w:rPr>
+      </w:pPr>
+      <w:r>
+        <w:rPr>
+          <w:b/>
+          <w:lang w:eastAsia="x-none"/>
+        </w:rPr>
+        <w:t>Load the Data:</w:t>
+      </w:r>
+    </w:p>
+    <w:p>
+      <w:pPr>
+        <w:ind w:left="720"/>
+        <w:rPr>
+          <w:lang w:eastAsia="x-none"/>
+        </w:rPr>
+      </w:pPr>
+      <w:proofErr w:type="spellStart"/>
+      <w:r>
+        <w:rPr>
+          <w:lang w:eastAsia="x-none"/>
+        </w:rPr>
+        <w:t>PartData</w:t>
+      </w:r>
+      <w:proofErr w:type="spellEnd"/>
+      <w:r>
+        <w:rPr>
+          <w:lang w:eastAsia="x-none"/>
+        </w:rPr>
+        <w:t xml:space="preserve"> = LOAD '/user/ec2-user/</w:t>
+      </w:r>
+      <w:proofErr w:type="spellStart"/>
+      <w:r>
+        <w:rPr>
+          <w:lang w:eastAsia="x-none"/>
+        </w:rPr>
+        <w:t>ssbm</w:t>
+      </w:r>
+      <w:proofErr w:type="spellEnd"/>
+      <w:r>
+        <w:rPr>
+          <w:lang w:eastAsia="x-none"/>
+        </w:rPr>
+        <w:t>/</w:t>
+      </w:r>
+      <w:proofErr w:type="spellStart"/>
+      <w:r>
+        <w:rPr>
+          <w:lang w:eastAsia="x-none"/>
+        </w:rPr>
+        <w:t>part.tbl</w:t>
+      </w:r>
+      <w:proofErr w:type="spellEnd"/>
+      <w:r>
+        <w:rPr>
+          <w:lang w:eastAsia="x-none"/>
+        </w:rPr>
+        <w:t xml:space="preserve">' USING </w:t>
+      </w:r>
+      <w:proofErr w:type="spellStart"/>
+      <w:r>
+        <w:rPr>
+          <w:lang w:eastAsia="x-none"/>
+        </w:rPr>
+        <w:t>PigStorage</w:t>
+      </w:r>
+      <w:proofErr w:type="spellEnd"/>
+      <w:r>
+        <w:rPr>
+          <w:lang w:eastAsia="x-none"/>
+        </w:rPr>
+        <w:t>('|') AS (</w:t>
+      </w:r>
+      <w:proofErr w:type="spellStart"/>
+      <w:r>
+        <w:rPr>
+          <w:lang w:eastAsia="x-none"/>
+        </w:rPr>
+        <w:t>p_partkey:int</w:t>
+      </w:r>
+      <w:proofErr w:type="spellEnd"/>
+      <w:r>
+        <w:rPr>
+          <w:lang w:eastAsia="x-none"/>
+        </w:rPr>
+        <w:t xml:space="preserve">, </w:t>
+      </w:r>
+      <w:proofErr w:type="spellStart"/>
+      <w:r>
+        <w:rPr>
+          <w:lang w:eastAsia="x-none"/>
+        </w:rPr>
+        <w:t>p_name:chararray</w:t>
+      </w:r>
+      <w:proofErr w:type="spellEnd"/>
+      <w:r>
+        <w:rPr>
+          <w:lang w:eastAsia="x-none"/>
+        </w:rPr>
+        <w:t xml:space="preserve">, </w:t>
+      </w:r>
+      <w:proofErr w:type="spellStart"/>
+      <w:r>
+        <w:rPr>
+          <w:lang w:eastAsia="x-none"/>
+        </w:rPr>
+        <w:t>p_mfgr:chararray</w:t>
+      </w:r>
+      <w:proofErr w:type="spellEnd"/>
+      <w:r>
+        <w:rPr>
+          <w:lang w:eastAsia="x-none"/>
+        </w:rPr>
+        <w:t xml:space="preserve">, </w:t>
+      </w:r>
+      <w:proofErr w:type="spellStart"/>
+      <w:r>
+        <w:rPr>
+          <w:lang w:eastAsia="x-none"/>
+        </w:rPr>
+        <w:t>p_category:chararray</w:t>
+      </w:r>
+      <w:proofErr w:type="spellEnd"/>
+      <w:r>
+        <w:rPr>
+          <w:lang w:eastAsia="x-none"/>
+        </w:rPr>
+        <w:t xml:space="preserve">, p_brand1:chararray, </w:t>
+      </w:r>
+      <w:proofErr w:type="spellStart"/>
+      <w:r>
+        <w:rPr>
+          <w:lang w:eastAsia="x-none"/>
+        </w:rPr>
+        <w:t>p_color:chararray</w:t>
+      </w:r>
+      <w:proofErr w:type="spellEnd"/>
+      <w:r>
+        <w:rPr>
+          <w:lang w:eastAsia="x-none"/>
+        </w:rPr>
+        <w:t xml:space="preserve">, </w:t>
+      </w:r>
+      <w:proofErr w:type="spellStart"/>
+      <w:r>
+        <w:rPr>
+          <w:lang w:eastAsia="x-none"/>
+        </w:rPr>
+        <w:t>p_type:chararray</w:t>
+      </w:r>
+      <w:proofErr w:type="spellEnd"/>
+      <w:r>
+        <w:rPr>
+          <w:lang w:eastAsia="x-none"/>
+        </w:rPr>
+        <w:t xml:space="preserve">, </w:t>
+      </w:r>
+      <w:proofErr w:type="spellStart"/>
+      <w:r>
+        <w:rPr>
+          <w:lang w:eastAsia="x-none"/>
+        </w:rPr>
+        <w:t>p_size:int</w:t>
+      </w:r>
+      <w:proofErr w:type="spellEnd"/>
+      <w:r>
+        <w:rPr>
+          <w:lang w:eastAsia="x-none"/>
+        </w:rPr>
+        <w:t xml:space="preserve">, </w:t>
+      </w:r>
+      <w:proofErr w:type="spellStart"/>
+      <w:r>
+        <w:rPr>
+          <w:lang w:eastAsia="x-none"/>
+        </w:rPr>
+        <w:t>p_container:chararray</w:t>
+      </w:r>
+      <w:proofErr w:type="spellEnd"/>
+      <w:r>
+        <w:rPr>
+          <w:lang w:eastAsia="x-none"/>
+        </w:rPr>
+        <w:t>);</w:t>
+      </w:r>
+    </w:p>
+    <w:p>
+      <w:pPr>
+        <w:ind w:left="720"/>
+        <w:rPr>
+          <w:b/>
+          <w:lang w:eastAsia="x-none"/>
+        </w:rPr>
+      </w:pPr>
+      <w:r>
+        <w:rPr>
+          <w:b/>
+          <w:lang w:eastAsia="x-none"/>
+        </w:rPr>
+        <w:t>Verif</w:t>
+      </w:r>
+      <w:r>
+        <w:rPr>
+          <w:b/>
+          <w:lang w:eastAsia="x-none"/>
+        </w:rPr>
+        <w:t>y</w:t>
+      </w:r>
+      <w:r>
+        <w:rPr>
+          <w:b/>
+          <w:lang w:eastAsia="x-none"/>
+        </w:rPr>
+        <w:t xml:space="preserve"> Data Loaded</w:t>
+      </w:r>
+      <w:r>
+        <w:rPr>
+          <w:b/>
+          <w:lang w:eastAsia="x-none"/>
+        </w:rPr>
+        <w:t>:</w:t>
+      </w:r>
+    </w:p>
+    <w:p>
+      <w:pPr>
+        <w:spacing w:after="0" w:line="240" w:lineRule="auto"/>
+        <w:ind w:left="720"/>
+        <w:rPr>
+          <w:lang w:eastAsia="x-none"/>
+        </w:rPr>
+      </w:pPr>
+      <w:proofErr w:type="spellStart"/>
+      <w:r>
+        <w:rPr>
+          <w:lang w:eastAsia="x-none"/>
+        </w:rPr>
+        <w:t>PartG</w:t>
+      </w:r>
+      <w:proofErr w:type="spellEnd"/>
+      <w:r>
+        <w:rPr>
+          <w:lang w:eastAsia="x-none"/>
+        </w:rPr>
+        <w:t xml:space="preserve"> = GROUP </w:t>
+      </w:r>
+      <w:proofErr w:type="spellStart"/>
+      <w:r>
+        <w:rPr>
+          <w:lang w:eastAsia="x-none"/>
+        </w:rPr>
+        <w:t>PartData</w:t>
+      </w:r>
+      <w:proofErr w:type="spellEnd"/>
+      <w:r>
+        <w:rPr>
+          <w:lang w:eastAsia="x-none"/>
+        </w:rPr>
+        <w:t xml:space="preserve"> ALL;</w:t>
+      </w:r>
+    </w:p>
+    <w:p>
+      <w:pPr>
+        <w:spacing w:after="0" w:line="240" w:lineRule="auto"/>
+        <w:ind w:left="720"/>
+        <w:rPr>
+          <w:lang w:eastAsia="x-none"/>
+        </w:rPr>
+      </w:pPr>
+      <w:r>
+        <w:rPr>
+          <w:lang w:eastAsia="x-none"/>
+        </w:rPr>
+        <w:t xml:space="preserve">Count = FOREACH </w:t>
+      </w:r>
+      <w:proofErr w:type="spellStart"/>
+      <w:r>
+        <w:rPr>
+          <w:lang w:eastAsia="x-none"/>
+        </w:rPr>
+        <w:t>PartG</w:t>
+      </w:r>
+      <w:proofErr w:type="spellEnd"/>
+      <w:r>
+        <w:rPr>
+          <w:lang w:eastAsia="x-none"/>
+        </w:rPr>
+        <w:t xml:space="preserve"> GENERATE COUNT(</w:t>
+      </w:r>
+      <w:proofErr w:type="spellStart"/>
+      <w:r>
+        <w:rPr>
+          <w:lang w:eastAsia="x-none"/>
+        </w:rPr>
+        <w:t>PartData</w:t>
+      </w:r>
+      <w:proofErr w:type="spellEnd"/>
+      <w:r>
+        <w:rPr>
+          <w:lang w:eastAsia="x-none"/>
+        </w:rPr>
+        <w:t>);</w:t>
+      </w:r>
+    </w:p>
+    <w:p>
+      <w:pPr>
+        <w:spacing w:after="0" w:line="240" w:lineRule="auto"/>
+        <w:ind w:left="720"/>
+        <w:rPr>
+          <w:lang w:eastAsia="x-none"/>
+        </w:rPr>
+      </w:pPr>
+      <w:r>
+        <w:rPr>
+          <w:lang w:eastAsia="x-none"/>
+        </w:rPr>
+        <w:t>DUMP Count;</w:t>
+      </w:r>
+    </w:p>
+    <w:p>
+      <w:pPr>
         <w:pStyle w:val="Heading1"/>
+      </w:pPr>
+      <w:r>
+        <w:rPr>
+          <w:noProof/>
+        </w:rPr>
+        <w:drawing>
+          <wp:inline distT="0" distB="0" distL="0" distR="0" wp14:anchorId="55D7D787" wp14:editId="4078A3D5">
+            <wp:extent cx="6400800" cy="3496310"/>
+            <wp:effectExtent l="0" t="0" r="0" b="8890"/>
+            <wp:docPr id="6" name="Picture 6"/>
+            <wp:cNvGraphicFramePr>
+              <a:graphicFrameLocks xmlns:a="http://schemas.openxmlformats.org/drawingml/2006/main" noChangeAspect="1"/>
+            </wp:cNvGraphicFramePr>
+            <a:graphic xmlns:a="http://schemas.openxmlformats.org/drawingml/2006/main">
+              <a:graphicData uri="http://schemas.openxmlformats.org/drawingml/2006/picture">
+                <pic:pic xmlns:pic="http://schemas.openxmlformats.org/drawingml/2006/picture">
+                  <pic:nvPicPr>
+                    <pic:cNvPr id="1" name=""/>
+                    <pic:cNvPicPr/>
+                  </pic:nvPicPr>
+                  <pic:blipFill>
+                    <a:blip r:embed="rId14"/>
+                    <a:stretch>
+                      <a:fillRect/>
+                    </a:stretch>
+                  </pic:blipFill>
+                  <pic:spPr>
+                    <a:xfrm>
+                      <a:off x="0" y="0"/>
+                      <a:ext cx="6400800" cy="3496310"/>
+                    </a:xfrm>
+                    <a:prstGeom prst="rect">
+                      <a:avLst/>
+                    </a:prstGeom>
+                  </pic:spPr>
+                </pic:pic>
+              </a:graphicData>
+            </a:graphic>
+          </wp:inline>
+        </w:drawing>
+      </w:r>
+    </w:p>
+    <w:p>
+      <w:pPr>
+        <w:rPr>
+          <w:lang w:val="x-none" w:eastAsia="x-none"/>
+        </w:rPr>
+      </w:pPr>
+    </w:p>
+    <w:p>
+      <w:pPr>
+        <w:ind w:left="720"/>
+        <w:rPr>
+          <w:b/>
+          <w:lang w:eastAsia="x-none"/>
+        </w:rPr>
+      </w:pPr>
+      <w:r>
+        <w:rPr>
+          <w:b/>
+          <w:lang w:eastAsia="x-none"/>
+        </w:rPr>
+        <w:t>Switch Columns:</w:t>
+      </w:r>
+    </w:p>
+    <w:p>
+      <w:pPr>
+        <w:ind w:left="1440"/>
+        <w:rPr>
+          <w:lang w:val="x-none" w:eastAsia="x-none"/>
+        </w:rPr>
+      </w:pPr>
+      <w:proofErr w:type="spellStart"/>
+      <w:r>
+        <w:rPr>
+          <w:lang w:val="x-none" w:eastAsia="x-none"/>
+        </w:rPr>
+        <w:t>PartSwitchedPig</w:t>
+      </w:r>
+      <w:proofErr w:type="spellEnd"/>
+      <w:r>
+        <w:rPr>
+          <w:lang w:val="x-none" w:eastAsia="x-none"/>
+        </w:rPr>
+        <w:t xml:space="preserve"> = FOREACH </w:t>
+      </w:r>
+      <w:proofErr w:type="spellStart"/>
+      <w:r>
+        <w:rPr>
+          <w:lang w:val="x-none" w:eastAsia="x-none"/>
+        </w:rPr>
+        <w:t>PartData</w:t>
+      </w:r>
+      <w:proofErr w:type="spellEnd"/>
+      <w:r>
+        <w:rPr>
+          <w:lang w:val="x-none" w:eastAsia="x-none"/>
+        </w:rPr>
+        <w:t xml:space="preserve"> GENERATE </w:t>
+      </w:r>
+      <w:proofErr w:type="spellStart"/>
+      <w:r>
+        <w:rPr>
+          <w:lang w:val="x-none" w:eastAsia="x-none"/>
+        </w:rPr>
+        <w:t>p_name</w:t>
+      </w:r>
+      <w:proofErr w:type="spellEnd"/>
+      <w:r>
+        <w:rPr>
+          <w:lang w:val="x-none" w:eastAsia="x-none"/>
+        </w:rPr>
+        <w:t xml:space="preserve">, </w:t>
+      </w:r>
+      <w:proofErr w:type="spellStart"/>
+      <w:r>
+        <w:rPr>
+          <w:lang w:val="x-none" w:eastAsia="x-none"/>
+        </w:rPr>
+        <w:t>p_partkey</w:t>
+      </w:r>
+      <w:proofErr w:type="spellEnd"/>
+      <w:r>
+        <w:rPr>
+          <w:lang w:val="x-none" w:eastAsia="x-none"/>
+        </w:rPr>
+        <w:t xml:space="preserve">, </w:t>
+      </w:r>
+      <w:proofErr w:type="spellStart"/>
+      <w:r>
+        <w:rPr>
+          <w:lang w:val="x-none" w:eastAsia="x-none"/>
+        </w:rPr>
+        <w:t>p_category</w:t>
+      </w:r>
+      <w:proofErr w:type="spellEnd"/>
+      <w:r>
+        <w:rPr>
+          <w:lang w:val="x-none" w:eastAsia="x-none"/>
+        </w:rPr>
+        <w:t xml:space="preserve">, </w:t>
+      </w:r>
+      <w:proofErr w:type="spellStart"/>
+      <w:r>
+        <w:rPr>
+          <w:lang w:val="x-none" w:eastAsia="x-none"/>
+        </w:rPr>
+        <w:t>p_mfgr</w:t>
+      </w:r>
+      <w:proofErr w:type="spellEnd"/>
+      <w:r>
+        <w:rPr>
+          <w:lang w:val="x-none" w:eastAsia="x-none"/>
+        </w:rPr>
+        <w:t xml:space="preserve">, </w:t>
+      </w:r>
+      <w:proofErr w:type="spellStart"/>
+      <w:r>
+        <w:rPr>
+          <w:lang w:val="x-none" w:eastAsia="x-none"/>
+        </w:rPr>
+        <w:t>p_color</w:t>
+      </w:r>
+      <w:proofErr w:type="spellEnd"/>
+      <w:r>
+        <w:rPr>
+          <w:lang w:val="x-none" w:eastAsia="x-none"/>
+        </w:rPr>
+        <w:t xml:space="preserve">, p_brand1, </w:t>
+      </w:r>
+      <w:proofErr w:type="spellStart"/>
+      <w:r>
+        <w:rPr>
+          <w:lang w:val="x-none" w:eastAsia="x-none"/>
+        </w:rPr>
+        <w:t>p_size</w:t>
+      </w:r>
+      <w:proofErr w:type="spellEnd"/>
+      <w:r>
+        <w:rPr>
+          <w:lang w:val="x-none" w:eastAsia="x-none"/>
+        </w:rPr>
+        <w:t xml:space="preserve">, </w:t>
+      </w:r>
+      <w:proofErr w:type="spellStart"/>
+      <w:r>
+        <w:rPr>
+          <w:lang w:val="x-none" w:eastAsia="x-none"/>
+        </w:rPr>
+        <w:t>p_type</w:t>
+      </w:r>
+      <w:proofErr w:type="spellEnd"/>
+      <w:r>
+        <w:rPr>
+          <w:lang w:val="x-none" w:eastAsia="x-none"/>
+        </w:rPr>
+        <w:t xml:space="preserve">, </w:t>
+      </w:r>
+      <w:proofErr w:type="spellStart"/>
+      <w:r>
+        <w:rPr>
+          <w:lang w:val="x-none" w:eastAsia="x-none"/>
+        </w:rPr>
+        <w:t>p_container</w:t>
+      </w:r>
+      <w:proofErr w:type="spellEnd"/>
+      <w:r>
+        <w:rPr>
+          <w:lang w:val="x-none" w:eastAsia="x-none"/>
+        </w:rPr>
+        <w:t>;</w:t>
+      </w:r>
+    </w:p>
+    <w:p>
+      <w:pPr>
+        <w:ind w:left="720"/>
+        <w:rPr>
+          <w:b/>
+          <w:lang w:eastAsia="x-none"/>
+        </w:rPr>
+      </w:pPr>
+      <w:r>
+        <w:rPr>
+          <w:b/>
+          <w:lang w:eastAsia="x-none"/>
+        </w:rPr>
+        <w:t>Write to file:</w:t>
+      </w:r>
+    </w:p>
+    <w:p>
+      <w:pPr>
+        <w:ind w:left="1440"/>
+        <w:rPr>
+          <w:lang w:eastAsia="x-none"/>
+        </w:rPr>
+      </w:pPr>
+      <w:r>
+        <w:rPr>
+          <w:lang w:eastAsia="x-none"/>
+        </w:rPr>
+        <w:t xml:space="preserve">STORE </w:t>
+      </w:r>
+      <w:proofErr w:type="spellStart"/>
+      <w:r>
+        <w:rPr>
+          <w:lang w:eastAsia="x-none"/>
+        </w:rPr>
+        <w:t>PartSwitchedPig</w:t>
+      </w:r>
+      <w:proofErr w:type="spellEnd"/>
+      <w:r>
+        <w:rPr>
+          <w:lang w:eastAsia="x-none"/>
+        </w:rPr>
+        <w:t xml:space="preserve"> INTO '</w:t>
+      </w:r>
+      <w:proofErr w:type="spellStart"/>
+      <w:r>
+        <w:rPr>
+          <w:lang w:eastAsia="x-none"/>
+        </w:rPr>
+        <w:t>partOutPig</w:t>
+      </w:r>
+      <w:proofErr w:type="spellEnd"/>
+      <w:r>
+        <w:rPr>
+          <w:lang w:eastAsia="x-none"/>
+        </w:rPr>
+        <w:t xml:space="preserve">' USING </w:t>
+      </w:r>
+      <w:proofErr w:type="spellStart"/>
+      <w:r>
+        <w:rPr>
+          <w:lang w:eastAsia="x-none"/>
+        </w:rPr>
+        <w:t>PigStorage</w:t>
+      </w:r>
+      <w:proofErr w:type="spellEnd"/>
+      <w:r>
+        <w:rPr>
+          <w:lang w:eastAsia="x-none"/>
+        </w:rPr>
+        <w:t>('*');</w:t>
+      </w:r>
+      <w:bookmarkStart w:id="0" w:name="_GoBack"/>
+      <w:bookmarkEnd w:id="0"/>
+    </w:p>
+    <w:p>
+      <w:pPr>
+        <w:rPr>
+          <w:lang w:eastAsia="x-none"/>
+        </w:rPr>
+      </w:pPr>
+      <w:r>
+        <w:rPr>
+          <w:noProof/>
+        </w:rPr>
+        <w:lastRenderedPageBreak/>
+        <w:drawing>
+          <wp:inline distT="0" distB="0" distL="0" distR="0" wp14:anchorId="5142CFC2" wp14:editId="2F6ACBC4">
+            <wp:extent cx="6400800" cy="3496310"/>
+            <wp:effectExtent l="0" t="0" r="0" b="8890"/>
+            <wp:docPr id="8" name="Picture 8"/>
+            <wp:cNvGraphicFramePr>
+              <a:graphicFrameLocks xmlns:a="http://schemas.openxmlformats.org/drawingml/2006/main" noChangeAspect="1"/>
+            </wp:cNvGraphicFramePr>
+            <a:graphic xmlns:a="http://schemas.openxmlformats.org/drawingml/2006/main">
+              <a:graphicData uri="http://schemas.openxmlformats.org/drawingml/2006/picture">
+                <pic:pic xmlns:pic="http://schemas.openxmlformats.org/drawingml/2006/picture">
+                  <pic:nvPicPr>
+                    <pic:cNvPr id="1" name=""/>
+                    <pic:cNvPicPr/>
+                  </pic:nvPicPr>
+                  <pic:blipFill>
+                    <a:blip r:embed="rId15"/>
+                    <a:stretch>
+                      <a:fillRect/>
+                    </a:stretch>
+                  </pic:blipFill>
+                  <pic:spPr>
+                    <a:xfrm>
+                      <a:off x="0" y="0"/>
+                      <a:ext cx="6400800" cy="3496310"/>
+                    </a:xfrm>
+                    <a:prstGeom prst="rect">
+                      <a:avLst/>
+                    </a:prstGeom>
+                  </pic:spPr>
+                </pic:pic>
+              </a:graphicData>
+            </a:graphic>
+          </wp:inline>
+        </w:drawing>
+      </w:r>
+    </w:p>
+    <w:p>
+      <w:pPr>
+        <w:ind w:left="720"/>
+        <w:rPr>
+          <w:b/>
+          <w:lang w:eastAsia="x-none"/>
+        </w:rPr>
+      </w:pPr>
+      <w:r>
+        <w:rPr>
+          <w:b/>
+          <w:lang w:eastAsia="x-none"/>
+        </w:rPr>
+        <w:t>Output</w:t>
+      </w:r>
+      <w:r>
+        <w:rPr>
+          <w:b/>
+          <w:lang w:eastAsia="x-none"/>
+        </w:rPr>
+        <w:t>, first ten rows:</w:t>
+      </w:r>
+    </w:p>
+    <w:p>
+      <w:pPr>
+        <w:rPr>
+          <w:lang w:eastAsia="x-none"/>
+        </w:rPr>
+      </w:pPr>
+      <w:r>
+        <w:rPr>
+          <w:noProof/>
+        </w:rPr>
+        <w:drawing>
+          <wp:inline distT="0" distB="0" distL="0" distR="0" wp14:anchorId="713A52A2" wp14:editId="43F4DC9E">
+            <wp:extent cx="5962650" cy="4227094"/>
+            <wp:effectExtent l="0" t="0" r="0" b="2540"/>
+            <wp:docPr id="9" name="Picture 9"/>
+            <wp:cNvGraphicFramePr>
+              <a:graphicFrameLocks xmlns:a="http://schemas.openxmlformats.org/drawingml/2006/main" noChangeAspect="1"/>
+            </wp:cNvGraphicFramePr>
+            <a:graphic xmlns:a="http://schemas.openxmlformats.org/drawingml/2006/main">
+              <a:graphicData uri="http://schemas.openxmlformats.org/drawingml/2006/picture">
+                <pic:pic xmlns:pic="http://schemas.openxmlformats.org/drawingml/2006/picture">
+                  <pic:nvPicPr>
+                    <pic:cNvPr id="1" name=""/>
+                    <pic:cNvPicPr/>
+                  </pic:nvPicPr>
+                  <pic:blipFill>
+                    <a:blip r:embed="rId16"/>
+                    <a:stretch>
+                      <a:fillRect/>
+                    </a:stretch>
+                  </pic:blipFill>
+                  <pic:spPr>
+                    <a:xfrm>
+                      <a:off x="0" y="0"/>
+                      <a:ext cx="5962650" cy="4227094"/>
+                    </a:xfrm>
+                    <a:prstGeom prst="rect">
+                      <a:avLst/>
+                    </a:prstGeom>
+                  </pic:spPr>
+                </pic:pic>
+              </a:graphicData>
+            </a:graphic>
+          </wp:inline>
+        </w:drawing>
+      </w:r>
+    </w:p>
+    <w:p>
+      <w:pPr>
+        <w:pStyle w:val="Heading1"/>
         <w:rPr>
           <w:lang w:val="en-US"/>
         </w:rPr>
       </w:pPr>
       <w:r>
+        <w:lastRenderedPageBreak/>
         <w:t xml:space="preserve">Part 2: </w:t>
       </w:r>
       <w:r>
@@ -2094,7 +2893,6 @@
         <w:pStyle w:val="HTMLPreformatted"/>
       </w:pPr>
       <w:r>
-        <w:lastRenderedPageBreak/>
         <w:t xml:space="preserve">from customer, </w:t>
       </w:r>
       <w:proofErr w:type="spellStart"/>
@@ -2634,7 +3432,7 @@
       </w:r>
     </w:p>
     <w:sectPr>
-      <w:headerReference w:type="default" r:id="rId14"/>
+      <w:headerReference w:type="default" r:id="rId17"/>
       <w:pgSz w:w="12240" w:h="15840"/>
       <w:pgMar w:top="1440" w:right="1080" w:bottom="1440" w:left="1080" w:header="720" w:footer="720" w:gutter="0"/>
       <w:cols w:space="720"/>
@@ -4915,7 +5713,7 @@
 </file>
 
 <file path=customXml/itemProps1.xml><?xml version="1.0" encoding="utf-8"?>
-<ds:datastoreItem xmlns:ds="http://schemas.openxmlformats.org/officeDocument/2006/customXml" ds:itemID="{153B19AB-E25D-415D-AAF0-5B65A4E1D922}">
+<ds:datastoreItem xmlns:ds="http://schemas.openxmlformats.org/officeDocument/2006/customXml" ds:itemID="{2D5C4E07-6218-450F-B7CE-0A48C18510F0}">
   <ds:schemaRefs>
     <ds:schemaRef ds:uri="http://schemas.openxmlformats.org/officeDocument/2006/bibliography"/>
   </ds:schemaRefs>

</xml_diff>